<commit_message>
Updated: V0.3 updated to reflect recent changes to code base.
</commit_message>
<xml_diff>
--- a/Doc/[W10-4S][V0.3].docx
+++ b/Doc/[W10-4S][V0.3].docx
@@ -221,7 +221,6 @@
                             <w:b/>
                           </w:rPr>
                         </w:pPr>
-                        <w:proofErr w:type="spellStart"/>
                         <w:r>
                           <w:rPr>
                             <w:rFonts w:cs="Calibri"/>
@@ -232,7 +231,6 @@
                           </w:rPr>
                           <w:t>Calendo</w:t>
                         </w:r>
-                        <w:proofErr w:type="spellEnd"/>
                       </w:p>
                     </w:txbxContent>
                   </v:textbox>
@@ -7333,7 +7331,7 @@
               <w:rPr>
                 <w:rFonts w:cs="Calibri"/>
               </w:rPr>
-              <w:t>6</w:t>
+              <w:t>7</w:t>
             </w:r>
           </w:p>
         </w:tc>
@@ -8363,7 +8361,7 @@
         <mc:AlternateContent>
           <mc:Choice Requires="wpc">
             <w:drawing>
-              <wp:inline distT="0" distB="0" distL="0" distR="0" wp14:anchorId="78E8C597" wp14:editId="44D5E82B">
+              <wp:inline distT="0" distB="0" distL="0" distR="0" wp14:anchorId="460075A8" wp14:editId="1AAE876C">
                 <wp:extent cx="5788325" cy="1463863"/>
                 <wp:effectExtent l="0" t="0" r="0" b="98425"/>
                 <wp:docPr id="41" name="Canvas 41"/>
@@ -8610,6 +8608,7 @@
                           </a:prstGeom>
                           <a:ln>
                             <a:prstDash val="dash"/>
+                            <a:headEnd type="arrow"/>
                             <a:tailEnd type="arrow"/>
                           </a:ln>
                         </wps:spPr>
@@ -8955,7 +8954,7 @@
           </mc:Choice>
           <mc:Fallback>
             <w:pict>
-              <v:group id="Canvas 41" o:spid="_x0000_s1047" editas="canvas" style="width:455.75pt;height:115.25pt;mso-position-horizontal-relative:char;mso-position-vertical-relative:line" coordsize="57880,14636" o:gfxdata="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">
+              <v:group id="Canvas 41" o:spid="_x0000_s1047" editas="canvas" style="width:455.75pt;height:115.25pt;mso-position-horizontal-relative:char;mso-position-vertical-relative:line" coordsize="57880,14636" o:gfxdata="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">
                 <v:shape id="_x0000_s1048" type="#_x0000_t75" style="position:absolute;width:57880;height:14636;visibility:visible;mso-wrap-style:square">
                   <v:fill o:detectmouseclick="t"/>
                   <v:path o:connecttype="none"/>
@@ -9031,8 +9030,8 @@
                 <v:shape id="Straight Arrow Connector 48" o:spid="_x0000_s1053" type="#_x0000_t32" style="position:absolute;left:22098;top:3376;width:3838;height:23;visibility:visible;mso-wrap-style:square" o:connectortype="straight" o:gfxdata="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" strokecolor="black [3040]">
                   <v:stroke dashstyle="dash" endarrow="open"/>
                 </v:shape>
-                <v:shape id="Straight Arrow Connector 49" o:spid="_x0000_s1054" type="#_x0000_t32" style="position:absolute;left:30508;top:6098;width:0;height:3169;visibility:visible;mso-wrap-style:square" o:connectortype="straight" o:gfxdata="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" strokecolor="black [3040]">
-                  <v:stroke dashstyle="dash" endarrow="open"/>
+                <v:shape id="Straight Arrow Connector 49" o:spid="_x0000_s1054" type="#_x0000_t32" style="position:absolute;left:30508;top:6098;width:0;height:3169;visibility:visible;mso-wrap-style:square" o:connectortype="straight" o:gfxdata="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" strokecolor="black [3040]">
+                  <v:stroke dashstyle="dash" startarrow="open" endarrow="open"/>
                 </v:shape>
                 <v:shape id="Straight Arrow Connector 50" o:spid="_x0000_s1055" type="#_x0000_t32" style="position:absolute;left:35080;top:3399;width:4803;height:55;visibility:visible;mso-wrap-style:square" o:connectortype="straight" o:gfxdata="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" strokecolor="black [3040]">
                   <v:stroke dashstyle="dash" endarrow="open"/>
@@ -13759,7 +13758,7 @@
         <mc:AlternateContent>
           <mc:Choice Requires="wpc">
             <w:drawing>
-              <wp:inline distT="0" distB="0" distL="0" distR="0" wp14:anchorId="0542BB90" wp14:editId="4D0ED648">
+              <wp:inline distT="0" distB="0" distL="0" distR="0" wp14:anchorId="0542BB90" wp14:editId="03221547">
                 <wp:extent cx="5486400" cy="2018259"/>
                 <wp:effectExtent l="0" t="0" r="0" b="1270"/>
                 <wp:docPr id="70" name="Canvas 70"/>
@@ -14255,6 +14254,7 @@
                           </a:prstGeom>
                           <a:ln>
                             <a:prstDash val="solid"/>
+                            <a:headEnd type="arrow"/>
                             <a:tailEnd type="arrow"/>
                           </a:ln>
                         </wps:spPr>
@@ -14371,7 +14371,7 @@
           </mc:Choice>
           <mc:Fallback>
             <w:pict>
-              <v:group id="Canvas 70" o:spid="_x0000_s1064" editas="canvas" style="width:6in;height:158.9pt;mso-position-horizontal-relative:char;mso-position-vertical-relative:line" coordsize="54864,20180" o:gfxdata="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">
+              <v:group id="Canvas 70" o:spid="_x0000_s1064" editas="canvas" style="width:6in;height:158.9pt;mso-position-horizontal-relative:char;mso-position-vertical-relative:line" coordsize="54864,20180" o:gfxdata="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">
                 <v:shape id="_x0000_s1065" type="#_x0000_t75" style="position:absolute;width:54864;height:20180;visibility:visible;mso-wrap-style:square">
                   <v:fill o:detectmouseclick="t"/>
                   <v:path o:connecttype="none"/>
@@ -14388,7 +14388,6 @@
                             <w:szCs w:val="18"/>
                           </w:rPr>
                         </w:pPr>
-                        <w:proofErr w:type="spellStart"/>
                         <w:r>
                           <w:rPr>
                             <w:color w:val="808080" w:themeColor="background1" w:themeShade="80"/>
@@ -14405,7 +14404,6 @@
                           </w:rPr>
                           <w:t>.Logic</w:t>
                         </w:r>
-                        <w:proofErr w:type="spellEnd"/>
                       </w:p>
                     </w:txbxContent>
                   </v:textbox>
@@ -14420,11 +14418,9 @@
                           <w:spacing w:after="0"/>
                           <w:jc w:val="center"/>
                         </w:pPr>
-                        <w:proofErr w:type="spellStart"/>
                         <w:r>
                           <w:t>TaskManager</w:t>
                         </w:r>
-                        <w:proofErr w:type="spellEnd"/>
                       </w:p>
                     </w:txbxContent>
                   </v:textbox>
@@ -14443,7 +14439,6 @@
                             <w:rFonts w:asciiTheme="minorHAnsi" w:hAnsiTheme="minorHAnsi" w:cstheme="minorHAnsi"/>
                           </w:rPr>
                         </w:pPr>
-                        <w:proofErr w:type="spellStart"/>
                         <w:r>
                           <w:rPr>
                             <w:rFonts w:asciiTheme="minorHAnsi" w:eastAsia="Calibri" w:hAnsiTheme="minorHAnsi" w:cstheme="minorHAnsi"/>
@@ -14453,7 +14448,6 @@
                           </w:rPr>
                           <w:t>SettingsManager</w:t>
                         </w:r>
-                        <w:proofErr w:type="spellEnd"/>
                       </w:p>
                     </w:txbxContent>
                   </v:textbox>
@@ -14536,8 +14530,8 @@
                     </w:txbxContent>
                   </v:textbox>
                 </v:rect>
-                <v:shape id="Straight Arrow Connector 82" o:spid="_x0000_s1076" type="#_x0000_t32" style="position:absolute;left:36289;top:7533;width:4859;height:4029;flip:y;visibility:visible;mso-wrap-style:square" o:connectortype="straight" o:gfxdata="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" strokecolor="black [3040]">
-                  <v:stroke endarrow="open"/>
+                <v:shape id="Straight Arrow Connector 82" o:spid="_x0000_s1076" type="#_x0000_t32" style="position:absolute;left:36289;top:7533;width:4859;height:4029;flip:y;visibility:visible;mso-wrap-style:square" o:connectortype="straight" o:gfxdata="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" strokecolor="black [3040]">
+                  <v:stroke startarrow="open" endarrow="open"/>
                 </v:shape>
                 <v:rect id="Rectangle 120" o:spid="_x0000_s1077" style="position:absolute;left:24244;top:3282;width:13943;height:3486;visibility:visible;mso-wrap-style:square;v-text-anchor:middle" o:gfxdata="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" fillcolor="#fbcaa2 [1625]" strokecolor="#f68c36 [3049]">
                   <v:fill color2="#fdefe3 [505]" rotate="t" angle="180" colors="0 #ffbe86;22938f #ffd0aa;1 #ffebdb" focus="100%" type="gradient"/>
@@ -14553,7 +14547,6 @@
                             <w:rFonts w:asciiTheme="minorHAnsi" w:hAnsiTheme="minorHAnsi" w:cstheme="minorHAnsi"/>
                           </w:rPr>
                         </w:pPr>
-                        <w:proofErr w:type="spellStart"/>
                         <w:r>
                           <w:rPr>
                             <w:rFonts w:asciiTheme="minorHAnsi" w:eastAsia="Calibri" w:hAnsiTheme="minorHAnsi" w:cstheme="minorHAnsi"/>
@@ -14562,7 +14555,6 @@
                           </w:rPr>
                           <w:t>CommandProcessor</w:t>
                         </w:r>
-                        <w:proofErr w:type="spellEnd"/>
                       </w:p>
                     </w:txbxContent>
                   </v:textbox>
@@ -14895,7 +14887,7 @@
                         <wps:cNvSpPr txBox="1"/>
                         <wps:spPr>
                           <a:xfrm>
-                            <a:off x="1900409" y="869"/>
+                            <a:off x="1900348" y="869"/>
                             <a:ext cx="0" cy="0"/>
                           </a:xfrm>
                           <a:prstGeom prst="rect">
@@ -15067,7 +15059,7 @@
                         <wps:cNvSpPr txBox="1"/>
                         <wps:spPr>
                           <a:xfrm>
-                            <a:off x="1900409" y="869"/>
+                            <a:off x="1900348" y="869"/>
                             <a:ext cx="0" cy="0"/>
                           </a:xfrm>
                           <a:prstGeom prst="rect">
@@ -17069,7 +17061,7 @@
           </mc:Choice>
           <mc:Fallback>
             <w:pict>
-              <v:group id="Canvas 44" o:spid="_x0000_s1079" editas="canvas" style="width:473.05pt;height:234.5pt;mso-position-horizontal-relative:char;mso-position-vertical-relative:line" coordsize="60077,29781" o:gfxdata="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">
+              <v:group id="Canvas 44" o:spid="_x0000_s1079" editas="canvas" style="width:473.05pt;height:234.5pt;mso-position-horizontal-relative:char;mso-position-vertical-relative:line" coordsize="60077,29781" o:gfxdata="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">
                 <v:shape id="_x0000_s1080" type="#_x0000_t75" style="position:absolute;width:60077;height:29781;visibility:visible;mso-wrap-style:square">
                   <v:fill o:detectmouseclick="t"/>
                   <v:path o:connecttype="none"/>
@@ -17084,11 +17076,9 @@
                           <w:spacing w:after="0" w:line="240" w:lineRule="auto"/>
                           <w:jc w:val="center"/>
                         </w:pPr>
-                        <w:proofErr w:type="spellStart"/>
                         <w:r>
                           <w:t>TaskManager</w:t>
                         </w:r>
-                        <w:proofErr w:type="spellEnd"/>
                       </w:p>
                     </w:txbxContent>
                   </v:textbox>
@@ -17099,7 +17089,7 @@
                 <v:shape id="Straight Arrow Connector 61" o:spid="_x0000_s1083" type="#_x0000_t32" style="position:absolute;left:25768;top:7168;width:13345;height:0;visibility:visible;mso-wrap-style:square" o:connectortype="straight" o:gfxdata="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" strokecolor="black [3213]" strokeweight="1pt">
                   <v:stroke endarrow="open"/>
                 </v:shape>
-                <v:shape id="Text Box 67" o:spid="_x0000_s1084" type="#_x0000_t202" style="position:absolute;left:19005;top:8;width:0;height:0;visibility:visible;mso-wrap-style:none;v-text-anchor:top" o:gfxdata="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" filled="f" stroked="f" strokeweight=".5pt">
+                <v:shape id="Text Box 67" o:spid="_x0000_s1084" type="#_x0000_t202" style="position:absolute;left:19003;top:8;width:0;height:0;visibility:visible;mso-wrap-style:none;v-text-anchor:top" o:gfxdata="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" filled="f" stroked="f" strokeweight=".5pt">
                   <v:textbox>
                     <w:txbxContent>
                       <w:p>
@@ -17124,7 +17114,6 @@
                             <w:rFonts w:asciiTheme="minorHAnsi" w:hAnsiTheme="minorHAnsi" w:cstheme="minorHAnsi"/>
                           </w:rPr>
                         </w:pPr>
-                        <w:proofErr w:type="spellStart"/>
                         <w:r>
                           <w:rPr>
                             <w:rFonts w:asciiTheme="minorHAnsi" w:eastAsia="Calibri" w:hAnsiTheme="minorHAnsi" w:cstheme="minorHAnsi"/>
@@ -17133,7 +17122,6 @@
                           </w:rPr>
                           <w:t>CommandProccessor</w:t>
                         </w:r>
-                        <w:proofErr w:type="spellEnd"/>
                       </w:p>
                     </w:txbxContent>
                   </v:textbox>
@@ -17144,7 +17132,7 @@
                 <v:shape id="Straight Arrow Connector 134" o:spid="_x0000_s1087" type="#_x0000_t32" style="position:absolute;left:40395;top:8189;width:12252;height:0;visibility:visible;mso-wrap-style:square" o:connectortype="straight" o:gfxdata="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" strokecolor="black [3213]" strokeweight="1pt">
                   <v:stroke endarrow="open"/>
                 </v:shape>
-                <v:shape id="Text Box 67" o:spid="_x0000_s1088" type="#_x0000_t202" style="position:absolute;left:19005;top:8;width:0;height:0;visibility:visible;mso-wrap-style:none;v-text-anchor:top" o:gfxdata="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" filled="f" stroked="f" strokeweight=".5pt">
+                <v:shape id="Text Box 67" o:spid="_x0000_s1088" type="#_x0000_t202" style="position:absolute;left:19003;top:8;width:0;height:0;visibility:visible;mso-wrap-style:none;v-text-anchor:top" o:gfxdata="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" filled="f" stroked="f" strokeweight=".5pt">
                   <v:textbox>
                     <w:txbxContent>
                       <w:p>
@@ -17334,30 +17322,12 @@
                             <w:szCs w:val="18"/>
                           </w:rPr>
                         </w:pPr>
-                        <w:proofErr w:type="spellStart"/>
-                        <w:proofErr w:type="gramStart"/>
                         <w:r>
                           <w:rPr>
                             <w:sz w:val="18"/>
                             <w:szCs w:val="18"/>
                           </w:rPr>
-                          <w:t>ExecuteCommand</w:t>
-                        </w:r>
-                        <w:proofErr w:type="spellEnd"/>
-                        <w:r>
-                          <w:rPr>
-                            <w:sz w:val="18"/>
-                            <w:szCs w:val="18"/>
-                          </w:rPr>
-                          <w:t>(</w:t>
-                        </w:r>
-                        <w:proofErr w:type="gramEnd"/>
-                        <w:r>
-                          <w:rPr>
-                            <w:sz w:val="18"/>
-                            <w:szCs w:val="18"/>
-                          </w:rPr>
-                          <w:t>command)</w:t>
+                          <w:t>ExecuteCommand(command)</w:t>
                         </w:r>
                       </w:p>
                     </w:txbxContent>
@@ -17428,7 +17398,6 @@
                             <w:rFonts w:asciiTheme="minorHAnsi" w:hAnsiTheme="minorHAnsi" w:cstheme="minorHAnsi"/>
                           </w:rPr>
                         </w:pPr>
-                        <w:proofErr w:type="gramStart"/>
                         <w:r>
                           <w:rPr>
                             <w:rFonts w:asciiTheme="minorHAnsi" w:eastAsia="Calibri" w:hAnsiTheme="minorHAnsi" w:cstheme="minorHAnsi"/>
@@ -17437,7 +17406,6 @@
                           </w:rPr>
                           <w:t>Save()</w:t>
                         </w:r>
-                        <w:proofErr w:type="gramEnd"/>
                       </w:p>
                     </w:txbxContent>
                   </v:textbox>
@@ -17461,7 +17429,6 @@
                           </w:rPr>
                           <w:t xml:space="preserve">Get </w:t>
                         </w:r>
-                        <w:proofErr w:type="spellStart"/>
                         <w:r>
                           <w:rPr>
                             <w:rFonts w:asciiTheme="minorHAnsi" w:eastAsia="Calibri" w:hAnsiTheme="minorHAnsi" w:cstheme="minorHAnsi"/>
@@ -17470,7 +17437,6 @@
                           </w:rPr>
                           <w:t>TaskList</w:t>
                         </w:r>
-                        <w:proofErr w:type="spellEnd"/>
                       </w:p>
                     </w:txbxContent>
                   </v:textbox>
@@ -19008,24 +18974,36 @@
         <w:rPr>
           <w:rFonts w:ascii="Consolas" w:hAnsi="Consolas" w:cs="Consolas"/>
         </w:rPr>
-        <w:t>Command</w:t>
+        <w:t>CommandProcessor</w:t>
+      </w:r>
+      <w:r>
+        <w:rPr>
+          <w:rFonts w:cs="Calibri"/>
+          <w:color w:val="E36C0A" w:themeColor="accent6" w:themeShade="BF"/>
+        </w:rPr>
+        <w:t xml:space="preserve"> </w:t>
+      </w:r>
+      <w:r>
+        <w:rPr>
+          <w:rFonts w:cs="Calibri"/>
+        </w:rPr>
+        <w:t xml:space="preserve">class. Some of these actions are passed directly to other components (i.e. a pass-through), such as the </w:t>
       </w:r>
       <w:r>
         <w:rPr>
           <w:rFonts w:ascii="Consolas" w:hAnsi="Consolas" w:cs="Consolas"/>
         </w:rPr>
-        <w:t>Process</w:t>
+        <w:t>Import</w:t>
       </w:r>
       <w:r>
         <w:rPr>
           <w:rFonts w:ascii="Consolas" w:hAnsi="Consolas" w:cs="Consolas"/>
         </w:rPr>
-        <w:t>or</w:t>
-      </w:r>
-      <w:r>
-        <w:rPr>
-          <w:rFonts w:cs="Calibri"/>
-          <w:color w:val="E36C0A" w:themeColor="accent6" w:themeShade="BF"/>
+        <w:t>()</w:t>
+      </w:r>
+      <w:r>
+        <w:rPr>
+          <w:rFonts w:asciiTheme="minorHAnsi" w:hAnsiTheme="minorHAnsi" w:cstheme="minorHAnsi"/>
         </w:rPr>
         <w:t xml:space="preserve"> </w:t>
       </w:r>
@@ -19033,29 +19011,20 @@
         <w:rPr>
           <w:rFonts w:cs="Calibri"/>
         </w:rPr>
-        <w:t>c</w:t>
-      </w:r>
-      <w:r>
-        <w:rPr>
-          <w:rFonts w:cs="Calibri"/>
-        </w:rPr>
-        <w:t>lass</w:t>
-      </w:r>
-      <w:r>
-        <w:rPr>
-          <w:rFonts w:cs="Calibri"/>
-        </w:rPr>
-        <w:t xml:space="preserve">. Some of these actions are passed directly to other components (i.e. a pass-through), such as the </w:t>
-      </w:r>
-      <w:r>
-        <w:rPr>
-          <w:rFonts w:ascii="Consolas" w:hAnsi="Consolas" w:cs="Consolas"/>
-        </w:rPr>
-        <w:t>Sync()</w:t>
-      </w:r>
-      <w:r>
-        <w:rPr>
-          <w:rFonts w:asciiTheme="minorHAnsi" w:hAnsiTheme="minorHAnsi" w:cstheme="minorHAnsi"/>
+        <w:t xml:space="preserve">method to the </w:t>
+      </w:r>
+      <w:r>
+        <w:rPr>
+          <w:rFonts w:cs="Calibri"/>
+          <w:b/>
+          <w:color w:val="5F497A" w:themeColor="accent4" w:themeShade="BF"/>
+        </w:rPr>
+        <w:t>Google Calendar</w:t>
+      </w:r>
+      <w:r>
+        <w:rPr>
+          <w:rFonts w:cs="Calibri"/>
+          <w:color w:val="5F497A" w:themeColor="accent4" w:themeShade="BF"/>
         </w:rPr>
         <w:t xml:space="preserve"> </w:t>
       </w:r>
@@ -19063,32 +19032,321 @@
         <w:rPr>
           <w:rFonts w:cs="Calibri"/>
         </w:rPr>
-        <w:t xml:space="preserve">method to the </w:t>
-      </w:r>
-      <w:r>
-        <w:rPr>
-          <w:rFonts w:cs="Calibri"/>
-          <w:b/>
-          <w:color w:val="5F497A" w:themeColor="accent4" w:themeShade="BF"/>
-        </w:rPr>
-        <w:t>Google Calendar</w:t>
-      </w:r>
-      <w:r>
-        <w:rPr>
-          <w:rFonts w:cs="Calibri"/>
-          <w:color w:val="5F497A" w:themeColor="accent4" w:themeShade="BF"/>
-        </w:rPr>
-        <w:t xml:space="preserve"> </w:t>
-      </w:r>
-      <w:r>
-        <w:rPr>
-          <w:rFonts w:cs="Calibri"/>
-        </w:rPr>
         <w:t>component.</w:t>
       </w:r>
+    </w:p>
+    <w:tbl>
+      <w:tblPr>
+        <w:tblW w:w="0" w:type="auto"/>
+        <w:tblBorders>
+          <w:top w:val="single" w:sz="4" w:space="0" w:color="A6A6A6"/>
+          <w:left w:val="single" w:sz="4" w:space="0" w:color="A6A6A6"/>
+          <w:bottom w:val="single" w:sz="4" w:space="0" w:color="A6A6A6"/>
+          <w:right w:val="single" w:sz="4" w:space="0" w:color="A6A6A6"/>
+          <w:insideH w:val="single" w:sz="4" w:space="0" w:color="A6A6A6"/>
+          <w:insideV w:val="single" w:sz="4" w:space="0" w:color="A6A6A6"/>
+        </w:tblBorders>
+        <w:tblCellMar>
+          <w:top w:w="115" w:type="dxa"/>
+          <w:left w:w="115" w:type="dxa"/>
+          <w:bottom w:w="115" w:type="dxa"/>
+          <w:right w:w="115" w:type="dxa"/>
+        </w:tblCellMar>
+        <w:tblLook w:val="04A0" w:firstRow="1" w:lastRow="0" w:firstColumn="1" w:lastColumn="0" w:noHBand="0" w:noVBand="1"/>
+      </w:tblPr>
+      <w:tblGrid>
+        <w:gridCol w:w="9576"/>
+      </w:tblGrid>
+      <w:tr>
+        <w:tc>
+          <w:tcPr>
+            <w:tcW w:w="9576" w:type="dxa"/>
+            <w:shd w:val="clear" w:color="auto" w:fill="auto"/>
+          </w:tcPr>
+          <w:p>
+            <w:pPr>
+              <w:spacing w:after="0" w:line="240" w:lineRule="auto"/>
+              <w:rPr>
+                <w:rFonts w:cs="Calibri"/>
+              </w:rPr>
+            </w:pPr>
+            <w:r>
+              <w:rPr>
+                <w:rFonts w:cs="Calibri"/>
+                <w:b/>
+                <w:color w:val="C00000"/>
+              </w:rPr>
+              <w:t>Note</w:t>
+            </w:r>
+            <w:r>
+              <w:rPr>
+                <w:rFonts w:cs="Calibri"/>
+              </w:rPr>
+              <w:t xml:space="preserve">: </w:t>
+            </w:r>
+            <w:r>
+              <w:rPr>
+                <w:rFonts w:cs="Calibri"/>
+              </w:rPr>
+              <w:t xml:space="preserve">The </w:t>
+            </w:r>
+            <w:r>
+              <w:rPr>
+                <w:rFonts w:ascii="Consolas" w:hAnsi="Consolas" w:cs="Consolas"/>
+              </w:rPr>
+              <w:t>TaskManager</w:t>
+            </w:r>
+            <w:r>
+              <w:rPr>
+                <w:rFonts w:cs="Calibri"/>
+              </w:rPr>
+              <w:t xml:space="preserve"> class is a </w:t>
+            </w:r>
+            <w:r>
+              <w:rPr>
+                <w:rFonts w:cs="Calibri"/>
+                <w:i/>
+              </w:rPr>
+              <w:t>singleton</w:t>
+            </w:r>
+            <w:r>
+              <w:rPr>
+                <w:rFonts w:cs="Calibri"/>
+              </w:rPr>
+              <w:t xml:space="preserve">, which means there can only be one instance of </w:t>
+            </w:r>
+            <w:r>
+              <w:rPr>
+                <w:rFonts w:ascii="Consolas" w:hAnsi="Consolas" w:cs="Consolas"/>
+              </w:rPr>
+              <w:t>TaskManager</w:t>
+            </w:r>
+            <w:r>
+              <w:rPr>
+                <w:rFonts w:cs="Calibri"/>
+              </w:rPr>
+              <w:t xml:space="preserve">. This instance can be accessed from the </w:t>
+            </w:r>
+            <w:r>
+              <w:rPr>
+                <w:rFonts w:ascii="Consolas" w:hAnsi="Consolas" w:cs="Consolas"/>
+              </w:rPr>
+              <w:t>Instance</w:t>
+            </w:r>
+            <w:r>
+              <w:rPr>
+                <w:rFonts w:cs="Calibri"/>
+              </w:rPr>
+              <w:t xml:space="preserve"> static property.</w:t>
+            </w:r>
+          </w:p>
+        </w:tc>
+      </w:tr>
+    </w:tbl>
+    <w:p>
+      <w:pPr>
+        <w:spacing w:after="0" w:line="240" w:lineRule="auto"/>
+        <w:rPr>
+          <w:rFonts w:cs="Calibri"/>
+          <w:u w:val="single"/>
+        </w:rPr>
+      </w:pPr>
     </w:p>
     <w:p>
       <w:pPr>
+        <w:spacing w:after="0" w:line="240" w:lineRule="auto"/>
+        <w:rPr>
+          <w:rFonts w:cs="Calibri"/>
+        </w:rPr>
+      </w:pPr>
+      <w:r>
+        <w:rPr>
+          <w:rFonts w:cs="Calibri"/>
+        </w:rPr>
+        <w:t xml:space="preserve">TaskManager has a subscriber functionality that allows other components to be notified when an operation has made modifications to the information stored. </w:t>
+      </w:r>
+    </w:p>
+    <w:p>
+      <w:pPr>
+        <w:spacing w:after="0" w:line="240" w:lineRule="auto"/>
+        <w:rPr>
+          <w:rFonts w:cs="Calibri"/>
+          <w:u w:val="single"/>
+        </w:rPr>
+      </w:pPr>
+    </w:p>
+    <w:tbl>
+      <w:tblPr>
+        <w:tblW w:w="0" w:type="auto"/>
+        <w:tblBorders>
+          <w:top w:val="single" w:sz="4" w:space="0" w:color="A6A6A6"/>
+          <w:left w:val="single" w:sz="4" w:space="0" w:color="A6A6A6"/>
+          <w:bottom w:val="single" w:sz="4" w:space="0" w:color="A6A6A6"/>
+          <w:right w:val="single" w:sz="4" w:space="0" w:color="A6A6A6"/>
+          <w:insideH w:val="single" w:sz="4" w:space="0" w:color="A6A6A6"/>
+          <w:insideV w:val="single" w:sz="4" w:space="0" w:color="A6A6A6"/>
+        </w:tblBorders>
+        <w:tblCellMar>
+          <w:top w:w="108" w:type="dxa"/>
+          <w:bottom w:w="108" w:type="dxa"/>
+        </w:tblCellMar>
+        <w:tblLook w:val="04A0" w:firstRow="1" w:lastRow="0" w:firstColumn="1" w:lastColumn="0" w:noHBand="0" w:noVBand="1"/>
+      </w:tblPr>
+      <w:tblGrid>
+        <w:gridCol w:w="9576"/>
+      </w:tblGrid>
+      <w:tr>
+        <w:trPr>
+          <w:trHeight w:val="774"/>
+        </w:trPr>
+        <w:tc>
+          <w:tcPr>
+            <w:tcW w:w="9576" w:type="dxa"/>
+            <w:shd w:val="clear" w:color="auto" w:fill="auto"/>
+          </w:tcPr>
+          <w:p>
+            <w:pPr>
+              <w:rPr>
+                <w:rFonts w:cs="Calibri"/>
+              </w:rPr>
+            </w:pPr>
+            <w:r>
+              <w:rPr>
+                <w:rFonts w:cs="Calibri"/>
+                <w:b/>
+                <w:color w:val="E36C0A"/>
+              </w:rPr>
+              <w:t>Example</w:t>
+            </w:r>
+            <w:r>
+              <w:rPr>
+                <w:rFonts w:cs="Calibri"/>
+              </w:rPr>
+              <w:t xml:space="preserve">: </w:t>
+            </w:r>
+            <w:r>
+              <w:rPr>
+                <w:rFonts w:cs="Calibri"/>
+              </w:rPr>
+              <w:t>Adding a subscription</w:t>
+            </w:r>
+          </w:p>
+          <w:p>
+            <w:pPr>
+              <w:spacing w:after="0" w:line="240" w:lineRule="auto"/>
+              <w:rPr>
+                <w:rFonts w:ascii="Consolas" w:hAnsi="Consolas" w:cs="Consolas"/>
+                <w:sz w:val="18"/>
+                <w:szCs w:val="18"/>
+              </w:rPr>
+            </w:pPr>
+            <w:r>
+              <w:rPr>
+                <w:rFonts w:ascii="Consolas" w:hAnsi="Consolas" w:cs="Consolas"/>
+                <w:color w:val="2B91AF"/>
+                <w:sz w:val="18"/>
+                <w:szCs w:val="18"/>
+              </w:rPr>
+              <w:t>TaskManager</w:t>
+            </w:r>
+            <w:r>
+              <w:rPr>
+                <w:rFonts w:ascii="Consolas" w:hAnsi="Consolas" w:cs="Consolas"/>
+                <w:sz w:val="18"/>
+                <w:szCs w:val="18"/>
+              </w:rPr>
+              <w:t>.Instance.AddSubscriber(</w:t>
+            </w:r>
+            <w:r>
+              <w:rPr>
+                <w:rFonts w:ascii="Consolas" w:hAnsi="Consolas" w:cs="Consolas"/>
+                <w:color w:val="0000FF"/>
+                <w:sz w:val="18"/>
+                <w:szCs w:val="18"/>
+              </w:rPr>
+              <w:t>new</w:t>
+            </w:r>
+            <w:r>
+              <w:rPr>
+                <w:rFonts w:ascii="Consolas" w:hAnsi="Consolas" w:cs="Consolas"/>
+                <w:sz w:val="18"/>
+                <w:szCs w:val="18"/>
+              </w:rPr>
+              <w:t xml:space="preserve"> </w:t>
+            </w:r>
+            <w:r>
+              <w:rPr>
+                <w:rFonts w:ascii="Consolas" w:hAnsi="Consolas" w:cs="Consolas"/>
+                <w:color w:val="2B91AF"/>
+                <w:sz w:val="18"/>
+                <w:szCs w:val="18"/>
+              </w:rPr>
+              <w:t>TaskManager</w:t>
+            </w:r>
+            <w:r>
+              <w:rPr>
+                <w:rFonts w:ascii="Consolas" w:hAnsi="Consolas" w:cs="Consolas"/>
+                <w:sz w:val="18"/>
+                <w:szCs w:val="18"/>
+              </w:rPr>
+              <w:t>.</w:t>
+            </w:r>
+            <w:r>
+              <w:rPr>
+                <w:rFonts w:ascii="Consolas" w:hAnsi="Consolas" w:cs="Consolas"/>
+                <w:color w:val="2B91AF"/>
+                <w:sz w:val="18"/>
+                <w:szCs w:val="18"/>
+              </w:rPr>
+              <w:t>UpdateHandler</w:t>
+            </w:r>
+            <w:r>
+              <w:rPr>
+                <w:rFonts w:ascii="Consolas" w:hAnsi="Consolas" w:cs="Consolas"/>
+                <w:sz w:val="18"/>
+                <w:szCs w:val="18"/>
+              </w:rPr>
+              <w:t>(</w:t>
+            </w:r>
+            <w:r>
+              <w:rPr>
+                <w:rFonts w:ascii="Consolas" w:hAnsi="Consolas" w:cs="Consolas"/>
+                <w:color w:val="0000FF"/>
+                <w:sz w:val="18"/>
+                <w:szCs w:val="18"/>
+              </w:rPr>
+              <w:t>this</w:t>
+            </w:r>
+            <w:r>
+              <w:rPr>
+                <w:rFonts w:ascii="Consolas" w:hAnsi="Consolas" w:cs="Consolas"/>
+                <w:sz w:val="18"/>
+                <w:szCs w:val="18"/>
+              </w:rPr>
+              <w:t>.UpdateMethod</w:t>
+            </w:r>
+            <w:r>
+              <w:rPr>
+                <w:rFonts w:ascii="Consolas" w:hAnsi="Consolas" w:cs="Consolas"/>
+                <w:sz w:val="18"/>
+                <w:szCs w:val="18"/>
+              </w:rPr>
+              <w:t>)</w:t>
+            </w:r>
+            <w:r>
+              <w:rPr>
+                <w:rFonts w:ascii="Consolas" w:hAnsi="Consolas" w:cs="Consolas"/>
+                <w:sz w:val="18"/>
+                <w:szCs w:val="18"/>
+              </w:rPr>
+              <w:t>);</w:t>
+            </w:r>
+          </w:p>
+        </w:tc>
+      </w:tr>
+    </w:tbl>
+    <w:p>
+      <w:pPr>
         <w:rPr>
           <w:rFonts w:cs="Calibri"/>
           <w:b/>
@@ -19100,6 +19358,7 @@
           <w:b/>
           <w:color w:val="E36C0A" w:themeColor="accent6" w:themeShade="BF"/>
         </w:rPr>
+        <w:lastRenderedPageBreak/>
         <w:t>3</w:t>
       </w:r>
       <w:r>
@@ -19284,6 +19543,65 @@
                 <w:szCs w:val="20"/>
               </w:rPr>
               <w:t>Gets the list of entries.</w:t>
+            </w:r>
+          </w:p>
+        </w:tc>
+      </w:tr>
+      <w:tr>
+        <w:tc>
+          <w:tcPr>
+            <w:tcW w:w="3708" w:type="dxa"/>
+            <w:shd w:val="clear" w:color="auto" w:fill="auto"/>
+          </w:tcPr>
+          <w:p>
+            <w:pPr>
+              <w:spacing w:after="0" w:line="240" w:lineRule="auto"/>
+              <w:rPr>
+                <w:rFonts w:ascii="Consolas" w:hAnsi="Consolas" w:cs="Consolas"/>
+                <w:sz w:val="18"/>
+                <w:szCs w:val="18"/>
+              </w:rPr>
+            </w:pPr>
+            <w:r>
+              <w:rPr>
+                <w:rFonts w:ascii="Consolas" w:hAnsi="Consolas" w:cs="Consolas"/>
+                <w:sz w:val="18"/>
+                <w:szCs w:val="18"/>
+              </w:rPr>
+              <w:t xml:space="preserve">Instance: </w:t>
+            </w:r>
+            <w:r>
+              <w:rPr>
+                <w:rFonts w:ascii="Consolas" w:hAnsi="Consolas" w:cs="Consolas"/>
+                <w:color w:val="2B91AF"/>
+                <w:sz w:val="18"/>
+                <w:szCs w:val="18"/>
+              </w:rPr>
+              <w:t>TaskManager</w:t>
+            </w:r>
+          </w:p>
+        </w:tc>
+        <w:tc>
+          <w:tcPr>
+            <w:tcW w:w="5868" w:type="dxa"/>
+            <w:shd w:val="clear" w:color="auto" w:fill="auto"/>
+          </w:tcPr>
+          <w:p>
+            <w:pPr>
+              <w:spacing w:after="0" w:line="240" w:lineRule="auto"/>
+              <w:rPr>
+                <w:rFonts w:cs="Calibri"/>
+                <w:sz w:val="20"/>
+                <w:szCs w:val="20"/>
+              </w:rPr>
+            </w:pPr>
+            <w:r>
+              <w:rPr>
+                <w:rFonts w:cs="Calibri"/>
+                <w:sz w:val="20"/>
+                <w:szCs w:val="20"/>
+              </w:rPr>
+              <w:t>Static property. Gets a TaskManager instance.</w:t>
             </w:r>
           </w:p>
         </w:tc>
@@ -19472,7 +19790,7 @@
                 <w:sz w:val="20"/>
                 <w:szCs w:val="20"/>
               </w:rPr>
-              <w:t xml:space="preserve">Constructor. </w:t>
+              <w:t>Private c</w:t>
             </w:r>
             <w:r>
               <w:rPr>
@@ -19480,7 +19798,33 @@
                 <w:sz w:val="20"/>
                 <w:szCs w:val="20"/>
               </w:rPr>
+              <w:t xml:space="preserve">onstructor. </w:t>
+            </w:r>
+            <w:r>
+              <w:rPr>
+                <w:rFonts w:cs="Calibri"/>
+                <w:sz w:val="20"/>
+                <w:szCs w:val="20"/>
+              </w:rPr>
               <w:t>Load entries from archive file.</w:t>
+            </w:r>
+          </w:p>
+          <w:p>
+            <w:pPr>
+              <w:spacing w:after="0" w:line="240" w:lineRule="auto"/>
+              <w:rPr>
+                <w:rFonts w:cs="Calibri"/>
+                <w:sz w:val="20"/>
+                <w:szCs w:val="20"/>
+              </w:rPr>
+            </w:pPr>
+            <w:r>
+              <w:rPr>
+                <w:rFonts w:cs="Calibri"/>
+                <w:sz w:val="20"/>
+                <w:szCs w:val="20"/>
+              </w:rPr>
+              <w:t>To obtain an instance of TaskManager, use the Instance property.</w:t>
             </w:r>
           </w:p>
         </w:tc>
@@ -19523,7 +19867,75 @@
                 <w:sz w:val="18"/>
                 <w:szCs w:val="18"/>
               </w:rPr>
-              <w:t>description)</w:t>
+              <w:t xml:space="preserve">description, </w:t>
+            </w:r>
+            <w:r>
+              <w:rPr>
+                <w:rFonts w:ascii="Consolas" w:hAnsi="Consolas" w:cs="Consolas"/>
+                <w:color w:val="0000FF"/>
+                <w:sz w:val="18"/>
+                <w:szCs w:val="18"/>
+              </w:rPr>
+              <w:t xml:space="preserve">string </w:t>
+            </w:r>
+            <w:r>
+              <w:rPr>
+                <w:rFonts w:ascii="Consolas" w:hAnsi="Consolas" w:cs="Consolas"/>
+                <w:sz w:val="18"/>
+                <w:szCs w:val="18"/>
+              </w:rPr>
+              <w:t xml:space="preserve">startDate, </w:t>
+            </w:r>
+            <w:r>
+              <w:rPr>
+                <w:rFonts w:ascii="Consolas" w:hAnsi="Consolas" w:cs="Consolas"/>
+                <w:color w:val="0000FF"/>
+                <w:sz w:val="18"/>
+                <w:szCs w:val="18"/>
+              </w:rPr>
+              <w:t xml:space="preserve">string </w:t>
+            </w:r>
+            <w:r>
+              <w:rPr>
+                <w:rFonts w:ascii="Consolas" w:hAnsi="Consolas" w:cs="Consolas"/>
+                <w:sz w:val="18"/>
+                <w:szCs w:val="18"/>
+              </w:rPr>
+              <w:t xml:space="preserve">startTime, </w:t>
+            </w:r>
+            <w:r>
+              <w:rPr>
+                <w:rFonts w:ascii="Consolas" w:hAnsi="Consolas" w:cs="Consolas"/>
+                <w:color w:val="0000FF"/>
+                <w:sz w:val="18"/>
+                <w:szCs w:val="18"/>
+              </w:rPr>
+              <w:t xml:space="preserve">string </w:t>
+            </w:r>
+            <w:r>
+              <w:rPr>
+                <w:rFonts w:ascii="Consolas" w:hAnsi="Consolas" w:cs="Consolas"/>
+                <w:sz w:val="18"/>
+                <w:szCs w:val="18"/>
+              </w:rPr>
+              <w:t xml:space="preserve">endDate, </w:t>
+            </w:r>
+            <w:r>
+              <w:rPr>
+                <w:rFonts w:ascii="Consolas" w:hAnsi="Consolas" w:cs="Consolas"/>
+                <w:color w:val="0000FF"/>
+                <w:sz w:val="18"/>
+                <w:szCs w:val="18"/>
+              </w:rPr>
+              <w:t xml:space="preserve">string </w:t>
+            </w:r>
+            <w:r>
+              <w:rPr>
+                <w:rFonts w:ascii="Consolas" w:hAnsi="Consolas" w:cs="Consolas"/>
+                <w:sz w:val="18"/>
+                <w:szCs w:val="18"/>
+              </w:rPr>
+              <w:t>endTime)</w:t>
             </w:r>
             <w:r>
               <w:rPr>
@@ -19564,7 +19976,7 @@
                 <w:sz w:val="20"/>
                 <w:szCs w:val="20"/>
               </w:rPr>
-              <w:t>Adds a floating task.</w:t>
+              <w:t>Adds a task.</w:t>
             </w:r>
           </w:p>
         </w:tc>
@@ -19590,16 +20002,16 @@
                 <w:sz w:val="18"/>
                 <w:szCs w:val="18"/>
               </w:rPr>
-              <w:t>Add(</w:t>
-            </w:r>
-            <w:r>
-              <w:rPr>
-                <w:rFonts w:ascii="Consolas" w:hAnsi="Consolas" w:cs="Consolas"/>
-                <w:color w:val="0000FF"/>
+              <w:t>AddSubscriber(</w:t>
+            </w:r>
+            <w:r>
+              <w:rPr>
+                <w:rFonts w:ascii="Consolas" w:hAnsi="Consolas" w:cs="Consolas"/>
+                <w:color w:val="2B91AF"/>
                 <w:sz w:val="18"/>
                 <w:szCs w:val="18"/>
               </w:rPr>
-              <w:t xml:space="preserve">string </w:t>
+              <w:t>Delegate</w:t>
             </w:r>
             <w:r>
               <w:rPr>
@@ -19607,41 +20019,7 @@
                 <w:sz w:val="18"/>
                 <w:szCs w:val="18"/>
               </w:rPr>
-              <w:t xml:space="preserve">description, </w:t>
-            </w:r>
-            <w:r>
-              <w:rPr>
-                <w:rFonts w:ascii="Consolas" w:hAnsi="Consolas" w:cs="Consolas"/>
-                <w:color w:val="0000FF"/>
-                <w:sz w:val="18"/>
-                <w:szCs w:val="18"/>
-              </w:rPr>
-              <w:t xml:space="preserve">string </w:t>
-            </w:r>
-            <w:r>
-              <w:rPr>
-                <w:rFonts w:ascii="Consolas" w:hAnsi="Consolas" w:cs="Consolas"/>
-                <w:sz w:val="18"/>
-                <w:szCs w:val="18"/>
-              </w:rPr>
-              <w:t xml:space="preserve">date, </w:t>
-            </w:r>
-            <w:r>
-              <w:rPr>
-                <w:rFonts w:ascii="Consolas" w:hAnsi="Consolas" w:cs="Consolas"/>
-                <w:color w:val="0000FF"/>
-                <w:sz w:val="18"/>
-                <w:szCs w:val="18"/>
-              </w:rPr>
-              <w:t xml:space="preserve">string </w:t>
-            </w:r>
-            <w:r>
-              <w:rPr>
-                <w:rFonts w:ascii="Consolas" w:hAnsi="Consolas" w:cs="Consolas"/>
-                <w:sz w:val="18"/>
-                <w:szCs w:val="18"/>
-              </w:rPr>
-              <w:t>time)</w:t>
+              <w:t xml:space="preserve"> handler)</w:t>
             </w:r>
             <w:r>
               <w:rPr>
@@ -19682,7 +20060,7 @@
                 <w:sz w:val="20"/>
                 <w:szCs w:val="20"/>
               </w:rPr>
-              <w:t>Adds a deadline task.</w:t>
+              <w:t>Adds a handler to the list of subscribers.</w:t>
             </w:r>
           </w:p>
         </w:tc>
@@ -19708,8 +20086,24 @@
                 <w:sz w:val="18"/>
                 <w:szCs w:val="18"/>
               </w:rPr>
-              <w:lastRenderedPageBreak/>
-              <w:t>Add(</w:t>
+              <w:t>Change(</w:t>
+            </w:r>
+            <w:r>
+              <w:rPr>
+                <w:rFonts w:ascii="Consolas" w:hAnsi="Consolas" w:cs="Consolas"/>
+                <w:color w:val="0000FF"/>
+                <w:sz w:val="18"/>
+                <w:szCs w:val="18"/>
+              </w:rPr>
+              <w:t xml:space="preserve">int </w:t>
+            </w:r>
+            <w:r>
+              <w:rPr>
+                <w:rFonts w:ascii="Consolas" w:hAnsi="Consolas" w:cs="Consolas"/>
+                <w:sz w:val="18"/>
+                <w:szCs w:val="18"/>
+              </w:rPr>
+              <w:t xml:space="preserve">id, </w:t>
             </w:r>
             <w:r>
               <w:rPr>
@@ -19835,7 +20229,7 @@
                 <w:sz w:val="20"/>
                 <w:szCs w:val="20"/>
               </w:rPr>
-              <w:t>Adds a timed task.</w:t>
+              <w:t>Change parameters of a task. Parameters that are empty would be ignored.</w:t>
             </w:r>
           </w:p>
         </w:tc>
@@ -19861,7 +20255,7 @@
                 <w:sz w:val="18"/>
                 <w:szCs w:val="18"/>
               </w:rPr>
-              <w:t>Change(</w:t>
+              <w:t>Get(</w:t>
             </w:r>
             <w:r>
               <w:rPr>
@@ -19878,109 +20272,24 @@
                 <w:sz w:val="18"/>
                 <w:szCs w:val="18"/>
               </w:rPr>
-              <w:t xml:space="preserve">id, </w:t>
-            </w:r>
-            <w:r>
-              <w:rPr>
-                <w:rFonts w:ascii="Consolas" w:hAnsi="Consolas" w:cs="Consolas"/>
-                <w:color w:val="0000FF"/>
+              <w:t>id)</w:t>
+            </w:r>
+            <w:r>
+              <w:rPr>
+                <w:rFonts w:ascii="Consolas" w:hAnsi="Consolas" w:cs="Consolas"/>
                 <w:sz w:val="18"/>
                 <w:szCs w:val="18"/>
               </w:rPr>
-              <w:t xml:space="preserve">string </w:t>
-            </w:r>
-            <w:r>
-              <w:rPr>
-                <w:rFonts w:ascii="Consolas" w:hAnsi="Consolas" w:cs="Consolas"/>
+              <w:t xml:space="preserve">: </w:t>
+            </w:r>
+            <w:r>
+              <w:rPr>
+                <w:rFonts w:ascii="Consolas" w:hAnsi="Consolas" w:cs="Consolas"/>
+                <w:color w:val="2B91AF"/>
                 <w:sz w:val="18"/>
                 <w:szCs w:val="18"/>
               </w:rPr>
-              <w:t xml:space="preserve">description, </w:t>
-            </w:r>
-            <w:r>
-              <w:rPr>
-                <w:rFonts w:ascii="Consolas" w:hAnsi="Consolas" w:cs="Consolas"/>
-                <w:color w:val="0000FF"/>
-                <w:sz w:val="18"/>
-                <w:szCs w:val="18"/>
-              </w:rPr>
-              <w:t xml:space="preserve">string </w:t>
-            </w:r>
-            <w:r>
-              <w:rPr>
-                <w:rFonts w:ascii="Consolas" w:hAnsi="Consolas" w:cs="Consolas"/>
-                <w:sz w:val="18"/>
-                <w:szCs w:val="18"/>
-              </w:rPr>
-              <w:t xml:space="preserve">startDate, </w:t>
-            </w:r>
-            <w:r>
-              <w:rPr>
-                <w:rFonts w:ascii="Consolas" w:hAnsi="Consolas" w:cs="Consolas"/>
-                <w:color w:val="0000FF"/>
-                <w:sz w:val="18"/>
-                <w:szCs w:val="18"/>
-              </w:rPr>
-              <w:t xml:space="preserve">string </w:t>
-            </w:r>
-            <w:r>
-              <w:rPr>
-                <w:rFonts w:ascii="Consolas" w:hAnsi="Consolas" w:cs="Consolas"/>
-                <w:sz w:val="18"/>
-                <w:szCs w:val="18"/>
-              </w:rPr>
-              <w:t xml:space="preserve">startTime, </w:t>
-            </w:r>
-            <w:r>
-              <w:rPr>
-                <w:rFonts w:ascii="Consolas" w:hAnsi="Consolas" w:cs="Consolas"/>
-                <w:color w:val="0000FF"/>
-                <w:sz w:val="18"/>
-                <w:szCs w:val="18"/>
-              </w:rPr>
-              <w:t xml:space="preserve">string </w:t>
-            </w:r>
-            <w:r>
-              <w:rPr>
-                <w:rFonts w:ascii="Consolas" w:hAnsi="Consolas" w:cs="Consolas"/>
-                <w:sz w:val="18"/>
-                <w:szCs w:val="18"/>
-              </w:rPr>
-              <w:t xml:space="preserve">endDate, </w:t>
-            </w:r>
-            <w:r>
-              <w:rPr>
-                <w:rFonts w:ascii="Consolas" w:hAnsi="Consolas" w:cs="Consolas"/>
-                <w:color w:val="0000FF"/>
-                <w:sz w:val="18"/>
-                <w:szCs w:val="18"/>
-              </w:rPr>
-              <w:t xml:space="preserve">string </w:t>
-            </w:r>
-            <w:r>
-              <w:rPr>
-                <w:rFonts w:ascii="Consolas" w:hAnsi="Consolas" w:cs="Consolas"/>
-                <w:sz w:val="18"/>
-                <w:szCs w:val="18"/>
-              </w:rPr>
-              <w:t>endTime)</w:t>
-            </w:r>
-            <w:r>
-              <w:rPr>
-                <w:rFonts w:ascii="Consolas" w:hAnsi="Consolas" w:cs="Consolas"/>
-                <w:sz w:val="18"/>
-                <w:szCs w:val="18"/>
-              </w:rPr>
-              <w:t xml:space="preserve">: </w:t>
-            </w:r>
-            <w:r>
-              <w:rPr>
-                <w:rFonts w:ascii="Consolas" w:hAnsi="Consolas" w:cs="Consolas"/>
-                <w:color w:val="0000FF"/>
-                <w:sz w:val="18"/>
-                <w:szCs w:val="18"/>
-              </w:rPr>
-              <w:t>void</w:t>
+              <w:t>Entry</w:t>
             </w:r>
           </w:p>
         </w:tc>
@@ -20004,7 +20313,7 @@
                 <w:sz w:val="20"/>
                 <w:szCs w:val="20"/>
               </w:rPr>
-              <w:t>Change parameters of a task. Parameters that are empty would be ignored.</w:t>
+              <w:t>Get the task by ID.</w:t>
             </w:r>
           </w:p>
         </w:tc>
@@ -20030,7 +20339,15 @@
                 <w:sz w:val="18"/>
                 <w:szCs w:val="18"/>
               </w:rPr>
-              <w:t>Get(</w:t>
+              <w:t>Redo()</w:t>
+            </w:r>
+            <w:r>
+              <w:rPr>
+                <w:rFonts w:ascii="Consolas" w:hAnsi="Consolas" w:cs="Consolas"/>
+                <w:sz w:val="18"/>
+                <w:szCs w:val="18"/>
+              </w:rPr>
+              <w:t xml:space="preserve">: </w:t>
             </w:r>
             <w:r>
               <w:rPr>
@@ -20039,32 +20356,7 @@
                 <w:sz w:val="18"/>
                 <w:szCs w:val="18"/>
               </w:rPr>
-              <w:t xml:space="preserve">int </w:t>
-            </w:r>
-            <w:r>
-              <w:rPr>
-                <w:rFonts w:ascii="Consolas" w:hAnsi="Consolas" w:cs="Consolas"/>
-                <w:sz w:val="18"/>
-                <w:szCs w:val="18"/>
-              </w:rPr>
-              <w:t>id)</w:t>
-            </w:r>
-            <w:r>
-              <w:rPr>
-                <w:rFonts w:ascii="Consolas" w:hAnsi="Consolas" w:cs="Consolas"/>
-                <w:sz w:val="18"/>
-                <w:szCs w:val="18"/>
-              </w:rPr>
-              <w:t xml:space="preserve">: </w:t>
-            </w:r>
-            <w:r>
-              <w:rPr>
-                <w:rFonts w:ascii="Consolas" w:hAnsi="Consolas" w:cs="Consolas"/>
-                <w:color w:val="2B91AF"/>
-                <w:sz w:val="18"/>
-                <w:szCs w:val="18"/>
-              </w:rPr>
-              <w:t>Entry</w:t>
+              <w:t>void</w:t>
             </w:r>
           </w:p>
         </w:tc>
@@ -20088,7 +20380,7 @@
                 <w:sz w:val="20"/>
                 <w:szCs w:val="20"/>
               </w:rPr>
-              <w:t>Get the task by ID.</w:t>
+              <w:t>Revert changes performed by undo</w:t>
             </w:r>
           </w:p>
         </w:tc>
@@ -20114,7 +20406,24 @@
                 <w:sz w:val="18"/>
                 <w:szCs w:val="18"/>
               </w:rPr>
-              <w:t>Redo()</w:t>
+              <w:t>Remove(</w:t>
+            </w:r>
+            <w:r>
+              <w:rPr>
+                <w:rFonts w:ascii="Consolas" w:hAnsi="Consolas" w:cs="Consolas"/>
+                <w:color w:val="0000FF"/>
+                <w:sz w:val="18"/>
+                <w:szCs w:val="18"/>
+              </w:rPr>
+              <w:t xml:space="preserve">int </w:t>
+            </w:r>
+            <w:r>
+              <w:rPr>
+                <w:rFonts w:ascii="Consolas" w:hAnsi="Consolas" w:cs="Consolas"/>
+                <w:sz w:val="18"/>
+                <w:szCs w:val="18"/>
+              </w:rPr>
+              <w:t>id)</w:t>
             </w:r>
             <w:r>
               <w:rPr>
@@ -20155,7 +20464,7 @@
                 <w:sz w:val="20"/>
                 <w:szCs w:val="20"/>
               </w:rPr>
-              <w:t>Undo changes performed by undo</w:t>
+              <w:t>Remove a task by ID.</w:t>
             </w:r>
           </w:p>
         </w:tc>
@@ -20181,24 +20490,7 @@
                 <w:sz w:val="18"/>
                 <w:szCs w:val="18"/>
               </w:rPr>
-              <w:t>Remove(</w:t>
-            </w:r>
-            <w:r>
-              <w:rPr>
-                <w:rFonts w:ascii="Consolas" w:hAnsi="Consolas" w:cs="Consolas"/>
-                <w:color w:val="0000FF"/>
-                <w:sz w:val="18"/>
-                <w:szCs w:val="18"/>
-              </w:rPr>
-              <w:t xml:space="preserve">int </w:t>
-            </w:r>
-            <w:r>
-              <w:rPr>
-                <w:rFonts w:ascii="Consolas" w:hAnsi="Consolas" w:cs="Consolas"/>
-                <w:sz w:val="18"/>
-                <w:szCs w:val="18"/>
-              </w:rPr>
-              <w:t>id)</w:t>
+              <w:t>Import()</w:t>
             </w:r>
             <w:r>
               <w:rPr>
@@ -20239,7 +20531,7 @@
                 <w:sz w:val="20"/>
                 <w:szCs w:val="20"/>
               </w:rPr>
-              <w:t>Remove a task by ID.</w:t>
+              <w:t>Import tasks from Google Calendar.</w:t>
             </w:r>
           </w:p>
         </w:tc>
@@ -20265,7 +20557,7 @@
                 <w:sz w:val="18"/>
                 <w:szCs w:val="18"/>
               </w:rPr>
-              <w:t>Sync()</w:t>
+              <w:t>Export()</w:t>
             </w:r>
             <w:r>
               <w:rPr>
@@ -20306,7 +20598,7 @@
                 <w:sz w:val="20"/>
                 <w:szCs w:val="20"/>
               </w:rPr>
-              <w:t>Synchronize tasks with Google Calendar.</w:t>
+              <w:t>Export tasks from Google Calendar.</w:t>
             </w:r>
           </w:p>
         </w:tc>
@@ -20525,13 +20817,7 @@
         <w:rPr>
           <w:rFonts w:cs="Calibri"/>
         </w:rPr>
-        <w:t xml:space="preserve"> class, but only as a temporary data representation for date and time. </w:t>
-      </w:r>
-      <w:r>
-        <w:rPr>
-          <w:rFonts w:cs="Calibri"/>
-        </w:rPr>
-        <w:t xml:space="preserve">The </w:t>
+        <w:t xml:space="preserve"> class, but only as a temporary data representation for date and time. The </w:t>
       </w:r>
       <w:r>
         <w:rPr>
@@ -20543,19 +20829,7 @@
         <w:rPr>
           <w:rFonts w:cs="Calibri"/>
         </w:rPr>
-        <w:t xml:space="preserve"> class is used to convert strings into a suitable </w:t>
-      </w:r>
-      <w:r>
-        <w:rPr>
-          <w:rFonts w:cs="Calibri"/>
-        </w:rPr>
-        <w:t>time</w:t>
-      </w:r>
-      <w:r>
-        <w:rPr>
-          <w:rFonts w:cs="Calibri"/>
-        </w:rPr>
-        <w:t xml:space="preserve"> format.</w:t>
+        <w:t xml:space="preserve"> class is used to convert strings into a suitable time format.</w:t>
       </w:r>
     </w:p>
     <w:p>
@@ -20567,14 +20841,41 @@
       <w:r>
         <w:rPr>
           <w:rFonts w:cs="Calibri"/>
+        </w:rPr>
+        <w:t>The TaskManager can have many instances of the GoogleCalendar class, as each invocation of the import and export methods create an instance of the class on a separate thread. GoogleCalendar runs on a separate thread since operations in the GoogleCalendar class may require significant resource usage depending on the number of tasks involved.</w:t>
+      </w:r>
+    </w:p>
+    <w:p>
+      <w:pPr>
+        <w:rPr>
+          <w:rFonts w:cs="Calibri"/>
+        </w:rPr>
+      </w:pPr>
+      <w:r>
+        <w:rPr>
+          <w:rFonts w:cs="Calibri"/>
+        </w:rPr>
+        <w:t>There can only be one instance of TaskManager. This is to allow for concurrent modification of information shared between different components.</w:t>
+      </w:r>
+    </w:p>
+    <w:p>
+      <w:pPr>
+        <w:rPr>
+          <w:rFonts w:cs="Calibri"/>
+        </w:rPr>
+      </w:pPr>
+      <w:r>
+        <w:rPr>
+          <w:rFonts w:cs="Calibri"/>
           <w:noProof/>
         </w:rPr>
+        <w:lastRenderedPageBreak/>
         <mc:AlternateContent>
           <mc:Choice Requires="wpc">
             <w:drawing>
-              <wp:inline distT="0" distB="0" distL="0" distR="0" wp14:anchorId="1E5361D1" wp14:editId="00ACEB9C">
-                <wp:extent cx="5867400" cy="1130399"/>
-                <wp:effectExtent l="0" t="0" r="0" b="88900"/>
+              <wp:inline distT="0" distB="0" distL="0" distR="0" wp14:anchorId="5EE8D5A0" wp14:editId="25583ABC">
+                <wp:extent cx="5867400" cy="1677032"/>
+                <wp:effectExtent l="0" t="0" r="0" b="19050"/>
                 <wp:docPr id="90" name="Canvas 90"/>
                 <wp:cNvGraphicFramePr>
                   <a:graphicFrameLocks xmlns:a="http://schemas.openxmlformats.org/drawingml/2006/main" noChangeAspect="1"/>
@@ -20589,7 +20890,7 @@
                         <wps:cNvSpPr/>
                         <wps:spPr>
                           <a:xfrm>
-                            <a:off x="714375" y="139799"/>
+                            <a:off x="1630974" y="491174"/>
                             <a:ext cx="1320800" cy="342900"/>
                           </a:xfrm>
                           <a:prstGeom prst="rect">
@@ -20635,7 +20936,7 @@
                         <wps:cNvSpPr/>
                         <wps:spPr>
                           <a:xfrm>
-                            <a:off x="3354999" y="139763"/>
+                            <a:off x="3852498" y="1030083"/>
                             <a:ext cx="1798025" cy="342900"/>
                           </a:xfrm>
                           <a:prstGeom prst="rect">
@@ -20691,7 +20992,7 @@
                         <wps:cNvSpPr/>
                         <wps:spPr>
                           <a:xfrm>
-                            <a:off x="1482725" y="787499"/>
+                            <a:off x="2399324" y="1138811"/>
                             <a:ext cx="955675" cy="342900"/>
                           </a:xfrm>
                           <a:prstGeom prst="rect">
@@ -20749,7 +21050,7 @@
                         </wps:cNvCnPr>
                         <wps:spPr>
                           <a:xfrm>
-                            <a:off x="1374775" y="482699"/>
+                            <a:off x="2291374" y="834074"/>
                             <a:ext cx="585788" cy="304800"/>
                           </a:xfrm>
                           <a:prstGeom prst="straightConnector1">
@@ -20781,8 +21082,8 @@
                         <wps:cNvSpPr/>
                         <wps:spPr>
                           <a:xfrm>
-                            <a:off x="3019425" y="35996"/>
-                            <a:ext cx="2295525" cy="751500"/>
+                            <a:off x="3516924" y="830545"/>
+                            <a:ext cx="2295525" cy="845855"/>
                           </a:xfrm>
                           <a:prstGeom prst="rect">
                             <a:avLst/>
@@ -20824,7 +21125,7 @@
                         <wps:cNvSpPr txBox="1"/>
                         <wps:spPr>
                           <a:xfrm>
-                            <a:off x="3019425" y="527784"/>
+                            <a:off x="3516924" y="1418104"/>
                             <a:ext cx="815975" cy="259715"/>
                           </a:xfrm>
                           <a:prstGeom prst="rect">
@@ -20883,11 +21184,12 @@
                         <wps:cNvPr id="85" name="Straight Arrow Connector 85"/>
                         <wps:cNvCnPr>
                           <a:stCxn id="83" idx="3"/>
+                          <a:endCxn id="84" idx="1"/>
                         </wps:cNvCnPr>
                         <wps:spPr>
-                          <a:xfrm flipV="1">
-                            <a:off x="2035175" y="311222"/>
-                            <a:ext cx="1319825" cy="27"/>
+                          <a:xfrm>
+                            <a:off x="2951774" y="662624"/>
+                            <a:ext cx="900724" cy="538909"/>
                           </a:xfrm>
                           <a:prstGeom prst="straightConnector1">
                             <a:avLst/>
@@ -20917,7 +21219,7 @@
                         <wps:cNvSpPr txBox="1"/>
                         <wps:spPr>
                           <a:xfrm>
-                            <a:off x="3094649" y="69610"/>
+                            <a:off x="3592148" y="834213"/>
                             <a:ext cx="260350" cy="258445"/>
                           </a:xfrm>
                           <a:prstGeom prst="rect">
@@ -20976,7 +21278,7 @@
                         <wps:cNvSpPr/>
                         <wps:spPr>
                           <a:xfrm>
-                            <a:off x="246675" y="788134"/>
+                            <a:off x="1163274" y="1139446"/>
                             <a:ext cx="1115400" cy="342265"/>
                           </a:xfrm>
                           <a:prstGeom prst="rect">
@@ -21034,7 +21336,7 @@
                         </wps:cNvCnPr>
                         <wps:spPr>
                           <a:xfrm flipH="1">
-                            <a:off x="804375" y="482699"/>
+                            <a:off x="1720974" y="834074"/>
                             <a:ext cx="570400" cy="305435"/>
                           </a:xfrm>
                           <a:prstGeom prst="straightConnector1">
@@ -21061,6 +21363,417 @@
                         </wps:style>
                         <wps:bodyPr/>
                       </wps:wsp>
+                      <wps:wsp>
+                        <wps:cNvPr id="196" name="Rectangle 196"/>
+                        <wps:cNvSpPr/>
+                        <wps:spPr>
+                          <a:xfrm>
+                            <a:off x="132375" y="488592"/>
+                            <a:ext cx="877275" cy="342265"/>
+                          </a:xfrm>
+                          <a:prstGeom prst="rect">
+                            <a:avLst/>
+                          </a:prstGeom>
+                        </wps:spPr>
+                        <wps:style>
+                          <a:lnRef idx="1">
+                            <a:schemeClr val="dk1"/>
+                          </a:lnRef>
+                          <a:fillRef idx="2">
+                            <a:schemeClr val="dk1"/>
+                          </a:fillRef>
+                          <a:effectRef idx="1">
+                            <a:schemeClr val="dk1"/>
+                          </a:effectRef>
+                          <a:fontRef idx="minor">
+                            <a:schemeClr val="dk1"/>
+                          </a:fontRef>
+                        </wps:style>
+                        <wps:txbx>
+                          <w:txbxContent>
+                            <w:p>
+                              <w:pPr>
+                                <w:pStyle w:val="NormalWeb"/>
+                                <w:spacing w:before="0" w:beforeAutospacing="0" w:after="0" w:afterAutospacing="0"/>
+                                <w:jc w:val="center"/>
+                                <w:rPr>
+                                  <w:rFonts w:asciiTheme="minorHAnsi" w:hAnsiTheme="minorHAnsi" w:cstheme="minorHAnsi"/>
+                                </w:rPr>
+                              </w:pPr>
+                              <w:r>
+                                <w:rPr>
+                                  <w:rFonts w:asciiTheme="minorHAnsi" w:eastAsia="Calibri" w:hAnsiTheme="minorHAnsi" w:cstheme="minorHAnsi"/>
+                                  <w:sz w:val="22"/>
+                                  <w:szCs w:val="22"/>
+                                </w:rPr>
+                                <w:t>External</w:t>
+                              </w:r>
+                            </w:p>
+                          </w:txbxContent>
+                        </wps:txbx>
+                        <wps:bodyPr rot="0" spcFirstLastPara="0" vert="horz" wrap="square" lIns="91440" tIns="45720" rIns="91440" bIns="45720" numCol="1" spcCol="0" rtlCol="0" fromWordArt="0" anchor="ctr" anchorCtr="0" forceAA="0" compatLnSpc="1">
+                          <a:prstTxWarp prst="textNoShape">
+                            <a:avLst/>
+                          </a:prstTxWarp>
+                          <a:noAutofit/>
+                        </wps:bodyPr>
+                      </wps:wsp>
+                      <wps:wsp>
+                        <wps:cNvPr id="197" name="Straight Arrow Connector 197"/>
+                        <wps:cNvCnPr>
+                          <a:stCxn id="196" idx="3"/>
+                          <a:endCxn id="83" idx="1"/>
+                        </wps:cNvCnPr>
+                        <wps:spPr>
+                          <a:xfrm>
+                            <a:off x="1009650" y="659725"/>
+                            <a:ext cx="621324" cy="2899"/>
+                          </a:xfrm>
+                          <a:prstGeom prst="straightConnector1">
+                            <a:avLst/>
+                          </a:prstGeom>
+                          <a:ln>
+                            <a:tailEnd type="arrow"/>
+                          </a:ln>
+                        </wps:spPr>
+                        <wps:style>
+                          <a:lnRef idx="1">
+                            <a:schemeClr val="dk1"/>
+                          </a:lnRef>
+                          <a:fillRef idx="0">
+                            <a:schemeClr val="dk1"/>
+                          </a:fillRef>
+                          <a:effectRef idx="0">
+                            <a:schemeClr val="dk1"/>
+                          </a:effectRef>
+                          <a:fontRef idx="minor">
+                            <a:schemeClr val="tx1"/>
+                          </a:fontRef>
+                        </wps:style>
+                        <wps:bodyPr/>
+                      </wps:wsp>
+                      <wps:wsp>
+                        <wps:cNvPr id="198" name="Text Box 100"/>
+                        <wps:cNvSpPr txBox="1"/>
+                        <wps:spPr>
+                          <a:xfrm>
+                            <a:off x="1383448" y="419084"/>
+                            <a:ext cx="260350" cy="257810"/>
+                          </a:xfrm>
+                          <a:prstGeom prst="rect">
+                            <a:avLst/>
+                          </a:prstGeom>
+                          <a:noFill/>
+                          <a:ln w="6350">
+                            <a:noFill/>
+                          </a:ln>
+                          <a:effectLst/>
+                        </wps:spPr>
+                        <wps:style>
+                          <a:lnRef idx="0">
+                            <a:schemeClr val="accent1"/>
+                          </a:lnRef>
+                          <a:fillRef idx="0">
+                            <a:schemeClr val="accent1"/>
+                          </a:fillRef>
+                          <a:effectRef idx="0">
+                            <a:schemeClr val="accent1"/>
+                          </a:effectRef>
+                          <a:fontRef idx="minor">
+                            <a:schemeClr val="dk1"/>
+                          </a:fontRef>
+                        </wps:style>
+                        <wps:txbx>
+                          <w:txbxContent>
+                            <w:p>
+                              <w:pPr>
+                                <w:pStyle w:val="NormalWeb"/>
+                                <w:spacing w:before="0" w:beforeAutospacing="0" w:after="200" w:afterAutospacing="0"/>
+                                <w:rPr>
+                                  <w:rFonts w:asciiTheme="minorHAnsi" w:hAnsiTheme="minorHAnsi" w:cstheme="minorHAnsi"/>
+                                </w:rPr>
+                              </w:pPr>
+                              <w:r>
+                                <w:rPr>
+                                  <w:rFonts w:asciiTheme="minorHAnsi" w:eastAsia="Calibri" w:hAnsiTheme="minorHAnsi" w:cstheme="minorHAnsi"/>
+                                  <w:sz w:val="22"/>
+                                  <w:szCs w:val="22"/>
+                                </w:rPr>
+                                <w:t>1</w:t>
+                              </w:r>
+                            </w:p>
+                          </w:txbxContent>
+                        </wps:txbx>
+                        <wps:bodyPr rot="0" spcFirstLastPara="0" vert="horz" wrap="none" lIns="91440" tIns="45720" rIns="91440" bIns="45720" numCol="1" spcCol="0" rtlCol="0" fromWordArt="0" anchor="t" anchorCtr="0" forceAA="0" compatLnSpc="1">
+                          <a:prstTxWarp prst="textNoShape">
+                            <a:avLst/>
+                          </a:prstTxWarp>
+                          <a:noAutofit/>
+                        </wps:bodyPr>
+                      </wps:wsp>
+                      <wps:wsp>
+                        <wps:cNvPr id="201" name="Text Box 38"/>
+                        <wps:cNvSpPr txBox="1"/>
+                        <wps:spPr>
+                          <a:xfrm>
+                            <a:off x="3431495" y="459327"/>
+                            <a:ext cx="1340485" cy="259715"/>
+                          </a:xfrm>
+                          <a:prstGeom prst="rect">
+                            <a:avLst/>
+                          </a:prstGeom>
+                          <a:noFill/>
+                          <a:ln w="6350">
+                            <a:noFill/>
+                          </a:ln>
+                          <a:effectLst/>
+                        </wps:spPr>
+                        <wps:style>
+                          <a:lnRef idx="0">
+                            <a:schemeClr val="accent1"/>
+                          </a:lnRef>
+                          <a:fillRef idx="0">
+                            <a:schemeClr val="accent1"/>
+                          </a:fillRef>
+                          <a:effectRef idx="0">
+                            <a:schemeClr val="accent1"/>
+                          </a:effectRef>
+                          <a:fontRef idx="minor">
+                            <a:schemeClr val="dk1"/>
+                          </a:fontRef>
+                        </wps:style>
+                        <wps:txbx>
+                          <w:txbxContent>
+                            <w:p>
+                              <w:pPr>
+                                <w:pStyle w:val="NormalWeb"/>
+                                <w:spacing w:before="0" w:beforeAutospacing="0" w:after="200" w:afterAutospacing="0" w:line="276" w:lineRule="auto"/>
+                                <w:rPr>
+                                  <w:rFonts w:asciiTheme="minorHAnsi" w:hAnsiTheme="minorHAnsi" w:cstheme="minorHAnsi"/>
+                                </w:rPr>
+                              </w:pPr>
+                              <w:r>
+                                <w:rPr>
+                                  <w:rFonts w:asciiTheme="minorHAnsi" w:eastAsia="Calibri" w:hAnsiTheme="minorHAnsi" w:cstheme="minorHAnsi"/>
+                                  <w:color w:val="808080"/>
+                                  <w:sz w:val="18"/>
+                                  <w:szCs w:val="18"/>
+                                </w:rPr>
+                                <w:t>Calendo.GoogleCalendar</w:t>
+                              </w:r>
+                            </w:p>
+                          </w:txbxContent>
+                        </wps:txbx>
+                        <wps:bodyPr rot="0" spcFirstLastPara="0" vert="horz" wrap="none" lIns="91440" tIns="45720" rIns="91440" bIns="45720" numCol="1" spcCol="0" rtlCol="0" fromWordArt="0" anchor="t" anchorCtr="0" forceAA="0" compatLnSpc="1">
+                          <a:prstTxWarp prst="textNoShape">
+                            <a:avLst/>
+                          </a:prstTxWarp>
+                          <a:noAutofit/>
+                        </wps:bodyPr>
+                      </wps:wsp>
+                      <wps:wsp>
+                        <wps:cNvPr id="202" name="Text Box 100"/>
+                        <wps:cNvSpPr txBox="1"/>
+                        <wps:spPr>
+                          <a:xfrm>
+                            <a:off x="3431494" y="36645"/>
+                            <a:ext cx="400685" cy="258445"/>
+                          </a:xfrm>
+                          <a:prstGeom prst="rect">
+                            <a:avLst/>
+                          </a:prstGeom>
+                          <a:noFill/>
+                          <a:ln w="6350">
+                            <a:noFill/>
+                          </a:ln>
+                          <a:effectLst/>
+                        </wps:spPr>
+                        <wps:style>
+                          <a:lnRef idx="0">
+                            <a:schemeClr val="accent1"/>
+                          </a:lnRef>
+                          <a:fillRef idx="0">
+                            <a:schemeClr val="accent1"/>
+                          </a:fillRef>
+                          <a:effectRef idx="0">
+                            <a:schemeClr val="accent1"/>
+                          </a:effectRef>
+                          <a:fontRef idx="minor">
+                            <a:schemeClr val="dk1"/>
+                          </a:fontRef>
+                        </wps:style>
+                        <wps:txbx>
+                          <w:txbxContent>
+                            <w:p>
+                              <w:pPr>
+                                <w:pStyle w:val="NormalWeb"/>
+                                <w:spacing w:before="0" w:beforeAutospacing="0" w:after="200" w:afterAutospacing="0" w:line="276" w:lineRule="auto"/>
+                                <w:rPr>
+                                  <w:rFonts w:asciiTheme="minorHAnsi" w:hAnsiTheme="minorHAnsi" w:cstheme="minorHAnsi"/>
+                                </w:rPr>
+                              </w:pPr>
+                              <w:r>
+                                <w:rPr>
+                                  <w:rFonts w:asciiTheme="minorHAnsi" w:eastAsia="Calibri" w:hAnsiTheme="minorHAnsi" w:cstheme="minorHAnsi"/>
+                                  <w:sz w:val="22"/>
+                                  <w:szCs w:val="22"/>
+                                </w:rPr>
+                                <w:t>0..*</w:t>
+                              </w:r>
+                            </w:p>
+                          </w:txbxContent>
+                        </wps:txbx>
+                        <wps:bodyPr rot="0" spcFirstLastPara="0" vert="horz" wrap="none" lIns="91440" tIns="45720" rIns="91440" bIns="45720" numCol="1" spcCol="0" rtlCol="0" fromWordArt="0" anchor="t" anchorCtr="0" forceAA="0" compatLnSpc="1">
+                          <a:prstTxWarp prst="textNoShape">
+                            <a:avLst/>
+                          </a:prstTxWarp>
+                          <a:noAutofit/>
+                        </wps:bodyPr>
+                      </wps:wsp>
+                      <wps:wsp>
+                        <wps:cNvPr id="204" name="Straight Arrow Connector 204"/>
+                        <wps:cNvCnPr>
+                          <a:stCxn id="83" idx="3"/>
+                          <a:endCxn id="199" idx="1"/>
+                        </wps:cNvCnPr>
+                        <wps:spPr>
+                          <a:xfrm flipV="1">
+                            <a:off x="2951774" y="287877"/>
+                            <a:ext cx="880405" cy="374747"/>
+                          </a:xfrm>
+                          <a:prstGeom prst="straightConnector1">
+                            <a:avLst/>
+                          </a:prstGeom>
+                          <a:ln>
+                            <a:prstDash val="dash"/>
+                            <a:tailEnd type="arrow"/>
+                          </a:ln>
+                        </wps:spPr>
+                        <wps:style>
+                          <a:lnRef idx="1">
+                            <a:schemeClr val="dk1"/>
+                          </a:lnRef>
+                          <a:fillRef idx="0">
+                            <a:schemeClr val="dk1"/>
+                          </a:fillRef>
+                          <a:effectRef idx="0">
+                            <a:schemeClr val="dk1"/>
+                          </a:effectRef>
+                          <a:fontRef idx="minor">
+                            <a:schemeClr val="tx1"/>
+                          </a:fontRef>
+                        </wps:style>
+                        <wps:bodyPr/>
+                      </wps:wsp>
+                      <wps:wsp>
+                        <wps:cNvPr id="205" name="Rectangle 205"/>
+                        <wps:cNvSpPr/>
+                        <wps:spPr>
+                          <a:xfrm>
+                            <a:off x="3431495" y="36617"/>
+                            <a:ext cx="2380954" cy="682397"/>
+                          </a:xfrm>
+                          <a:prstGeom prst="rect">
+                            <a:avLst/>
+                          </a:prstGeom>
+                          <a:noFill/>
+                          <a:ln w="12700">
+                            <a:solidFill>
+                              <a:schemeClr val="bg1">
+                                <a:lumMod val="85000"/>
+                              </a:schemeClr>
+                            </a:solidFill>
+                          </a:ln>
+                        </wps:spPr>
+                        <wps:style>
+                          <a:lnRef idx="2">
+                            <a:schemeClr val="accent1">
+                              <a:shade val="50000"/>
+                            </a:schemeClr>
+                          </a:lnRef>
+                          <a:fillRef idx="1">
+                            <a:schemeClr val="accent1"/>
+                          </a:fillRef>
+                          <a:effectRef idx="0">
+                            <a:schemeClr val="accent1"/>
+                          </a:effectRef>
+                          <a:fontRef idx="minor">
+                            <a:schemeClr val="lt1"/>
+                          </a:fontRef>
+                        </wps:style>
+                        <wps:txbx>
+                          <w:txbxContent>
+                            <w:p>
+                              <w:pPr>
+                                <w:rPr>
+                                  <w:rFonts w:eastAsia="Times New Roman"/>
+                                </w:rPr>
+                              </w:pPr>
+                            </w:p>
+                          </w:txbxContent>
+                        </wps:txbx>
+                        <wps:bodyPr rot="0" spcFirstLastPara="0" vert="horz" wrap="square" lIns="91440" tIns="45720" rIns="91440" bIns="45720" numCol="1" spcCol="0" rtlCol="0" fromWordArt="0" anchor="ctr" anchorCtr="0" forceAA="0" compatLnSpc="1">
+                          <a:prstTxWarp prst="textNoShape">
+                            <a:avLst/>
+                          </a:prstTxWarp>
+                          <a:noAutofit/>
+                        </wps:bodyPr>
+                      </wps:wsp>
+                      <wps:wsp>
+                        <wps:cNvPr id="199" name="Rectangle 199"/>
+                        <wps:cNvSpPr/>
+                        <wps:spPr>
+                          <a:xfrm>
+                            <a:off x="3832179" y="116427"/>
+                            <a:ext cx="1797685" cy="342900"/>
+                          </a:xfrm>
+                          <a:prstGeom prst="rect">
+                            <a:avLst/>
+                          </a:prstGeom>
+                        </wps:spPr>
+                        <wps:style>
+                          <a:lnRef idx="1">
+                            <a:schemeClr val="accent4"/>
+                          </a:lnRef>
+                          <a:fillRef idx="2">
+                            <a:schemeClr val="accent4"/>
+                          </a:fillRef>
+                          <a:effectRef idx="1">
+                            <a:schemeClr val="accent4"/>
+                          </a:effectRef>
+                          <a:fontRef idx="minor">
+                            <a:schemeClr val="dk1"/>
+                          </a:fontRef>
+                        </wps:style>
+                        <wps:txbx>
+                          <w:txbxContent>
+                            <w:p>
+                              <w:pPr>
+                                <w:pStyle w:val="NormalWeb"/>
+                                <w:spacing w:before="0" w:beforeAutospacing="0" w:after="0" w:afterAutospacing="0"/>
+                                <w:jc w:val="center"/>
+                                <w:rPr>
+                                  <w:rFonts w:asciiTheme="minorHAnsi" w:hAnsiTheme="minorHAnsi" w:cstheme="minorHAnsi"/>
+                                </w:rPr>
+                              </w:pPr>
+                              <w:r>
+                                <w:rPr>
+                                  <w:rFonts w:asciiTheme="minorHAnsi" w:eastAsia="Calibri" w:hAnsiTheme="minorHAnsi" w:cstheme="minorHAnsi"/>
+                                  <w:sz w:val="22"/>
+                                  <w:szCs w:val="22"/>
+                                </w:rPr>
+                                <w:t>GoogleCalendar</w:t>
+                              </w:r>
+                            </w:p>
+                          </w:txbxContent>
+                        </wps:txbx>
+                        <wps:bodyPr rot="0" spcFirstLastPara="0" vert="horz" wrap="square" lIns="91440" tIns="45720" rIns="91440" bIns="45720" numCol="1" spcCol="0" rtlCol="0" fromWordArt="0" anchor="ctr" anchorCtr="0" forceAA="0" compatLnSpc="1">
+                          <a:prstTxWarp prst="textNoShape">
+                            <a:avLst/>
+                          </a:prstTxWarp>
+                          <a:noAutofit/>
+                        </wps:bodyPr>
+                      </wps:wsp>
                     </wpc:wpc>
                   </a:graphicData>
                 </a:graphic>
@@ -21069,12 +21782,12 @@
           </mc:Choice>
           <mc:Fallback>
             <w:pict>
-              <v:group id="Canvas 90" o:spid="_x0000_s1128" editas="canvas" style="width:462pt;height:89pt;mso-position-horizontal-relative:char;mso-position-vertical-relative:line" coordsize="58674,11303" o:gfxdata="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">
-                <v:shape id="_x0000_s1129" type="#_x0000_t75" style="position:absolute;width:58674;height:11303;visibility:visible;mso-wrap-style:square">
+              <v:group id="Canvas 90" o:spid="_x0000_s1128" editas="canvas" style="width:462pt;height:132.05pt;mso-position-horizontal-relative:char;mso-position-vertical-relative:line" coordsize="58674,16764" o:gfxdata="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">
+                <v:shape id="_x0000_s1129" type="#_x0000_t75" style="position:absolute;width:58674;height:16764;visibility:visible;mso-wrap-style:square">
                   <v:fill o:detectmouseclick="t"/>
                   <v:path o:connecttype="none"/>
                 </v:shape>
-                <v:rect id="Rectangle 83" o:spid="_x0000_s1130" style="position:absolute;left:7143;top:1397;width:13208;height:3429;visibility:visible;mso-wrap-style:square;v-text-anchor:middle" o:gfxdata="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" fillcolor="#fbcaa2 [1625]" strokecolor="#f68c36 [3049]">
+                <v:rect id="Rectangle 83" o:spid="_x0000_s1130" style="position:absolute;left:16309;top:4911;width:13208;height:3429;visibility:visible;mso-wrap-style:square;v-text-anchor:middle" o:gfxdata="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" fillcolor="#fbcaa2 [1625]" strokecolor="#f68c36 [3049]">
                   <v:fill color2="#fdefe3 [505]" rotate="t" angle="180" colors="0 #ffbe86;22938f #ffd0aa;1 #ffebdb" focus="100%" type="gradient"/>
                   <v:shadow on="t" color="black" opacity="24903f" origin=",.5" offset="0,.55556mm"/>
                   <v:textbox>
@@ -21084,16 +21797,14 @@
                           <w:spacing w:after="0" w:line="240" w:lineRule="auto"/>
                           <w:jc w:val="center"/>
                         </w:pPr>
-                        <w:proofErr w:type="spellStart"/>
                         <w:r>
                           <w:t>TaskManager</w:t>
                         </w:r>
-                        <w:proofErr w:type="spellEnd"/>
                       </w:p>
                     </w:txbxContent>
                   </v:textbox>
                 </v:rect>
-                <v:rect id="Rectangle 84" o:spid="_x0000_s1131" style="position:absolute;left:33549;top:1397;width:17981;height:3429;visibility:visible;mso-wrap-style:square;v-text-anchor:middle" o:gfxdata="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" fillcolor="#cdddac [1622]" strokecolor="#94b64e [3046]">
+                <v:rect id="Rectangle 84" o:spid="_x0000_s1131" style="position:absolute;left:38524;top:10300;width:17981;height:3429;visibility:visible;mso-wrap-style:square;v-text-anchor:middle" o:gfxdata="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" fillcolor="#cdddac [1622]" strokecolor="#94b64e [3046]">
                   <v:fill color2="#f0f4e6 [502]" rotate="t" angle="180" colors="0 #dafda7;22938f #e4fdc2;1 #f5ffe6" focus="100%" type="gradient"/>
                   <v:shadow on="t" color="black" opacity="24903f" origin=",.5" offset="0,.55556mm"/>
                   <v:textbox>
@@ -21107,7 +21818,6 @@
                             <w:rFonts w:asciiTheme="minorHAnsi" w:hAnsiTheme="minorHAnsi" w:cstheme="minorHAnsi"/>
                           </w:rPr>
                         </w:pPr>
-                        <w:proofErr w:type="spellStart"/>
                         <w:r>
                           <w:rPr>
                             <w:rFonts w:asciiTheme="minorHAnsi" w:eastAsia="Calibri" w:hAnsiTheme="minorHAnsi" w:cstheme="minorHAnsi"/>
@@ -21115,23 +21825,13 @@
                             <w:szCs w:val="22"/>
                             <w:lang w:val="en-US"/>
                           </w:rPr>
-                          <w:t>StateStorage</w:t>
-                        </w:r>
-                        <w:proofErr w:type="spellEnd"/>
-                        <w:r>
-                          <w:rPr>
-                            <w:rFonts w:asciiTheme="minorHAnsi" w:eastAsia="Calibri" w:hAnsiTheme="minorHAnsi" w:cstheme="minorHAnsi"/>
-                            <w:sz w:val="22"/>
-                            <w:szCs w:val="22"/>
-                            <w:lang w:val="en-US"/>
-                          </w:rPr>
-                          <w:t>&lt;List&lt;Entry&gt;&gt;</w:t>
+                          <w:t>StateStorage&lt;List&lt;Entry&gt;&gt;</w:t>
                         </w:r>
                       </w:p>
                     </w:txbxContent>
                   </v:textbox>
                 </v:rect>
-                <v:rect id="Rectangle 86" o:spid="_x0000_s1132" style="position:absolute;left:14827;top:7874;width:9557;height:3429;visibility:visible;mso-wrap-style:square;v-text-anchor:middle" o:gfxdata="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" fillcolor="#fbcaa2 [1625]" strokecolor="#f68c36 [3049]">
+                <v:rect id="Rectangle 86" o:spid="_x0000_s1132" style="position:absolute;left:23993;top:11388;width:9556;height:3429;visibility:visible;mso-wrap-style:square;v-text-anchor:middle" o:gfxdata="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" fillcolor="#fbcaa2 [1625]" strokecolor="#f68c36 [3049]">
                   <v:fill color2="#fdefe3 [505]" rotate="t" angle="180" colors="0 #ffbe86;22938f #ffd0aa;1 #ffebdb" focus="100%" type="gradient"/>
                   <v:shadow on="t" color="black" opacity="24903f" origin=",.5" offset="0,.55556mm"/>
                   <v:textbox>
@@ -21145,7 +21845,6 @@
                             <w:rFonts w:asciiTheme="minorHAnsi" w:hAnsiTheme="minorHAnsi" w:cstheme="minorHAnsi"/>
                           </w:rPr>
                         </w:pPr>
-                        <w:proofErr w:type="spellStart"/>
                         <w:r>
                           <w:rPr>
                             <w:rFonts w:asciiTheme="minorHAnsi" w:eastAsia="Calibri" w:hAnsiTheme="minorHAnsi" w:cstheme="minorHAnsi"/>
@@ -21154,16 +21853,15 @@
                           </w:rPr>
                           <w:t>TaskTime</w:t>
                         </w:r>
-                        <w:proofErr w:type="spellEnd"/>
                       </w:p>
                     </w:txbxContent>
                   </v:textbox>
                 </v:rect>
-                <v:shape id="Straight Arrow Connector 87" o:spid="_x0000_s1133" type="#_x0000_t32" style="position:absolute;left:13747;top:4826;width:5858;height:3048;visibility:visible;mso-wrap-style:square" o:connectortype="straight" o:gfxdata="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" strokecolor="black [3040]">
+                <v:shape id="Straight Arrow Connector 87" o:spid="_x0000_s1133" type="#_x0000_t32" style="position:absolute;left:22913;top:8340;width:5858;height:3048;visibility:visible;mso-wrap-style:square" o:connectortype="straight" o:gfxdata="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" strokecolor="black [3040]">
                   <v:stroke dashstyle="dash" endarrow="open"/>
                 </v:shape>
-                <v:rect id="Rectangle 88" o:spid="_x0000_s1134" style="position:absolute;left:30194;top:359;width:22955;height:7515;visibility:visible;mso-wrap-style:square;v-text-anchor:middle" o:gfxdata="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" filled="f" strokecolor="#d8d8d8 [2732]" strokeweight="1pt"/>
-                <v:shape id="Text Box 38" o:spid="_x0000_s1135" type="#_x0000_t202" style="position:absolute;left:30194;top:5277;width:8160;height:2597;visibility:visible;mso-wrap-style:none;v-text-anchor:top" o:gfxdata="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" filled="f" stroked="f" strokeweight=".5pt">
+                <v:rect id="Rectangle 88" o:spid="_x0000_s1134" style="position:absolute;left:35169;top:8305;width:22955;height:8459;visibility:visible;mso-wrap-style:square;v-text-anchor:middle" o:gfxdata="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" filled="f" strokecolor="#d8d8d8 [2732]" strokeweight="1pt"/>
+                <v:shape id="Text Box 38" o:spid="_x0000_s1135" type="#_x0000_t202" style="position:absolute;left:35169;top:14181;width:8159;height:2597;visibility:visible;mso-wrap-style:none;v-text-anchor:top" o:gfxdata="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" filled="f" stroked="f" strokeweight=".5pt">
                   <v:textbox>
                     <w:txbxContent>
                       <w:p>
@@ -21174,7 +21872,6 @@
                             <w:rFonts w:asciiTheme="minorHAnsi" w:hAnsiTheme="minorHAnsi" w:cstheme="minorHAnsi"/>
                           </w:rPr>
                         </w:pPr>
-                        <w:proofErr w:type="spellStart"/>
                         <w:r>
                           <w:rPr>
                             <w:rFonts w:asciiTheme="minorHAnsi" w:eastAsia="Calibri" w:hAnsiTheme="minorHAnsi" w:cstheme="minorHAnsi"/>
@@ -21184,15 +21881,14 @@
                           </w:rPr>
                           <w:t>Calendo.Data</w:t>
                         </w:r>
-                        <w:proofErr w:type="spellEnd"/>
                       </w:p>
                     </w:txbxContent>
                   </v:textbox>
                 </v:shape>
-                <v:shape id="Straight Arrow Connector 85" o:spid="_x0000_s1136" type="#_x0000_t32" style="position:absolute;left:20351;top:3112;width:13199;height:0;flip:y;visibility:visible;mso-wrap-style:square" o:connectortype="straight" o:gfxdata="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" strokecolor="black [3040]">
+                <v:shape id="Straight Arrow Connector 85" o:spid="_x0000_s1136" type="#_x0000_t32" style="position:absolute;left:29517;top:6626;width:9007;height:5389;visibility:visible;mso-wrap-style:square" o:connectortype="straight" o:gfxdata="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" strokecolor="black [3040]">
                   <v:stroke endarrow="open"/>
                 </v:shape>
-                <v:shape id="Text Box 100" o:spid="_x0000_s1137" type="#_x0000_t202" style="position:absolute;left:30946;top:696;width:2603;height:2584;visibility:visible;mso-wrap-style:none;v-text-anchor:top" o:gfxdata="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" filled="f" stroked="f" strokeweight=".5pt">
+                <v:shape id="Text Box 100" o:spid="_x0000_s1137" type="#_x0000_t202" style="position:absolute;left:35921;top:8342;width:2603;height:2584;visibility:visible;mso-wrap-style:none;v-text-anchor:top" o:gfxdata="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" filled="f" stroked="f" strokeweight=".5pt">
                   <v:textbox>
                     <w:txbxContent>
                       <w:p>
@@ -21215,7 +21911,7 @@
                     </w:txbxContent>
                   </v:textbox>
                 </v:shape>
-                <v:rect id="Rectangle 185" o:spid="_x0000_s1138" style="position:absolute;left:2466;top:7881;width:11154;height:3422;visibility:visible;mso-wrap-style:square;v-text-anchor:middle" o:gfxdata="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" fillcolor="#fbcaa2 [1625]" strokecolor="#f68c36 [3049]">
+                <v:rect id="Rectangle 185" o:spid="_x0000_s1138" style="position:absolute;left:11632;top:11394;width:11154;height:3423;visibility:visible;mso-wrap-style:square;v-text-anchor:middle" o:gfxdata="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" fillcolor="#fbcaa2 [1625]" strokecolor="#f68c36 [3049]">
                   <v:fill color2="#fdefe3 [505]" rotate="t" angle="180" colors="0 #ffbe86;22938f #ffd0aa;1 #ffebdb" focus="100%" type="gradient"/>
                   <v:shadow on="t" color="black" opacity="24903f" origin=",.5" offset="0,.55556mm"/>
                   <v:textbox>
@@ -21229,7 +21925,6 @@
                             <w:rFonts w:asciiTheme="minorHAnsi" w:hAnsiTheme="minorHAnsi" w:cstheme="minorHAnsi"/>
                           </w:rPr>
                         </w:pPr>
-                        <w:proofErr w:type="spellStart"/>
                         <w:r>
                           <w:rPr>
                             <w:rFonts w:asciiTheme="minorHAnsi" w:eastAsia="Calibri" w:hAnsiTheme="minorHAnsi" w:cstheme="minorHAnsi"/>
@@ -21238,14 +21933,154 @@
                           </w:rPr>
                           <w:t>TimeConverter</w:t>
                         </w:r>
-                        <w:proofErr w:type="spellEnd"/>
                       </w:p>
                     </w:txbxContent>
                   </v:textbox>
                 </v:rect>
-                <v:shape id="Straight Arrow Connector 186" o:spid="_x0000_s1139" type="#_x0000_t32" style="position:absolute;left:8043;top:4826;width:5704;height:3055;flip:x;visibility:visible;mso-wrap-style:square" o:connectortype="straight" o:gfxdata="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" strokecolor="black [3040]">
+                <v:shape id="Straight Arrow Connector 186" o:spid="_x0000_s1139" type="#_x0000_t32" style="position:absolute;left:17209;top:8340;width:5704;height:3055;flip:x;visibility:visible;mso-wrap-style:square" o:connectortype="straight" o:gfxdata="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" strokecolor="black [3040]">
                   <v:stroke dashstyle="dash" endarrow="open"/>
                 </v:shape>
+                <v:rect id="Rectangle 196" o:spid="_x0000_s1140" style="position:absolute;left:1323;top:4885;width:8773;height:3423;visibility:visible;mso-wrap-style:square;v-text-anchor:middle" o:gfxdata="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" fillcolor="gray [1616]" strokecolor="black [3040]">
+                  <v:fill color2="#d9d9d9 [496]" rotate="t" angle="180" colors="0 #bcbcbc;22938f #d0d0d0;1 #ededed" focus="100%" type="gradient"/>
+                  <v:shadow on="t" color="black" opacity="24903f" origin=",.5" offset="0,.55556mm"/>
+                  <v:textbox>
+                    <w:txbxContent>
+                      <w:p>
+                        <w:pPr>
+                          <w:pStyle w:val="NormalWeb"/>
+                          <w:spacing w:before="0" w:beforeAutospacing="0" w:after="0" w:afterAutospacing="0"/>
+                          <w:jc w:val="center"/>
+                          <w:rPr>
+                            <w:rFonts w:asciiTheme="minorHAnsi" w:hAnsiTheme="minorHAnsi" w:cstheme="minorHAnsi"/>
+                          </w:rPr>
+                        </w:pPr>
+                        <w:r>
+                          <w:rPr>
+                            <w:rFonts w:asciiTheme="minorHAnsi" w:eastAsia="Calibri" w:hAnsiTheme="minorHAnsi" w:cstheme="minorHAnsi"/>
+                            <w:sz w:val="22"/>
+                            <w:szCs w:val="22"/>
+                          </w:rPr>
+                          <w:t>External</w:t>
+                        </w:r>
+                      </w:p>
+                    </w:txbxContent>
+                  </v:textbox>
+                </v:rect>
+                <v:shape id="Straight Arrow Connector 197" o:spid="_x0000_s1141" type="#_x0000_t32" style="position:absolute;left:10096;top:6597;width:6213;height:29;visibility:visible;mso-wrap-style:square" o:connectortype="straight" o:gfxdata="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" strokecolor="black [3040]">
+                  <v:stroke endarrow="open"/>
+                </v:shape>
+                <v:shape id="Text Box 100" o:spid="_x0000_s1142" type="#_x0000_t202" style="position:absolute;left:13834;top:4190;width:2603;height:2578;visibility:visible;mso-wrap-style:none;v-text-anchor:top" o:gfxdata="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" filled="f" stroked="f" strokeweight=".5pt">
+                  <v:textbox>
+                    <w:txbxContent>
+                      <w:p>
+                        <w:pPr>
+                          <w:pStyle w:val="NormalWeb"/>
+                          <w:spacing w:before="0" w:beforeAutospacing="0" w:after="200" w:afterAutospacing="0"/>
+                          <w:rPr>
+                            <w:rFonts w:asciiTheme="minorHAnsi" w:hAnsiTheme="minorHAnsi" w:cstheme="minorHAnsi"/>
+                          </w:rPr>
+                        </w:pPr>
+                        <w:r>
+                          <w:rPr>
+                            <w:rFonts w:asciiTheme="minorHAnsi" w:eastAsia="Calibri" w:hAnsiTheme="minorHAnsi" w:cstheme="minorHAnsi"/>
+                            <w:sz w:val="22"/>
+                            <w:szCs w:val="22"/>
+                          </w:rPr>
+                          <w:t>1</w:t>
+                        </w:r>
+                      </w:p>
+                    </w:txbxContent>
+                  </v:textbox>
+                </v:shape>
+                <v:shape id="Text Box 38" o:spid="_x0000_s1143" type="#_x0000_t202" style="position:absolute;left:34314;top:4593;width:13405;height:2597;visibility:visible;mso-wrap-style:none;v-text-anchor:top" o:gfxdata="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" filled="f" stroked="f" strokeweight=".5pt">
+                  <v:textbox>
+                    <w:txbxContent>
+                      <w:p>
+                        <w:pPr>
+                          <w:pStyle w:val="NormalWeb"/>
+                          <w:spacing w:before="0" w:beforeAutospacing="0" w:after="200" w:afterAutospacing="0" w:line="276" w:lineRule="auto"/>
+                          <w:rPr>
+                            <w:rFonts w:asciiTheme="minorHAnsi" w:hAnsiTheme="minorHAnsi" w:cstheme="minorHAnsi"/>
+                          </w:rPr>
+                        </w:pPr>
+                        <w:r>
+                          <w:rPr>
+                            <w:rFonts w:asciiTheme="minorHAnsi" w:eastAsia="Calibri" w:hAnsiTheme="minorHAnsi" w:cstheme="minorHAnsi"/>
+                            <w:color w:val="808080"/>
+                            <w:sz w:val="18"/>
+                            <w:szCs w:val="18"/>
+                          </w:rPr>
+                          <w:t>Calendo.GoogleCalendar</w:t>
+                        </w:r>
+                      </w:p>
+                    </w:txbxContent>
+                  </v:textbox>
+                </v:shape>
+                <v:shape id="Text Box 100" o:spid="_x0000_s1144" type="#_x0000_t202" style="position:absolute;left:34314;top:366;width:4007;height:2584;visibility:visible;mso-wrap-style:none;v-text-anchor:top" o:gfxdata="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" filled="f" stroked="f" strokeweight=".5pt">
+                  <v:textbox>
+                    <w:txbxContent>
+                      <w:p>
+                        <w:pPr>
+                          <w:pStyle w:val="NormalWeb"/>
+                          <w:spacing w:before="0" w:beforeAutospacing="0" w:after="200" w:afterAutospacing="0" w:line="276" w:lineRule="auto"/>
+                          <w:rPr>
+                            <w:rFonts w:asciiTheme="minorHAnsi" w:hAnsiTheme="minorHAnsi" w:cstheme="minorHAnsi"/>
+                          </w:rPr>
+                        </w:pPr>
+                        <w:r>
+                          <w:rPr>
+                            <w:rFonts w:asciiTheme="minorHAnsi" w:eastAsia="Calibri" w:hAnsiTheme="minorHAnsi" w:cstheme="minorHAnsi"/>
+                            <w:sz w:val="22"/>
+                            <w:szCs w:val="22"/>
+                          </w:rPr>
+                          <w:t>0..*</w:t>
+                        </w:r>
+                      </w:p>
+                    </w:txbxContent>
+                  </v:textbox>
+                </v:shape>
+                <v:shape id="Straight Arrow Connector 204" o:spid="_x0000_s1145" type="#_x0000_t32" style="position:absolute;left:29517;top:2878;width:8804;height:3748;flip:y;visibility:visible;mso-wrap-style:square" o:connectortype="straight" o:gfxdata="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" strokecolor="black [3040]">
+                  <v:stroke dashstyle="dash" endarrow="open"/>
+                </v:shape>
+                <v:rect id="Rectangle 205" o:spid="_x0000_s1146" style="position:absolute;left:34314;top:366;width:23810;height:6824;visibility:visible;mso-wrap-style:square;v-text-anchor:middle" o:gfxdata="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" filled="f" strokecolor="#d8d8d8 [2732]" strokeweight="1pt">
+                  <v:textbox>
+                    <w:txbxContent>
+                      <w:p>
+                        <w:pPr>
+                          <w:rPr>
+                            <w:rFonts w:eastAsia="Times New Roman"/>
+                          </w:rPr>
+                        </w:pPr>
+                      </w:p>
+                    </w:txbxContent>
+                  </v:textbox>
+                </v:rect>
+                <v:rect id="Rectangle 199" o:spid="_x0000_s1147" style="position:absolute;left:38321;top:1164;width:17977;height:3429;visibility:visible;mso-wrap-style:square;v-text-anchor:middle" o:gfxdata="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" fillcolor="#bfb1d0 [1623]" strokecolor="#795d9b [3047]">
+                  <v:fill color2="#ece7f1 [503]" rotate="t" angle="180" colors="0 #c9b5e8;22938f #d9cbee;1 #f0eaf9" focus="100%" type="gradient"/>
+                  <v:shadow on="t" color="black" opacity="24903f" origin=",.5" offset="0,.55556mm"/>
+                  <v:textbox>
+                    <w:txbxContent>
+                      <w:p>
+                        <w:pPr>
+                          <w:pStyle w:val="NormalWeb"/>
+                          <w:spacing w:before="0" w:beforeAutospacing="0" w:after="0" w:afterAutospacing="0"/>
+                          <w:jc w:val="center"/>
+                          <w:rPr>
+                            <w:rFonts w:asciiTheme="minorHAnsi" w:hAnsiTheme="minorHAnsi" w:cstheme="minorHAnsi"/>
+                          </w:rPr>
+                        </w:pPr>
+                        <w:r>
+                          <w:rPr>
+                            <w:rFonts w:asciiTheme="minorHAnsi" w:eastAsia="Calibri" w:hAnsiTheme="minorHAnsi" w:cstheme="minorHAnsi"/>
+                            <w:sz w:val="22"/>
+                            <w:szCs w:val="22"/>
+                          </w:rPr>
+                          <w:t>GoogleCalendar</w:t>
+                        </w:r>
+                      </w:p>
+                    </w:txbxContent>
+                  </v:textbox>
+                </v:rect>
                 <w10:anchorlock/>
               </v:group>
             </w:pict>
@@ -21813,7 +22648,6 @@
                 <w:sz w:val="18"/>
                 <w:szCs w:val="18"/>
               </w:rPr>
-              <w:lastRenderedPageBreak/>
               <w:t>SetSetting</w:t>
             </w:r>
             <w:r>
@@ -22106,9 +22940,9 @@
         <mc:AlternateContent>
           <mc:Choice Requires="wpc">
             <w:drawing>
-              <wp:inline distT="0" distB="0" distL="0" distR="0" wp14:anchorId="436D12BE" wp14:editId="27F16932">
+              <wp:inline distT="0" distB="0" distL="0" distR="0" wp14:anchorId="13181B6B" wp14:editId="1EE0A3DA">
                 <wp:extent cx="5867400" cy="1106033"/>
-                <wp:effectExtent l="0" t="0" r="0" b="94615"/>
+                <wp:effectExtent l="0" t="0" r="0" b="18415"/>
                 <wp:docPr id="76" name="Canvas 76"/>
                 <wp:cNvGraphicFramePr>
                   <a:graphicFrameLocks xmlns:a="http://schemas.openxmlformats.org/drawingml/2006/main" noChangeAspect="1"/>
@@ -22225,7 +23059,7 @@
                         <wps:cNvSpPr/>
                         <wps:spPr>
                           <a:xfrm>
-                            <a:off x="720725" y="763512"/>
+                            <a:off x="720725" y="687312"/>
                             <a:ext cx="1524000" cy="342900"/>
                           </a:xfrm>
                           <a:prstGeom prst="rect">
@@ -22284,7 +23118,7 @@
                         <wps:spPr>
                           <a:xfrm>
                             <a:off x="1479550" y="482699"/>
-                            <a:ext cx="3175" cy="280813"/>
+                            <a:ext cx="3175" cy="204613"/>
                           </a:xfrm>
                           <a:prstGeom prst="straightConnector1">
                             <a:avLst/>
@@ -22499,12 +23333,12 @@
           </mc:Choice>
           <mc:Fallback>
             <w:pict>
-              <v:group id="Canvas 76" o:spid="_x0000_s1140" editas="canvas" style="width:462pt;height:87.1pt;mso-position-horizontal-relative:char;mso-position-vertical-relative:line" coordsize="58674,11055" o:gfxdata="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">
-                <v:shape id="_x0000_s1141" type="#_x0000_t75" style="position:absolute;width:58674;height:11055;visibility:visible;mso-wrap-style:square">
+              <v:group id="Canvas 76" o:spid="_x0000_s1148" editas="canvas" style="width:462pt;height:87.1pt;mso-position-horizontal-relative:char;mso-position-vertical-relative:line" coordsize="58674,11055" o:gfxdata="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">
+                <v:shape id="_x0000_s1149" type="#_x0000_t75" style="position:absolute;width:58674;height:11055;visibility:visible;mso-wrap-style:square">
                   <v:fill o:detectmouseclick="t"/>
                   <v:path o:connecttype="none"/>
                 </v:shape>
-                <v:rect id="Rectangle 73" o:spid="_x0000_s1142" style="position:absolute;left:8191;top:1397;width:13208;height:3429;visibility:visible;mso-wrap-style:square;v-text-anchor:middle" o:gfxdata="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" fillcolor="#fbcaa2 [1625]" strokecolor="#f68c36 [3049]">
+                <v:rect id="Rectangle 73" o:spid="_x0000_s1150" style="position:absolute;left:8191;top:1397;width:13208;height:3429;visibility:visible;mso-wrap-style:square;v-text-anchor:middle" o:gfxdata="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" fillcolor="#fbcaa2 [1625]" strokecolor="#f68c36 [3049]">
                   <v:fill color2="#fdefe3 [505]" rotate="t" angle="180" colors="0 #ffbe86;22938f #ffd0aa;1 #ffebdb" focus="100%" type="gradient"/>
                   <v:shadow on="t" color="black" opacity="24903f" origin=",.5" offset="0,.55556mm"/>
                   <v:textbox>
@@ -22514,16 +23348,14 @@
                           <w:spacing w:after="0" w:line="240" w:lineRule="auto"/>
                           <w:jc w:val="center"/>
                         </w:pPr>
-                        <w:proofErr w:type="spellStart"/>
                         <w:r>
                           <w:t>SettingsManager</w:t>
                         </w:r>
-                        <w:proofErr w:type="spellEnd"/>
                       </w:p>
                     </w:txbxContent>
                   </v:textbox>
                 </v:rect>
-                <v:rect id="Rectangle 74" o:spid="_x0000_s1143" style="position:absolute;left:33550;top:1397;width:16310;height:3429;visibility:visible;mso-wrap-style:square;v-text-anchor:middle" o:gfxdata="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" fillcolor="#cdddac [1622]" strokecolor="#94b64e [3046]">
+                <v:rect id="Rectangle 74" o:spid="_x0000_s1151" style="position:absolute;left:33550;top:1397;width:16310;height:3429;visibility:visible;mso-wrap-style:square;v-text-anchor:middle" o:gfxdata="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" fillcolor="#cdddac [1622]" strokecolor="#94b64e [3046]">
                   <v:fill color2="#f0f4e6 [502]" rotate="t" angle="180" colors="0 #dafda7;22938f #e4fdc2;1 #f5ffe6" focus="100%" type="gradient"/>
                   <v:shadow on="t" color="black" opacity="24903f" origin=",.5" offset="0,.55556mm"/>
                   <v:textbox>
@@ -22544,33 +23376,13 @@
                             <w:szCs w:val="22"/>
                             <w:lang w:val="en-US"/>
                           </w:rPr>
-                          <w:t>Storage&lt;List&lt;</w:t>
-                        </w:r>
-                        <w:proofErr w:type="spellStart"/>
-                        <w:r>
-                          <w:rPr>
-                            <w:rFonts w:asciiTheme="minorHAnsi" w:eastAsia="Calibri" w:hAnsiTheme="minorHAnsi" w:cstheme="minorHAnsi"/>
-                            <w:sz w:val="22"/>
-                            <w:szCs w:val="22"/>
-                            <w:lang w:val="en-US"/>
-                          </w:rPr>
-                          <w:t>KeyPair</w:t>
-                        </w:r>
-                        <w:proofErr w:type="spellEnd"/>
-                        <w:r>
-                          <w:rPr>
-                            <w:rFonts w:asciiTheme="minorHAnsi" w:eastAsia="Calibri" w:hAnsiTheme="minorHAnsi" w:cstheme="minorHAnsi"/>
-                            <w:sz w:val="22"/>
-                            <w:szCs w:val="22"/>
-                            <w:lang w:val="en-US"/>
-                          </w:rPr>
-                          <w:t>&gt;&gt;</w:t>
+                          <w:t>Storage&lt;List&lt;KeyPair&gt;&gt;</w:t>
                         </w:r>
                       </w:p>
                     </w:txbxContent>
                   </v:textbox>
                 </v:rect>
-                <v:rect id="Rectangle 77" o:spid="_x0000_s1144" style="position:absolute;left:7207;top:7635;width:15240;height:3429;visibility:visible;mso-wrap-style:square;v-text-anchor:middle" o:gfxdata="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" fillcolor="#fbcaa2 [1625]" strokecolor="#f68c36 [3049]">
+                <v:rect id="Rectangle 77" o:spid="_x0000_s1152" style="position:absolute;left:7207;top:6873;width:15240;height:3429;visibility:visible;mso-wrap-style:square;v-text-anchor:middle" o:gfxdata="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" fillcolor="#fbcaa2 [1625]" strokecolor="#f68c36 [3049]">
                   <v:fill color2="#fdefe3 [505]" rotate="t" angle="180" colors="0 #ffbe86;22938f #ffd0aa;1 #ffebdb" focus="100%" type="gradient"/>
                   <v:shadow on="t" color="black" opacity="24903f" origin=",.5" offset="0,.55556mm"/>
                   <v:textbox>
@@ -22584,33 +23396,23 @@
                             <w:rFonts w:asciiTheme="minorHAnsi" w:hAnsiTheme="minorHAnsi" w:cstheme="minorHAnsi"/>
                           </w:rPr>
                         </w:pPr>
-                        <w:proofErr w:type="spellStart"/>
                         <w:r>
                           <w:rPr>
                             <w:rFonts w:asciiTheme="minorHAnsi" w:eastAsia="Calibri" w:hAnsiTheme="minorHAnsi" w:cstheme="minorHAnsi"/>
                             <w:sz w:val="22"/>
                             <w:szCs w:val="22"/>
                           </w:rPr>
-                          <w:t>KeyPair</w:t>
-                        </w:r>
-                        <w:proofErr w:type="spellEnd"/>
-                        <w:r>
-                          <w:rPr>
-                            <w:rFonts w:asciiTheme="minorHAnsi" w:eastAsia="Calibri" w:hAnsiTheme="minorHAnsi" w:cstheme="minorHAnsi"/>
-                            <w:sz w:val="22"/>
-                            <w:szCs w:val="22"/>
-                          </w:rPr>
-                          <w:t>&lt;string, string&gt;</w:t>
+                          <w:t>KeyPair&lt;string, string&gt;</w:t>
                         </w:r>
                       </w:p>
                     </w:txbxContent>
                   </v:textbox>
                 </v:rect>
-                <v:shape id="Straight Arrow Connector 78" o:spid="_x0000_s1145" type="#_x0000_t32" style="position:absolute;left:14795;top:4826;width:32;height:2809;visibility:visible;mso-wrap-style:square" o:connectortype="straight" o:gfxdata="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" strokecolor="black [3040]">
+                <v:shape id="Straight Arrow Connector 78" o:spid="_x0000_s1153" type="#_x0000_t32" style="position:absolute;left:14795;top:4826;width:32;height:2047;visibility:visible;mso-wrap-style:square" o:connectortype="straight" o:gfxdata="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" strokecolor="black [3040]">
                   <v:stroke dashstyle="dash" endarrow="open"/>
                 </v:shape>
-                <v:rect id="Rectangle 79" o:spid="_x0000_s1146" style="position:absolute;left:30194;top:359;width:21336;height:7515;visibility:visible;mso-wrap-style:square;v-text-anchor:middle" o:gfxdata="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" filled="f" strokecolor="#d8d8d8 [2732]" strokeweight="1pt"/>
-                <v:shape id="Text Box 38" o:spid="_x0000_s1147" type="#_x0000_t202" style="position:absolute;left:30194;top:5277;width:8160;height:2597;visibility:visible;mso-wrap-style:none;v-text-anchor:top" o:gfxdata="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" filled="f" stroked="f" strokeweight=".5pt">
+                <v:rect id="Rectangle 79" o:spid="_x0000_s1154" style="position:absolute;left:30194;top:359;width:21336;height:7515;visibility:visible;mso-wrap-style:square;v-text-anchor:middle" o:gfxdata="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" filled="f" strokecolor="#d8d8d8 [2732]" strokeweight="1pt"/>
+                <v:shape id="Text Box 38" o:spid="_x0000_s1155" type="#_x0000_t202" style="position:absolute;left:30194;top:5277;width:8160;height:2597;visibility:visible;mso-wrap-style:none;v-text-anchor:top" o:gfxdata="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" filled="f" stroked="f" strokeweight=".5pt">
                   <v:textbox>
                     <w:txbxContent>
                       <w:p>
@@ -22621,7 +23423,6 @@
                             <w:rFonts w:asciiTheme="minorHAnsi" w:hAnsiTheme="minorHAnsi" w:cstheme="minorHAnsi"/>
                           </w:rPr>
                         </w:pPr>
-                        <w:proofErr w:type="spellStart"/>
                         <w:r>
                           <w:rPr>
                             <w:rFonts w:asciiTheme="minorHAnsi" w:eastAsia="Calibri" w:hAnsiTheme="minorHAnsi" w:cstheme="minorHAnsi"/>
@@ -22631,15 +23432,14 @@
                           </w:rPr>
                           <w:t>Calendo.Data</w:t>
                         </w:r>
-                        <w:proofErr w:type="spellEnd"/>
                       </w:p>
                     </w:txbxContent>
                   </v:textbox>
                 </v:shape>
-                <v:shape id="Straight Arrow Connector 75" o:spid="_x0000_s1148" type="#_x0000_t32" style="position:absolute;left:21399;top:3112;width:12151;height:0;visibility:visible;mso-wrap-style:square" o:connectortype="straight" o:gfxdata="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" strokecolor="black [3040]">
+                <v:shape id="Straight Arrow Connector 75" o:spid="_x0000_s1156" type="#_x0000_t32" style="position:absolute;left:21399;top:3112;width:12151;height:0;visibility:visible;mso-wrap-style:square" o:connectortype="straight" o:gfxdata="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" strokecolor="black [3040]">
                   <v:stroke endarrow="open"/>
                 </v:shape>
-                <v:shape id="Text Box 100" o:spid="_x0000_s1149" type="#_x0000_t202" style="position:absolute;left:30946;top:582;width:2604;height:2588;visibility:visible;mso-wrap-style:none;v-text-anchor:top" o:gfxdata="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" filled="f" stroked="f" strokeweight=".5pt">
+                <v:shape id="Text Box 100" o:spid="_x0000_s1157" type="#_x0000_t202" style="position:absolute;left:30946;top:582;width:2604;height:2588;visibility:visible;mso-wrap-style:none;v-text-anchor:top" o:gfxdata="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" filled="f" stroked="f" strokeweight=".5pt">
                   <v:textbox>
                     <w:txbxContent>
                       <w:p>
@@ -22927,7 +23727,7 @@
         <mc:AlternateContent>
           <mc:Choice Requires="wpc">
             <w:drawing>
-              <wp:inline distT="0" distB="0" distL="0" distR="0" wp14:anchorId="52313504" wp14:editId="0DFD24BE">
+              <wp:inline distT="0" distB="0" distL="0" distR="0" wp14:anchorId="2DE59BAB" wp14:editId="5C91BFE4">
                 <wp:extent cx="5486400" cy="1509199"/>
                 <wp:effectExtent l="0" t="0" r="0" b="0"/>
                 <wp:docPr id="13" name="Canvas 13"/>
@@ -23334,7 +24134,7 @@
                             <a:avLst/>
                           </a:prstGeom>
                           <a:ln>
-                            <a:tailEnd type="arrow"/>
+                            <a:tailEnd type="none"/>
                           </a:ln>
                         </wps:spPr>
                         <wps:style>
@@ -23523,6 +24323,49 @@
                         </wps:style>
                         <wps:bodyPr/>
                       </wps:wsp>
+                      <wps:wsp>
+                        <wps:cNvPr id="6" name="Isosceles Triangle 6"/>
+                        <wps:cNvSpPr/>
+                        <wps:spPr>
+                          <a:xfrm>
+                            <a:off x="3105150" y="793495"/>
+                            <a:ext cx="142875" cy="82781"/>
+                          </a:xfrm>
+                          <a:prstGeom prst="triangle">
+                            <a:avLst/>
+                          </a:prstGeom>
+                          <a:solidFill>
+                            <a:schemeClr val="bg1"/>
+                          </a:solidFill>
+                          <a:ln w="12700">
+                            <a:solidFill>
+                              <a:schemeClr val="tx1"/>
+                            </a:solidFill>
+                          </a:ln>
+                        </wps:spPr>
+                        <wps:style>
+                          <a:lnRef idx="2">
+                            <a:schemeClr val="accent1">
+                              <a:shade val="50000"/>
+                            </a:schemeClr>
+                          </a:lnRef>
+                          <a:fillRef idx="1">
+                            <a:schemeClr val="accent1"/>
+                          </a:fillRef>
+                          <a:effectRef idx="0">
+                            <a:schemeClr val="accent1"/>
+                          </a:effectRef>
+                          <a:fontRef idx="minor">
+                            <a:schemeClr val="lt1"/>
+                          </a:fontRef>
+                        </wps:style>
+                        <wps:bodyPr rot="0" spcFirstLastPara="0" vertOverflow="overflow" horzOverflow="overflow" vert="horz" wrap="square" lIns="91440" tIns="45720" rIns="91440" bIns="45720" numCol="1" spcCol="0" rtlCol="0" fromWordArt="0" anchor="ctr" anchorCtr="0" forceAA="0" compatLnSpc="1">
+                          <a:prstTxWarp prst="textNoShape">
+                            <a:avLst/>
+                          </a:prstTxWarp>
+                          <a:noAutofit/>
+                        </wps:bodyPr>
+                      </wps:wsp>
                     </wpc:wpc>
                   </a:graphicData>
                 </a:graphic>
@@ -23531,13 +24374,13 @@
           </mc:Choice>
           <mc:Fallback>
             <w:pict>
-              <v:group id="Canvas 13" o:spid="_x0000_s1150" editas="canvas" style="width:6in;height:118.85pt;mso-position-horizontal-relative:char;mso-position-vertical-relative:line" coordsize="54864,15087" o:gfxdata="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">
-                <v:shape id="_x0000_s1151" type="#_x0000_t75" style="position:absolute;width:54864;height:15087;visibility:visible;mso-wrap-style:square">
+              <v:group id="Canvas 13" o:spid="_x0000_s1158" editas="canvas" style="width:6in;height:118.85pt;mso-position-horizontal-relative:char;mso-position-vertical-relative:line" coordsize="54864,15087" o:gfxdata="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">
+                <v:shape id="_x0000_s1159" type="#_x0000_t75" style="position:absolute;width:54864;height:15087;visibility:visible;mso-wrap-style:square">
                   <v:fill o:detectmouseclick="t"/>
                   <v:path o:connecttype="none"/>
                 </v:shape>
-                <v:rect id="Rectangle 14" o:spid="_x0000_s1152" style="position:absolute;left:21399;top:190;width:29718;height:14732;visibility:visible;mso-wrap-style:square;v-text-anchor:middle" o:gfxdata="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" filled="f" strokecolor="#d8d8d8 [2732]" strokeweight="1pt"/>
-                <v:shape id="Text Box 15" o:spid="_x0000_s1153" type="#_x0000_t202" style="position:absolute;left:21399;top:190;width:8160;height:2603;visibility:visible;mso-wrap-style:none;v-text-anchor:top" o:gfxdata="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" filled="f" stroked="f" strokeweight=".5pt">
+                <v:rect id="Rectangle 14" o:spid="_x0000_s1160" style="position:absolute;left:21399;top:190;width:29718;height:14732;visibility:visible;mso-wrap-style:square;v-text-anchor:middle" o:gfxdata="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" filled="f" strokecolor="#d8d8d8 [2732]" strokeweight="1pt"/>
+                <v:shape id="Text Box 15" o:spid="_x0000_s1161" type="#_x0000_t202" style="position:absolute;left:21399;top:190;width:8160;height:2603;visibility:visible;mso-wrap-style:none;v-text-anchor:top" o:gfxdata="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" filled="f" stroked="f" strokeweight=".5pt">
                   <v:textbox>
                     <w:txbxContent>
                       <w:p>
@@ -23548,7 +24391,6 @@
                             <w:szCs w:val="18"/>
                           </w:rPr>
                         </w:pPr>
-                        <w:proofErr w:type="spellStart"/>
                         <w:r>
                           <w:rPr>
                             <w:color w:val="808080" w:themeColor="background1" w:themeShade="80"/>
@@ -23557,12 +24399,11 @@
                           </w:rPr>
                           <w:t>Calendo.Data</w:t>
                         </w:r>
-                        <w:proofErr w:type="spellEnd"/>
                       </w:p>
                     </w:txbxContent>
                   </v:textbox>
                 </v:shape>
-                <v:rect id="Rectangle 16" o:spid="_x0000_s1154" style="position:absolute;left:26797;top:4445;width:10096;height:3492;visibility:visible;mso-wrap-style:square;v-text-anchor:middle" o:gfxdata="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" fillcolor="#cdddac [1622]" strokecolor="#94b64e [3046]">
+                <v:rect id="Rectangle 16" o:spid="_x0000_s1162" style="position:absolute;left:26797;top:4445;width:10096;height:3492;visibility:visible;mso-wrap-style:square;v-text-anchor:middle" o:gfxdata="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" fillcolor="#cdddac [1622]" strokecolor="#94b64e [3046]">
                   <v:fill color2="#f0f4e6 [502]" rotate="t" angle="180" colors="0 #dafda7;22938f #e4fdc2;1 #f5ffe6" focus="100%" type="gradient"/>
                   <v:shadow on="t" color="black" opacity="24903f" origin=",.5" offset="0,.55556mm"/>
                   <v:textbox>
@@ -23579,7 +24420,7 @@
                     </w:txbxContent>
                   </v:textbox>
                 </v:rect>
-                <v:rect id="Rectangle 17" o:spid="_x0000_s1155" style="position:absolute;left:25971;top:9864;width:11748;height:3493;visibility:visible;mso-wrap-style:square;v-text-anchor:middle" o:gfxdata="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" fillcolor="#cdddac [1622]" strokecolor="#94b64e [3046]">
+                <v:rect id="Rectangle 17" o:spid="_x0000_s1163" style="position:absolute;left:25971;top:9864;width:11748;height:3493;visibility:visible;mso-wrap-style:square;v-text-anchor:middle" o:gfxdata="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" fillcolor="#cdddac [1622]" strokecolor="#94b64e [3046]">
                   <v:fill color2="#f0f4e6 [502]" rotate="t" angle="180" colors="0 #dafda7;22938f #e4fdc2;1 #f5ffe6" focus="100%" type="gradient"/>
                   <v:shadow on="t" color="black" opacity="24903f" origin=",.5" offset="0,.55556mm"/>
                   <v:textbox>
@@ -23593,7 +24434,6 @@
                             <w:rFonts w:asciiTheme="minorHAnsi" w:hAnsiTheme="minorHAnsi" w:cstheme="minorHAnsi"/>
                           </w:rPr>
                         </w:pPr>
-                        <w:proofErr w:type="spellStart"/>
                         <w:r>
                           <w:rPr>
                             <w:rFonts w:asciiTheme="minorHAnsi" w:eastAsia="Calibri" w:hAnsiTheme="minorHAnsi" w:cstheme="minorHAnsi"/>
@@ -23601,41 +24441,29 @@
                             <w:szCs w:val="22"/>
                             <w:lang w:val="en-US"/>
                           </w:rPr>
-                          <w:t>StateStorage</w:t>
-                        </w:r>
-                        <w:proofErr w:type="spellEnd"/>
-                        <w:r>
-                          <w:rPr>
-                            <w:rFonts w:asciiTheme="minorHAnsi" w:eastAsia="Calibri" w:hAnsiTheme="minorHAnsi" w:cstheme="minorHAnsi"/>
-                            <w:sz w:val="22"/>
-                            <w:szCs w:val="22"/>
-                            <w:lang w:val="en-US"/>
-                          </w:rPr>
-                          <w:t>&lt;T&gt;</w:t>
+                          <w:t>StateStorage&lt;T&gt;</w:t>
                         </w:r>
                       </w:p>
                     </w:txbxContent>
                   </v:textbox>
                 </v:rect>
-                <v:shape id="Text Box 18" o:spid="_x0000_s1156" type="#_x0000_t202" style="position:absolute;left:7588;top:10327;width:9563;height:2584;visibility:visible;mso-wrap-style:none;v-text-anchor:top" o:gfxdata="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" fillcolor="gray [1616]" strokecolor="black [3040]">
+                <v:shape id="Text Box 18" o:spid="_x0000_s1164" type="#_x0000_t202" style="position:absolute;left:7588;top:10327;width:9563;height:2584;visibility:visible;mso-wrap-style:none;v-text-anchor:top" o:gfxdata="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" fillcolor="gray [1616]" strokecolor="black [3040]">
                   <v:fill color2="#d9d9d9 [496]" rotate="t" angle="180" colors="0 #bcbcbc;22938f #d0d0d0;1 #ededed" focus="100%" type="gradient"/>
                   <v:shadow on="t" color="black" opacity="24903f" origin=",.5" offset="0,.55556mm"/>
                   <v:textbox>
                     <w:txbxContent>
                       <w:p>
-                        <w:proofErr w:type="spellStart"/>
                         <w:r>
                           <w:t>TaskManager</w:t>
                         </w:r>
-                        <w:proofErr w:type="spellEnd"/>
                       </w:p>
                     </w:txbxContent>
                   </v:textbox>
                 </v:shape>
-                <v:shape id="Straight Arrow Connector 19" o:spid="_x0000_s1157" type="#_x0000_t32" style="position:absolute;left:17151;top:11610;width:8820;height:9;flip:y;visibility:visible;mso-wrap-style:square" o:connectortype="straight" o:gfxdata="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" strokecolor="black [3040]">
+                <v:shape id="Straight Arrow Connector 19" o:spid="_x0000_s1165" type="#_x0000_t32" style="position:absolute;left:17151;top:11610;width:8820;height:9;flip:y;visibility:visible;mso-wrap-style:square" o:connectortype="straight" o:gfxdata="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" strokecolor="black [3040]">
                   <v:stroke endarrow="open"/>
                 </v:shape>
-                <v:shape id="Text Box 18" o:spid="_x0000_s1158" type="#_x0000_t202" style="position:absolute;left:5556;top:4905;width:11563;height:2585;visibility:visible;mso-wrap-style:none;v-text-anchor:top" o:gfxdata="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" fillcolor="gray [1616]" strokecolor="black [3040]">
+                <v:shape id="Text Box 18" o:spid="_x0000_s1166" type="#_x0000_t202" style="position:absolute;left:5556;top:4905;width:11563;height:2585;visibility:visible;mso-wrap-style:none;v-text-anchor:top" o:gfxdata="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" fillcolor="gray [1616]" strokecolor="black [3040]">
                   <v:fill color2="#d9d9d9 [496]" rotate="t" angle="180" colors="0 #bcbcbc;22938f #d0d0d0;1 #ededed" focus="100%" type="gradient"/>
                   <v:shadow on="t" color="black" opacity="24903f" origin=",.5" offset="0,.55556mm"/>
                   <v:textbox>
@@ -23648,7 +24476,6 @@
                             <w:rFonts w:asciiTheme="minorHAnsi" w:hAnsiTheme="minorHAnsi" w:cstheme="minorHAnsi"/>
                           </w:rPr>
                         </w:pPr>
-                        <w:proofErr w:type="spellStart"/>
                         <w:r>
                           <w:rPr>
                             <w:rFonts w:asciiTheme="minorHAnsi" w:eastAsia="Calibri" w:hAnsiTheme="minorHAnsi" w:cstheme="minorHAnsi"/>
@@ -23667,18 +24494,15 @@
                           </w:rPr>
                           <w:t>sManager</w:t>
                         </w:r>
-                        <w:proofErr w:type="spellEnd"/>
                       </w:p>
                     </w:txbxContent>
                   </v:textbox>
                 </v:shape>
-                <v:shape id="Straight Arrow Connector 22" o:spid="_x0000_s1159" type="#_x0000_t32" style="position:absolute;left:17119;top:6191;width:9678;height:6;flip:y;visibility:visible;mso-wrap-style:square" o:connectortype="straight" o:gfxdata="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" strokecolor="black [3040]">
+                <v:shape id="Straight Arrow Connector 22" o:spid="_x0000_s1167" type="#_x0000_t32" style="position:absolute;left:17119;top:6191;width:9678;height:6;flip:y;visibility:visible;mso-wrap-style:square" o:connectortype="straight" o:gfxdata="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" strokecolor="black [3040]">
                   <v:stroke endarrow="open"/>
                 </v:shape>
-                <v:shape id="Straight Arrow Connector 23" o:spid="_x0000_s1160" type="#_x0000_t32" style="position:absolute;left:31845;top:7937;width:0;height:1927;flip:y;visibility:visible;mso-wrap-style:square" o:connectortype="straight" o:gfxdata="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" strokecolor="black [3040]">
-                  <v:stroke endarrow="open"/>
-                </v:shape>
-                <v:rect id="Rectangle 24" o:spid="_x0000_s1161" style="position:absolute;left:41148;top:4632;width:8509;height:3049;visibility:visible;mso-wrap-style:square;v-text-anchor:middle" o:gfxdata="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" fillcolor="#cdddac [1622]" strokecolor="#94b64e [3046]">
+                <v:shape id="Straight Arrow Connector 23" o:spid="_x0000_s1168" type="#_x0000_t32" style="position:absolute;left:31845;top:7937;width:0;height:1927;flip:y;visibility:visible;mso-wrap-style:square" o:connectortype="straight" o:gfxdata="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" strokecolor="black [3040]"/>
+                <v:rect id="Rectangle 24" o:spid="_x0000_s1169" style="position:absolute;left:41148;top:4632;width:8509;height:3049;visibility:visible;mso-wrap-style:square;v-text-anchor:middle" o:gfxdata="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" fillcolor="#cdddac [1622]" strokecolor="#94b64e [3046]">
                   <v:fill color2="#f0f4e6 [502]" rotate="t" angle="180" colors="0 #dafda7;22938f #e4fdc2;1 #f5ffe6" focus="100%" type="gradient"/>
                   <v:shadow on="t" color="black" opacity="24903f" origin=",.5" offset="0,.55556mm"/>
                   <v:textbox>
@@ -23695,7 +24519,7 @@
                     </w:txbxContent>
                   </v:textbox>
                 </v:rect>
-                <v:rect id="Rectangle 25" o:spid="_x0000_s1162" style="position:absolute;left:41148;top:10127;width:8509;height:3042;visibility:visible;mso-wrap-style:square;v-text-anchor:middle" o:gfxdata="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" fillcolor="#cdddac [1622]" strokecolor="#94b64e [3046]">
+                <v:rect id="Rectangle 25" o:spid="_x0000_s1170" style="position:absolute;left:41148;top:10127;width:8509;height:3042;visibility:visible;mso-wrap-style:square;v-text-anchor:middle" o:gfxdata="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" fillcolor="#cdddac [1622]" strokecolor="#94b64e [3046]">
                   <v:fill color2="#f0f4e6 [502]" rotate="t" angle="180" colors="0 #dafda7;22938f #e4fdc2;1 #f5ffe6" focus="100%" type="gradient"/>
                   <v:shadow on="t" color="black" opacity="24903f" origin=",.5" offset="0,.55556mm"/>
                   <v:textbox>
@@ -23722,12 +24546,25 @@
                     </w:txbxContent>
                   </v:textbox>
                 </v:rect>
-                <v:shape id="Straight Arrow Connector 26" o:spid="_x0000_s1163" type="#_x0000_t32" style="position:absolute;left:37719;top:11610;width:3429;height:38;visibility:visible;mso-wrap-style:square" o:connectortype="straight" o:gfxdata="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" strokecolor="black [3040]">
+                <v:shape id="Straight Arrow Connector 26" o:spid="_x0000_s1171" type="#_x0000_t32" style="position:absolute;left:37719;top:11610;width:3429;height:38;visibility:visible;mso-wrap-style:square" o:connectortype="straight" o:gfxdata="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" strokecolor="black [3040]">
                   <v:stroke endarrow="open"/>
                 </v:shape>
-                <v:shape id="Straight Arrow Connector 27" o:spid="_x0000_s1164" type="#_x0000_t32" style="position:absolute;left:36893;top:6156;width:4255;height:35;flip:y;visibility:visible;mso-wrap-style:square" o:connectortype="straight" o:gfxdata="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" strokecolor="black [3040]">
+                <v:shape id="Straight Arrow Connector 27" o:spid="_x0000_s1172" type="#_x0000_t32" style="position:absolute;left:36893;top:6156;width:4255;height:35;flip:y;visibility:visible;mso-wrap-style:square" o:connectortype="straight" o:gfxdata="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" strokecolor="black [3040]">
                   <v:stroke endarrow="open"/>
                 </v:shape>
+                <v:shapetype id="_x0000_t5" coordsize="21600,21600" o:spt="5" adj="10800" path="m@0,l,21600r21600,xe">
+                  <v:stroke joinstyle="miter"/>
+                  <v:formulas>
+                    <v:f eqn="val #0"/>
+                    <v:f eqn="prod #0 1 2"/>
+                    <v:f eqn="sum @1 10800 0"/>
+                  </v:formulas>
+                  <v:path gradientshapeok="t" o:connecttype="custom" o:connectlocs="@0,0;@1,10800;0,21600;10800,21600;21600,21600;@2,10800" textboxrect="0,10800,10800,18000;5400,10800,16200,18000;10800,10800,21600,18000;0,7200,7200,21600;7200,7200,14400,21600;14400,7200,21600,21600"/>
+                  <v:handles>
+                    <v:h position="#0,topLeft" xrange="0,21600"/>
+                  </v:handles>
+                </v:shapetype>
+                <v:shape id="Isosceles Triangle 6" o:spid="_x0000_s1173" type="#_x0000_t5" style="position:absolute;left:31051;top:7934;width:1429;height:828;visibility:visible;mso-wrap-style:square;v-text-anchor:middle" o:gfxdata="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" fillcolor="white [3212]" strokecolor="black [3213]" strokeweight="1pt"/>
                 <w10:anchorlock/>
               </v:group>
             </w:pict>
@@ -25388,12 +26225,12 @@
           </mc:Choice>
           <mc:Fallback>
             <w:pict>
-              <v:group id="Canvas 9" o:spid="_x0000_s1165" editas="canvas" style="width:462pt;height:35.2pt;mso-position-horizontal-relative:char;mso-position-vertical-relative:line" coordsize="58674,4464" o:gfxdata="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">
-                <v:shape id="_x0000_s1166" type="#_x0000_t75" style="position:absolute;width:58674;height:4464;visibility:visible;mso-wrap-style:square">
+              <v:group id="Canvas 9" o:spid="_x0000_s1174" editas="canvas" style="width:462pt;height:35.2pt;mso-position-horizontal-relative:char;mso-position-vertical-relative:line" coordsize="58674,4464" o:gfxdata="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">
+                <v:shape id="_x0000_s1175" type="#_x0000_t75" style="position:absolute;width:58674;height:4464;visibility:visible;mso-wrap-style:square">
                   <v:fill o:detectmouseclick="t"/>
                   <v:path o:connecttype="none"/>
                 </v:shape>
-                <v:rect id="Rectangle 10" o:spid="_x0000_s1167" style="position:absolute;left:8191;top:1039;width:13208;height:3429;visibility:visible;mso-wrap-style:square;v-text-anchor:middle" o:gfxdata="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" fillcolor="#cdddac [1622]" strokecolor="#94b64e [3046]">
+                <v:rect id="Rectangle 10" o:spid="_x0000_s1176" style="position:absolute;left:8191;top:1039;width:13208;height:3429;visibility:visible;mso-wrap-style:square;v-text-anchor:middle" o:gfxdata="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" fillcolor="#cdddac [1622]" strokecolor="#94b64e [3046]">
                   <v:fill color2="#f0f4e6 [502]" rotate="t" angle="180" colors="0 #dafda7;22938f #e4fdc2;1 #f5ffe6" focus="100%" type="gradient"/>
                   <v:shadow on="t" color="black" opacity="24903f" origin=",.5" offset="0,.55556mm"/>
                   <v:textbox>
@@ -25410,7 +26247,7 @@
                     </w:txbxContent>
                   </v:textbox>
                 </v:rect>
-                <v:rect id="Rectangle 11" o:spid="_x0000_s1168" style="position:absolute;left:33550;top:1039;width:13208;height:3429;visibility:visible;mso-wrap-style:square;v-text-anchor:middle" o:gfxdata="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" fillcolor="#cdddac [1622]" strokecolor="#94b64e [3046]">
+                <v:rect id="Rectangle 11" o:spid="_x0000_s1177" style="position:absolute;left:33550;top:1039;width:13208;height:3429;visibility:visible;mso-wrap-style:square;v-text-anchor:middle" o:gfxdata="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" fillcolor="#cdddac [1622]" strokecolor="#94b64e [3046]">
                   <v:fill color2="#f0f4e6 [502]" rotate="t" angle="180" colors="0 #dafda7;22938f #e4fdc2;1 #f5ffe6" focus="100%" type="gradient"/>
                   <v:shadow on="t" color="black" opacity="24903f" origin=",.5" offset="0,.55556mm"/>
                   <v:textbox>
@@ -25446,10 +26283,10 @@
                     </w:txbxContent>
                   </v:textbox>
                 </v:rect>
-                <v:shape id="Straight Arrow Connector 12" o:spid="_x0000_s1169" type="#_x0000_t32" style="position:absolute;left:21399;top:2753;width:12151;height:0;visibility:visible;mso-wrap-style:square" o:connectortype="straight" o:gfxdata="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" strokecolor="black [3040]">
+                <v:shape id="Straight Arrow Connector 12" o:spid="_x0000_s1178" type="#_x0000_t32" style="position:absolute;left:21399;top:2753;width:12151;height:0;visibility:visible;mso-wrap-style:square" o:connectortype="straight" o:gfxdata="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" strokecolor="black [3040]">
                   <v:stroke endarrow="open"/>
                 </v:shape>
-                <v:shape id="Text Box 100" o:spid="_x0000_s1170" type="#_x0000_t202" style="position:absolute;left:30898;top:359;width:2604;height:2578;visibility:visible;mso-wrap-style:none;v-text-anchor:top" o:gfxdata="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" filled="f" stroked="f" strokeweight=".5pt">
+                <v:shape id="Text Box 100" o:spid="_x0000_s1179" type="#_x0000_t202" style="position:absolute;left:30898;top:359;width:2604;height:2578;visibility:visible;mso-wrap-style:none;v-text-anchor:top" o:gfxdata="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" filled="f" stroked="f" strokeweight=".5pt">
                   <v:textbox>
                     <w:txbxContent>
                       <w:p>
@@ -27176,19 +28013,7 @@
         <w:rPr>
           <w:rFonts w:cs="Calibri"/>
         </w:rPr>
-        <w:t xml:space="preserve"> class is dependent on </w:t>
-      </w:r>
-      <w:r>
-        <w:rPr>
-          <w:rFonts w:cs="Calibri"/>
-        </w:rPr>
-        <w:t xml:space="preserve">both </w:t>
-      </w:r>
-      <w:r>
-        <w:rPr>
-          <w:rFonts w:cs="Calibri"/>
-        </w:rPr>
-        <w:t xml:space="preserve">the </w:t>
+        <w:t xml:space="preserve"> class inherits from the </w:t>
       </w:r>
       <w:r>
         <w:rPr>
@@ -27200,7 +28025,7 @@
         <w:rPr>
           <w:rFonts w:cs="Calibri"/>
         </w:rPr>
-        <w:t xml:space="preserve"> and </w:t>
+        <w:t xml:space="preserve"> and depends on the </w:t>
       </w:r>
       <w:r>
         <w:rPr>
@@ -27253,7 +28078,7 @@
         <mc:AlternateContent>
           <mc:Choice Requires="wpc">
             <w:drawing>
-              <wp:inline distT="0" distB="0" distL="0" distR="0" wp14:anchorId="52313508" wp14:editId="5176453E">
+              <wp:inline distT="0" distB="0" distL="0" distR="0" wp14:anchorId="23282BBD" wp14:editId="5722C308">
                 <wp:extent cx="5867400" cy="1181100"/>
                 <wp:effectExtent l="0" t="0" r="0" b="95250"/>
                 <wp:docPr id="32" name="Canvas 32"/>
@@ -27265,6 +28090,37 @@
                     <wpc:wpc>
                       <wpc:bg/>
                       <wpc:whole/>
+                      <wps:wsp>
+                        <wps:cNvPr id="31" name="Straight Arrow Connector 31"/>
+                        <wps:cNvCnPr/>
+                        <wps:spPr>
+                          <a:xfrm>
+                            <a:off x="2139950" y="284775"/>
+                            <a:ext cx="1215050" cy="0"/>
+                          </a:xfrm>
+                          <a:prstGeom prst="straightConnector1">
+                            <a:avLst/>
+                          </a:prstGeom>
+                          <a:ln>
+                            <a:tailEnd type="arrow"/>
+                          </a:ln>
+                        </wps:spPr>
+                        <wps:style>
+                          <a:lnRef idx="1">
+                            <a:schemeClr val="dk1"/>
+                          </a:lnRef>
+                          <a:fillRef idx="0">
+                            <a:schemeClr val="dk1"/>
+                          </a:fillRef>
+                          <a:effectRef idx="0">
+                            <a:schemeClr val="dk1"/>
+                          </a:effectRef>
+                          <a:fontRef idx="minor">
+                            <a:schemeClr val="tx1"/>
+                          </a:fontRef>
+                        </wps:style>
+                        <wps:bodyPr/>
+                      </wps:wsp>
                       <wps:wsp>
                         <wps:cNvPr id="29" name="Rectangle 29"/>
                         <wps:cNvSpPr/>
@@ -27355,7 +28211,7 @@
                                   <w:szCs w:val="22"/>
                                   <w:lang w:val="en-US"/>
                                 </w:rPr>
-                                <w:t>Storage&lt;State&lt;T&gt;&gt;</w:t>
+                                <w:t>Storage&lt; T&gt;</w:t>
                               </w:r>
                             </w:p>
                           </w:txbxContent>
@@ -27366,37 +28222,6 @@
                           </a:prstTxWarp>
                           <a:noAutofit/>
                         </wps:bodyPr>
-                      </wps:wsp>
-                      <wps:wsp>
-                        <wps:cNvPr id="31" name="Straight Arrow Connector 31"/>
-                        <wps:cNvCnPr/>
-                        <wps:spPr>
-                          <a:xfrm>
-                            <a:off x="2139950" y="284775"/>
-                            <a:ext cx="1215050" cy="0"/>
-                          </a:xfrm>
-                          <a:prstGeom prst="straightConnector1">
-                            <a:avLst/>
-                          </a:prstGeom>
-                          <a:ln>
-                            <a:tailEnd type="arrow"/>
-                          </a:ln>
-                        </wps:spPr>
-                        <wps:style>
-                          <a:lnRef idx="1">
-                            <a:schemeClr val="dk1"/>
-                          </a:lnRef>
-                          <a:fillRef idx="0">
-                            <a:schemeClr val="dk1"/>
-                          </a:fillRef>
-                          <a:effectRef idx="0">
-                            <a:schemeClr val="dk1"/>
-                          </a:effectRef>
-                          <a:fontRef idx="minor">
-                            <a:schemeClr val="tx1"/>
-                          </a:fontRef>
-                        </wps:style>
-                        <wps:bodyPr/>
                       </wps:wsp>
                       <wps:wsp>
                         <wps:cNvPr id="33" name="Rectangle 33"/>
@@ -27490,65 +28315,6 @@
                         <wps:bodyPr/>
                       </wps:wsp>
                       <wps:wsp>
-                        <wps:cNvPr id="175" name="Text Box 100"/>
-                        <wps:cNvSpPr txBox="1"/>
-                        <wps:spPr>
-                          <a:xfrm>
-                            <a:off x="3094650" y="37125"/>
-                            <a:ext cx="260350" cy="257175"/>
-                          </a:xfrm>
-                          <a:prstGeom prst="rect">
-                            <a:avLst/>
-                          </a:prstGeom>
-                          <a:noFill/>
-                          <a:ln w="6350">
-                            <a:noFill/>
-                          </a:ln>
-                          <a:effectLst/>
-                        </wps:spPr>
-                        <wps:style>
-                          <a:lnRef idx="0">
-                            <a:schemeClr val="accent1"/>
-                          </a:lnRef>
-                          <a:fillRef idx="0">
-                            <a:schemeClr val="accent1"/>
-                          </a:fillRef>
-                          <a:effectRef idx="0">
-                            <a:schemeClr val="accent1"/>
-                          </a:effectRef>
-                          <a:fontRef idx="minor">
-                            <a:schemeClr val="dk1"/>
-                          </a:fontRef>
-                        </wps:style>
-                        <wps:txbx>
-                          <w:txbxContent>
-                            <w:p>
-                              <w:pPr>
-                                <w:pStyle w:val="NormalWeb"/>
-                                <w:spacing w:before="0" w:beforeAutospacing="0" w:after="200" w:afterAutospacing="0" w:line="276" w:lineRule="auto"/>
-                                <w:rPr>
-                                  <w:rFonts w:asciiTheme="minorHAnsi" w:hAnsiTheme="minorHAnsi" w:cstheme="minorHAnsi"/>
-                                </w:rPr>
-                              </w:pPr>
-                              <w:r>
-                                <w:rPr>
-                                  <w:rFonts w:asciiTheme="minorHAnsi" w:eastAsia="Calibri" w:hAnsiTheme="minorHAnsi" w:cstheme="minorHAnsi"/>
-                                  <w:sz w:val="22"/>
-                                  <w:szCs w:val="22"/>
-                                </w:rPr>
-                                <w:t>1</w:t>
-                              </w:r>
-                            </w:p>
-                          </w:txbxContent>
-                        </wps:txbx>
-                        <wps:bodyPr rot="0" spcFirstLastPara="0" vert="horz" wrap="none" lIns="91440" tIns="45720" rIns="91440" bIns="45720" numCol="1" spcCol="0" rtlCol="0" fromWordArt="0" anchor="t" anchorCtr="0" forceAA="0" compatLnSpc="1">
-                          <a:prstTxWarp prst="textNoShape">
-                            <a:avLst/>
-                          </a:prstTxWarp>
-                          <a:noAutofit/>
-                        </wps:bodyPr>
-                      </wps:wsp>
-                      <wps:wsp>
                         <wps:cNvPr id="176" name="Text Box 100"/>
                         <wps:cNvSpPr txBox="1"/>
                         <wps:spPr>
@@ -27607,6 +28373,49 @@
                           <a:noAutofit/>
                         </wps:bodyPr>
                       </wps:wsp>
+                      <wps:wsp>
+                        <wps:cNvPr id="28" name="Isosceles Triangle 28"/>
+                        <wps:cNvSpPr/>
+                        <wps:spPr>
+                          <a:xfrm rot="5400000">
+                            <a:off x="3223225" y="229200"/>
+                            <a:ext cx="140801" cy="122749"/>
+                          </a:xfrm>
+                          <a:prstGeom prst="triangle">
+                            <a:avLst/>
+                          </a:prstGeom>
+                          <a:solidFill>
+                            <a:schemeClr val="bg1"/>
+                          </a:solidFill>
+                          <a:ln w="12700">
+                            <a:solidFill>
+                              <a:schemeClr val="tx1"/>
+                            </a:solidFill>
+                          </a:ln>
+                        </wps:spPr>
+                        <wps:style>
+                          <a:lnRef idx="2">
+                            <a:schemeClr val="accent1">
+                              <a:shade val="50000"/>
+                            </a:schemeClr>
+                          </a:lnRef>
+                          <a:fillRef idx="1">
+                            <a:schemeClr val="accent1"/>
+                          </a:fillRef>
+                          <a:effectRef idx="0">
+                            <a:schemeClr val="accent1"/>
+                          </a:effectRef>
+                          <a:fontRef idx="minor">
+                            <a:schemeClr val="lt1"/>
+                          </a:fontRef>
+                        </wps:style>
+                        <wps:bodyPr rot="0" spcFirstLastPara="0" vertOverflow="overflow" horzOverflow="overflow" vert="horz" wrap="square" lIns="91440" tIns="45720" rIns="91440" bIns="45720" numCol="1" spcCol="0" rtlCol="0" fromWordArt="0" anchor="ctr" anchorCtr="0" forceAA="0" compatLnSpc="1">
+                          <a:prstTxWarp prst="textNoShape">
+                            <a:avLst/>
+                          </a:prstTxWarp>
+                          <a:noAutofit/>
+                        </wps:bodyPr>
+                      </wps:wsp>
                     </wpc:wpc>
                   </a:graphicData>
                 </a:graphic>
@@ -27615,12 +28424,15 @@
           </mc:Choice>
           <mc:Fallback>
             <w:pict>
-              <v:group id="Canvas 32" o:spid="_x0000_s1171" editas="canvas" style="width:462pt;height:93pt;mso-position-horizontal-relative:char;mso-position-vertical-relative:line" coordsize="58674,11811" o:gfxdata="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">
-                <v:shape id="_x0000_s1172" type="#_x0000_t75" style="position:absolute;width:58674;height:11811;visibility:visible;mso-wrap-style:square">
+              <v:group id="Canvas 32" o:spid="_x0000_s1180" editas="canvas" style="width:462pt;height:93pt;mso-position-horizontal-relative:char;mso-position-vertical-relative:line" coordsize="58674,11811" o:gfxdata="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">
+                <v:shape id="_x0000_s1181" type="#_x0000_t75" style="position:absolute;width:58674;height:11811;visibility:visible;mso-wrap-style:square">
                   <v:fill o:detectmouseclick="t"/>
                   <v:path o:connecttype="none"/>
                 </v:shape>
-                <v:rect id="Rectangle 29" o:spid="_x0000_s1173" style="position:absolute;left:8191;top:1133;width:13208;height:3429;visibility:visible;mso-wrap-style:square;v-text-anchor:middle" o:gfxdata="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" fillcolor="#cdddac [1622]" strokecolor="#94b64e [3046]">
+                <v:shape id="Straight Arrow Connector 31" o:spid="_x0000_s1182" type="#_x0000_t32" style="position:absolute;left:21399;top:2847;width:12151;height:0;visibility:visible;mso-wrap-style:square" o:connectortype="straight" o:gfxdata="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" strokecolor="black [3040]">
+                  <v:stroke endarrow="open"/>
+                </v:shape>
+                <v:rect id="Rectangle 29" o:spid="_x0000_s1183" style="position:absolute;left:8191;top:1133;width:13208;height:3429;visibility:visible;mso-wrap-style:square;v-text-anchor:middle" o:gfxdata="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" fillcolor="#cdddac [1622]" strokecolor="#94b64e [3046]">
                   <v:fill color2="#f0f4e6 [502]" rotate="t" angle="180" colors="0 #dafda7;22938f #e4fdc2;1 #f5ffe6" focus="100%" type="gradient"/>
                   <v:shadow on="t" color="black" opacity="24903f" origin=",.5" offset="0,.55556mm"/>
                   <v:textbox>
@@ -27630,19 +28442,14 @@
                           <w:spacing w:after="0" w:line="240" w:lineRule="auto"/>
                           <w:jc w:val="center"/>
                         </w:pPr>
-                        <w:proofErr w:type="spellStart"/>
                         <w:r>
-                          <w:t>StateStorage</w:t>
-                        </w:r>
-                        <w:proofErr w:type="spellEnd"/>
-                        <w:r>
-                          <w:t>&lt;T&gt;</w:t>
+                          <w:t>StateStorage&lt;T&gt;</w:t>
                         </w:r>
                       </w:p>
                     </w:txbxContent>
                   </v:textbox>
                 </v:rect>
-                <v:rect id="Rectangle 30" o:spid="_x0000_s1174" style="position:absolute;left:33550;top:1133;width:13208;height:3429;visibility:visible;mso-wrap-style:square;v-text-anchor:middle" o:gfxdata="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" fillcolor="#cdddac [1622]" strokecolor="#94b64e [3046]">
+                <v:rect id="Rectangle 30" o:spid="_x0000_s1184" style="position:absolute;left:33550;top:1133;width:13208;height:3429;visibility:visible;mso-wrap-style:square;v-text-anchor:middle" o:gfxdata="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" fillcolor="#cdddac [1622]" strokecolor="#94b64e [3046]">
                   <v:fill color2="#f0f4e6 [502]" rotate="t" angle="180" colors="0 #dafda7;22938f #e4fdc2;1 #f5ffe6" focus="100%" type="gradient"/>
                   <v:shadow on="t" color="black" opacity="24903f" origin=",.5" offset="0,.55556mm"/>
                   <v:textbox>
@@ -27663,16 +28470,13 @@
                             <w:szCs w:val="22"/>
                             <w:lang w:val="en-US"/>
                           </w:rPr>
-                          <w:t>Storage&lt;State&lt;T&gt;&gt;</w:t>
+                          <w:t>Storage&lt; T&gt;</w:t>
                         </w:r>
                       </w:p>
                     </w:txbxContent>
                   </v:textbox>
                 </v:rect>
-                <v:shape id="Straight Arrow Connector 31" o:spid="_x0000_s1175" type="#_x0000_t32" style="position:absolute;left:21399;top:2847;width:12151;height:0;visibility:visible;mso-wrap-style:square" o:connectortype="straight" o:gfxdata="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" strokecolor="black [3040]">
-                  <v:stroke endarrow="open"/>
-                </v:shape>
-                <v:rect id="Rectangle 33" o:spid="_x0000_s1176" style="position:absolute;left:8191;top:8340;width:13208;height:3429;visibility:visible;mso-wrap-style:square;v-text-anchor:middle" o:gfxdata="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" fillcolor="#cdddac [1622]" strokecolor="#94b64e [3046]">
+                <v:rect id="Rectangle 33" o:spid="_x0000_s1185" style="position:absolute;left:8191;top:8340;width:13208;height:3429;visibility:visible;mso-wrap-style:square;v-text-anchor:middle" o:gfxdata="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" fillcolor="#cdddac [1622]" strokecolor="#94b64e [3046]">
                   <v:fill color2="#f0f4e6 [502]" rotate="t" angle="180" colors="0 #dafda7;22938f #e4fdc2;1 #f5ffe6" focus="100%" type="gradient"/>
                   <v:shadow on="t" color="black" opacity="24903f" origin=",.5" offset="0,.55556mm"/>
                   <v:textbox>
@@ -27699,10 +28503,10 @@
                     </w:txbxContent>
                   </v:textbox>
                 </v:rect>
-                <v:shape id="Straight Arrow Connector 34" o:spid="_x0000_s1177" type="#_x0000_t32" style="position:absolute;left:14795;top:4562;width:0;height:3778;visibility:visible;mso-wrap-style:square" o:connectortype="straight" o:gfxdata="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" strokecolor="black [3040]">
+                <v:shape id="Straight Arrow Connector 34" o:spid="_x0000_s1186" type="#_x0000_t32" style="position:absolute;left:14795;top:4562;width:0;height:3778;visibility:visible;mso-wrap-style:square" o:connectortype="straight" o:gfxdata="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" strokecolor="black [3040]">
                   <v:stroke endarrow="open"/>
                 </v:shape>
-                <v:shape id="Text Box 100" o:spid="_x0000_s1178" type="#_x0000_t202" style="position:absolute;left:30946;top:371;width:2604;height:2572;visibility:visible;mso-wrap-style:none;v-text-anchor:top" o:gfxdata="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" filled="f" stroked="f" strokeweight=".5pt">
+                <v:shape id="Text Box 100" o:spid="_x0000_s1187" type="#_x0000_t202" style="position:absolute;left:12192;top:5768;width:2603;height:2572;visibility:visible;mso-wrap-style:none;v-text-anchor:top" o:gfxdata="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" filled="f" stroked="f" strokeweight=".5pt">
                   <v:textbox>
                     <w:txbxContent>
                       <w:p>
@@ -27725,29 +28529,7 @@
                     </w:txbxContent>
                   </v:textbox>
                 </v:shape>
-                <v:shape id="Text Box 100" o:spid="_x0000_s1179" type="#_x0000_t202" style="position:absolute;left:12192;top:5768;width:2603;height:2572;visibility:visible;mso-wrap-style:none;v-text-anchor:top" o:gfxdata="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" filled="f" stroked="f" strokeweight=".5pt">
-                  <v:textbox>
-                    <w:txbxContent>
-                      <w:p>
-                        <w:pPr>
-                          <w:pStyle w:val="NormalWeb"/>
-                          <w:spacing w:before="0" w:beforeAutospacing="0" w:after="200" w:afterAutospacing="0" w:line="276" w:lineRule="auto"/>
-                          <w:rPr>
-                            <w:rFonts w:asciiTheme="minorHAnsi" w:hAnsiTheme="minorHAnsi" w:cstheme="minorHAnsi"/>
-                          </w:rPr>
-                        </w:pPr>
-                        <w:r>
-                          <w:rPr>
-                            <w:rFonts w:asciiTheme="minorHAnsi" w:eastAsia="Calibri" w:hAnsiTheme="minorHAnsi" w:cstheme="minorHAnsi"/>
-                            <w:sz w:val="22"/>
-                            <w:szCs w:val="22"/>
-                          </w:rPr>
-                          <w:t>1</w:t>
-                        </w:r>
-                      </w:p>
-                    </w:txbxContent>
-                  </v:textbox>
-                </v:shape>
+                <v:shape id="Isosceles Triangle 28" o:spid="_x0000_s1188" type="#_x0000_t5" style="position:absolute;left:32232;top:2291;width:1408;height:1228;rotation:90;visibility:visible;mso-wrap-style:square;v-text-anchor:middle" o:gfxdata="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" fillcolor="white [3212]" strokecolor="black [3213]" strokeweight="1pt"/>
                 <w10:anchorlock/>
               </v:group>
             </w:pict>
@@ -28433,7 +29215,7 @@
         <mc:AlternateContent>
           <mc:Choice Requires="wpc">
             <w:drawing>
-              <wp:inline distT="0" distB="0" distL="0" distR="0" wp14:anchorId="47474057" wp14:editId="61F75CC7">
+              <wp:inline distT="0" distB="0" distL="0" distR="0" wp14:anchorId="555504BC" wp14:editId="39A38B25">
                 <wp:extent cx="5867400" cy="523875"/>
                 <wp:effectExtent l="0" t="0" r="0" b="85725"/>
                 <wp:docPr id="191" name="Canvas 191"/>
@@ -28479,10 +29261,7 @@
                                 <w:jc w:val="center"/>
                               </w:pPr>
                               <w:r>
-                                <w:t>Data</w:t>
-                              </w:r>
-                              <w:r>
-                                <w:t>&lt;T&gt;</w:t>
+                                <w:t>Data&lt;T&gt;</w:t>
                               </w:r>
                             </w:p>
                           </w:txbxContent>
@@ -28587,8 +29366,8 @@
                         <wps:cNvSpPr txBox="1"/>
                         <wps:spPr>
                           <a:xfrm>
-                            <a:off x="2847975" y="84750"/>
-                            <a:ext cx="401955" cy="257175"/>
+                            <a:off x="3069250" y="84750"/>
+                            <a:ext cx="260350" cy="257175"/>
                           </a:xfrm>
                           <a:prstGeom prst="rect">
                             <a:avLst/>
@@ -28629,22 +29408,6 @@
                                   <w:sz w:val="22"/>
                                   <w:szCs w:val="22"/>
                                 </w:rPr>
-                                <w:t>0</w:t>
-                              </w:r>
-                              <w:r>
-                                <w:rPr>
-                                  <w:rFonts w:asciiTheme="minorHAnsi" w:eastAsia="Calibri" w:hAnsiTheme="minorHAnsi" w:cstheme="minorHAnsi"/>
-                                  <w:sz w:val="22"/>
-                                  <w:szCs w:val="22"/>
-                                </w:rPr>
-                                <w:t>..</w:t>
-                              </w:r>
-                              <w:r>
-                                <w:rPr>
-                                  <w:rFonts w:asciiTheme="minorHAnsi" w:eastAsia="Calibri" w:hAnsiTheme="minorHAnsi" w:cstheme="minorHAnsi"/>
-                                  <w:sz w:val="22"/>
-                                  <w:szCs w:val="22"/>
-                                </w:rPr>
                                 <w:t>1</w:t>
                               </w:r>
                             </w:p>
@@ -28665,12 +29428,12 @@
           </mc:Choice>
           <mc:Fallback>
             <w:pict>
-              <v:group id="Canvas 191" o:spid="_x0000_s1180" editas="canvas" style="width:462pt;height:41.25pt;mso-position-horizontal-relative:char;mso-position-vertical-relative:line" coordsize="58674,5238" o:gfxdata="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">
-                <v:shape id="_x0000_s1181" type="#_x0000_t75" style="position:absolute;width:58674;height:5238;visibility:visible;mso-wrap-style:square">
+              <v:group id="Canvas 191" o:spid="_x0000_s1189" editas="canvas" style="width:462pt;height:41.25pt;mso-position-horizontal-relative:char;mso-position-vertical-relative:line" coordsize="58674,5238" o:gfxdata="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">
+                <v:shape id="_x0000_s1190" type="#_x0000_t75" style="position:absolute;width:58674;height:5238;visibility:visible;mso-wrap-style:square">
                   <v:fill o:detectmouseclick="t"/>
                   <v:path o:connecttype="none"/>
                 </v:shape>
-                <v:rect id="Rectangle 187" o:spid="_x0000_s1182" style="position:absolute;left:8191;top:1704;width:13208;height:3429;visibility:visible;mso-wrap-style:square;v-text-anchor:middle" o:gfxdata="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" fillcolor="#cdddac [1622]" strokecolor="#94b64e [3046]">
+                <v:rect id="Rectangle 187" o:spid="_x0000_s1191" style="position:absolute;left:8191;top:1704;width:13208;height:3429;visibility:visible;mso-wrap-style:square;v-text-anchor:middle" o:gfxdata="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" fillcolor="#cdddac [1622]" strokecolor="#94b64e [3046]">
                   <v:fill color2="#f0f4e6 [502]" rotate="t" angle="180" colors="0 #dafda7;22938f #e4fdc2;1 #f5ffe6" focus="100%" type="gradient"/>
                   <v:shadow on="t" color="black" opacity="24903f" origin=",.5" offset="0,.55556mm"/>
                   <v:textbox>
@@ -28681,16 +29444,13 @@
                           <w:jc w:val="center"/>
                         </w:pPr>
                         <w:r>
-                          <w:t>Data</w:t>
-                        </w:r>
-                        <w:r>
-                          <w:t>&lt;T&gt;</w:t>
+                          <w:t>Data&lt;T&gt;</w:t>
                         </w:r>
                       </w:p>
                     </w:txbxContent>
                   </v:textbox>
                 </v:rect>
-                <v:rect id="Rectangle 188" o:spid="_x0000_s1183" style="position:absolute;left:33550;top:1704;width:13208;height:3429;visibility:visible;mso-wrap-style:square;v-text-anchor:middle" o:gfxdata="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" fillcolor="gray [1616]" strokecolor="black [3040]">
+                <v:rect id="Rectangle 188" o:spid="_x0000_s1192" style="position:absolute;left:33550;top:1704;width:13208;height:3429;visibility:visible;mso-wrap-style:square;v-text-anchor:middle" o:gfxdata="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" fillcolor="gray [1616]" strokecolor="black [3040]">
                   <v:fill color2="#d9d9d9 [496]" rotate="t" angle="180" colors="0 #bcbcbc;22938f #d0d0d0;1 #ededed" focus="100%" type="gradient"/>
                   <v:shadow on="t" color="black" opacity="24903f" origin=",.5" offset="0,.55556mm"/>
                   <v:textbox>
@@ -28717,10 +29477,10 @@
                     </w:txbxContent>
                   </v:textbox>
                 </v:rect>
-                <v:shape id="Straight Arrow Connector 189" o:spid="_x0000_s1184" type="#_x0000_t32" style="position:absolute;left:21399;top:3419;width:12151;height:0;visibility:visible;mso-wrap-style:square" o:connectortype="straight" o:gfxdata="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" strokecolor="black [3040]">
+                <v:shape id="Straight Arrow Connector 189" o:spid="_x0000_s1193" type="#_x0000_t32" style="position:absolute;left:21399;top:3419;width:12151;height:0;visibility:visible;mso-wrap-style:square" o:connectortype="straight" o:gfxdata="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" strokecolor="black [3040]">
                   <v:stroke endarrow="open"/>
                 </v:shape>
-                <v:shape id="Text Box 100" o:spid="_x0000_s1185" type="#_x0000_t202" style="position:absolute;left:28479;top:847;width:4020;height:2572;visibility:visible;mso-wrap-style:none;v-text-anchor:top" o:gfxdata="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" filled="f" stroked="f" strokeweight=".5pt">
+                <v:shape id="Text Box 100" o:spid="_x0000_s1194" type="#_x0000_t202" style="position:absolute;left:30692;top:847;width:2604;height:2572;visibility:visible;mso-wrap-style:none;v-text-anchor:top" o:gfxdata="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" filled="f" stroked="f" strokeweight=".5pt">
                   <v:textbox>
                     <w:txbxContent>
                       <w:p>
@@ -28731,23 +29491,6 @@
                             <w:rFonts w:asciiTheme="minorHAnsi" w:hAnsiTheme="minorHAnsi" w:cstheme="minorHAnsi"/>
                           </w:rPr>
                         </w:pPr>
-                        <w:proofErr w:type="gramStart"/>
-                        <w:r>
-                          <w:rPr>
-                            <w:rFonts w:asciiTheme="minorHAnsi" w:eastAsia="Calibri" w:hAnsiTheme="minorHAnsi" w:cstheme="minorHAnsi"/>
-                            <w:sz w:val="22"/>
-                            <w:szCs w:val="22"/>
-                          </w:rPr>
-                          <w:t>0</w:t>
-                        </w:r>
-                        <w:r>
-                          <w:rPr>
-                            <w:rFonts w:asciiTheme="minorHAnsi" w:eastAsia="Calibri" w:hAnsiTheme="minorHAnsi" w:cstheme="minorHAnsi"/>
-                            <w:sz w:val="22"/>
-                            <w:szCs w:val="22"/>
-                          </w:rPr>
-                          <w:t>..</w:t>
-                        </w:r>
                         <w:r>
                           <w:rPr>
                             <w:rFonts w:asciiTheme="minorHAnsi" w:eastAsia="Calibri" w:hAnsiTheme="minorHAnsi" w:cstheme="minorHAnsi"/>
@@ -28756,7 +29499,6 @@
                           </w:rPr>
                           <w:t>1</w:t>
                         </w:r>
-                        <w:proofErr w:type="gramEnd"/>
                       </w:p>
                     </w:txbxContent>
                   </v:textbox>
@@ -30371,12 +31113,12 @@
           </mc:Choice>
           <mc:Fallback>
             <w:pict>
-              <v:group id="Canvas 40" o:spid="_x0000_s1186" editas="canvas" style="width:462pt;height:41.25pt;mso-position-horizontal-relative:char;mso-position-vertical-relative:line" coordsize="58674,5238" o:gfxdata="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">
-                <v:shape id="_x0000_s1187" type="#_x0000_t75" style="position:absolute;width:58674;height:5238;visibility:visible;mso-wrap-style:square">
+              <v:group id="Canvas 40" o:spid="_x0000_s1195" editas="canvas" style="width:462pt;height:41.25pt;mso-position-horizontal-relative:char;mso-position-vertical-relative:line" coordsize="58674,5238" o:gfxdata="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">
+                <v:shape id="_x0000_s1196" type="#_x0000_t75" style="position:absolute;width:58674;height:5238;visibility:visible;mso-wrap-style:square">
                   <v:fill o:detectmouseclick="t"/>
                   <v:path o:connecttype="none"/>
                 </v:shape>
-                <v:rect id="Rectangle 35" o:spid="_x0000_s1188" style="position:absolute;left:8191;top:1704;width:13208;height:3429;visibility:visible;mso-wrap-style:square;v-text-anchor:middle" o:gfxdata="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" fillcolor="#cdddac [1622]" strokecolor="#94b64e [3046]">
+                <v:rect id="Rectangle 35" o:spid="_x0000_s1197" style="position:absolute;left:8191;top:1704;width:13208;height:3429;visibility:visible;mso-wrap-style:square;v-text-anchor:middle" o:gfxdata="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" fillcolor="#cdddac [1622]" strokecolor="#94b64e [3046]">
                   <v:fill color2="#f0f4e6 [502]" rotate="t" angle="180" colors="0 #dafda7;22938f #e4fdc2;1 #f5ffe6" focus="100%" type="gradient"/>
                   <v:shadow on="t" color="black" opacity="24903f" origin=",.5" offset="0,.55556mm"/>
                   <v:textbox>
@@ -30393,7 +31135,7 @@
                     </w:txbxContent>
                   </v:textbox>
                 </v:rect>
-                <v:rect id="Rectangle 36" o:spid="_x0000_s1189" style="position:absolute;left:33550;top:1704;width:13208;height:3429;visibility:visible;mso-wrap-style:square;v-text-anchor:middle" o:gfxdata="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" fillcolor="gray [1616]" strokecolor="black [3040]">
+                <v:rect id="Rectangle 36" o:spid="_x0000_s1198" style="position:absolute;left:33550;top:1704;width:13208;height:3429;visibility:visible;mso-wrap-style:square;v-text-anchor:middle" o:gfxdata="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" fillcolor="gray [1616]" strokecolor="black [3040]">
                   <v:fill color2="#d9d9d9 [496]" rotate="t" angle="180" colors="0 #bcbcbc;22938f #d0d0d0;1 #ededed" focus="100%" type="gradient"/>
                   <v:shadow on="t" color="black" opacity="24903f" origin=",.5" offset="0,.55556mm"/>
                   <v:textbox>
@@ -30420,10 +31162,10 @@
                     </w:txbxContent>
                   </v:textbox>
                 </v:rect>
-                <v:shape id="Straight Arrow Connector 37" o:spid="_x0000_s1190" type="#_x0000_t32" style="position:absolute;left:21399;top:3419;width:12151;height:0;visibility:visible;mso-wrap-style:square" o:connectortype="straight" o:gfxdata="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" strokecolor="black [3040]">
+                <v:shape id="Straight Arrow Connector 37" o:spid="_x0000_s1199" type="#_x0000_t32" style="position:absolute;left:21399;top:3419;width:12151;height:0;visibility:visible;mso-wrap-style:square" o:connectortype="straight" o:gfxdata="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" strokecolor="black [3040]">
                   <v:stroke endarrow="open"/>
                 </v:shape>
-                <v:shape id="Text Box 100" o:spid="_x0000_s1191" type="#_x0000_t202" style="position:absolute;left:29051;top:847;width:4007;height:2572;visibility:visible;mso-wrap-style:none;v-text-anchor:top" o:gfxdata="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" filled="f" stroked="f" strokeweight=".5pt">
+                <v:shape id="Text Box 100" o:spid="_x0000_s1200" type="#_x0000_t202" style="position:absolute;left:29051;top:847;width:4007;height:2572;visibility:visible;mso-wrap-style:none;v-text-anchor:top" o:gfxdata="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" filled="f" stroked="f" strokeweight=".5pt">
                   <v:textbox>
                     <w:txbxContent>
                       <w:p>
@@ -30434,7 +31176,6 @@
                             <w:rFonts w:asciiTheme="minorHAnsi" w:hAnsiTheme="minorHAnsi" w:cstheme="minorHAnsi"/>
                           </w:rPr>
                         </w:pPr>
-                        <w:proofErr w:type="gramStart"/>
                         <w:r>
                           <w:rPr>
                             <w:rFonts w:asciiTheme="minorHAnsi" w:eastAsia="Calibri" w:hAnsiTheme="minorHAnsi" w:cstheme="minorHAnsi"/>
@@ -30443,7 +31184,6 @@
                           </w:rPr>
                           <w:t>1..*</w:t>
                         </w:r>
-                        <w:proofErr w:type="gramEnd"/>
                       </w:p>
                     </w:txbxContent>
                   </v:textbox>
@@ -31283,36 +32023,13 @@
           </mc:Choice>
           <mc:Fallback>
             <w:pict>
-              <v:group id="Canvas 132" o:spid="_x0000_s1192" editas="canvas" style="width:6in;height:167.25pt;mso-position-horizontal-relative:char;mso-position-vertical-relative:line" coordsize="54864,21240" o:gfxdata="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">
-                <v:shapetype id="_x0000_t75" coordsize="21600,21600" o:spt="75" o:preferrelative="t" path="m@4@5l@4@11@9@11@9@5xe" filled="f" stroked="f">
-                  <v:stroke joinstyle="miter"/>
-                  <v:formulas>
-                    <v:f eqn="if lineDrawn pixelLineWidth 0"/>
-                    <v:f eqn="sum @0 1 0"/>
-                    <v:f eqn="sum 0 0 @1"/>
-                    <v:f eqn="prod @2 1 2"/>
-                    <v:f eqn="prod @3 21600 pixelWidth"/>
-                    <v:f eqn="prod @3 21600 pixelHeight"/>
-                    <v:f eqn="sum @0 0 1"/>
-                    <v:f eqn="prod @6 1 2"/>
-                    <v:f eqn="prod @7 21600 pixelWidth"/>
-                    <v:f eqn="sum @8 21600 0"/>
-                    <v:f eqn="prod @7 21600 pixelHeight"/>
-                    <v:f eqn="sum @10 21600 0"/>
-                  </v:formulas>
-                  <v:path o:extrusionok="f" gradientshapeok="t" o:connecttype="rect"/>
-                  <o:lock v:ext="edit" aspectratio="t"/>
-                </v:shapetype>
-                <v:shape id="_x0000_s1193" type="#_x0000_t75" style="position:absolute;width:54864;height:21240;visibility:visible;mso-wrap-style:square">
+              <v:group id="Canvas 132" o:spid="_x0000_s1201" editas="canvas" style="width:6in;height:167.25pt;mso-position-horizontal-relative:char;mso-position-vertical-relative:line" coordsize="54864,21240" o:gfxdata="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">
+                <v:shape id="_x0000_s1202" type="#_x0000_t75" style="position:absolute;width:54864;height:21240;visibility:visible;mso-wrap-style:square">
                   <v:fill o:detectmouseclick="t"/>
                   <v:path o:connecttype="none"/>
                 </v:shape>
-                <v:rect id="Rectangle 122" o:spid="_x0000_s1194" style="position:absolute;left:21399;top:190;width:15653;height:9049;visibility:visible;mso-wrap-style:square;v-text-anchor:middle" o:gfxdata="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" filled="f" strokecolor="#d8d8d8 [2732]" strokeweight="1pt"/>
-                <v:shapetype id="_x0000_t202" coordsize="21600,21600" o:spt="202" path="m,l,21600r21600,l21600,xe">
-                  <v:stroke joinstyle="miter"/>
-                  <v:path gradientshapeok="t" o:connecttype="rect"/>
-                </v:shapetype>
-                <v:shape id="Text Box 124" o:spid="_x0000_s1195" type="#_x0000_t202" style="position:absolute;left:21399;top:218;width:13405;height:2603;visibility:visible;mso-wrap-style:none;v-text-anchor:top" o:gfxdata="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" filled="f" stroked="f" strokeweight=".5pt">
+                <v:rect id="Rectangle 122" o:spid="_x0000_s1203" style="position:absolute;left:21399;top:190;width:15653;height:9049;visibility:visible;mso-wrap-style:square;v-text-anchor:middle" o:gfxdata="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" filled="f" strokecolor="#d8d8d8 [2732]" strokeweight="1pt"/>
+                <v:shape id="Text Box 124" o:spid="_x0000_s1204" type="#_x0000_t202" style="position:absolute;left:21399;top:218;width:13405;height:2603;visibility:visible;mso-wrap-style:none;v-text-anchor:top" o:gfxdata="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" filled="f" stroked="f" strokeweight=".5pt">
                   <v:textbox>
                     <w:txbxContent>
                       <w:p>
@@ -31343,7 +32060,7 @@
                     </w:txbxContent>
                   </v:textbox>
                 </v:shape>
-                <v:rect id="Rectangle 125" o:spid="_x0000_s1196" style="position:absolute;left:23787;top:4544;width:12350;height:2987;visibility:visible;mso-wrap-style:square;v-text-anchor:middle" o:gfxdata="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" fillcolor="#bfb1d0 [1623]" strokecolor="#795d9b [3047]">
+                <v:rect id="Rectangle 125" o:spid="_x0000_s1205" style="position:absolute;left:23787;top:4544;width:12350;height:2987;visibility:visible;mso-wrap-style:square;v-text-anchor:middle" o:gfxdata="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" fillcolor="#bfb1d0 [1623]" strokecolor="#795d9b [3047]">
                   <v:fill color2="#ece7f1 [503]" rotate="t" angle="180" colors="0 #c9b5e8;22938f #d9cbee;1 #f0eaf9" focus="100%" type="gradient"/>
                   <v:shadow on="t" color="black" opacity="24903f" origin=",.5" offset="0,.55556mm"/>
                   <v:textbox>
@@ -31360,7 +32077,7 @@
                     </w:txbxContent>
                   </v:textbox>
                 </v:rect>
-                <v:shape id="Text Box 18" o:spid="_x0000_s1197" type="#_x0000_t202" style="position:absolute;left:3270;top:4765;width:9563;height:2585;visibility:visible;mso-wrap-style:none;v-text-anchor:top" o:gfxdata="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" fillcolor="gray [1616]" strokecolor="black [3040]">
+                <v:shape id="Text Box 18" o:spid="_x0000_s1206" type="#_x0000_t202" style="position:absolute;left:3270;top:4765;width:9563;height:2585;visibility:visible;mso-wrap-style:none;v-text-anchor:top" o:gfxdata="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" fillcolor="gray [1616]" strokecolor="black [3040]">
                   <v:fill color2="#d9d9d9 [496]" rotate="t" angle="180" colors="0 #bcbcbc;22938f #d0d0d0;1 #ededed" focus="100%" type="gradient"/>
                   <v:shadow on="t" color="black" opacity="24903f" origin=",.5" offset="0,.55556mm"/>
                   <v:textbox>
@@ -31387,14 +32104,10 @@
                     </w:txbxContent>
                   </v:textbox>
                 </v:shape>
-                <v:shapetype id="_x0000_t32" coordsize="21600,21600" o:spt="32" o:oned="t" path="m,l21600,21600e" filled="f">
-                  <v:path arrowok="t" fillok="f" o:connecttype="none"/>
-                  <o:lock v:ext="edit" shapetype="t"/>
-                </v:shapetype>
-                <v:shape id="Straight Arrow Connector 127" o:spid="_x0000_s1198" type="#_x0000_t32" style="position:absolute;left:12833;top:6038;width:10954;height:20;flip:y;visibility:visible;mso-wrap-style:square" o:connectortype="straight" o:gfxdata="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" strokecolor="black [3040]">
+                <v:shape id="Straight Arrow Connector 127" o:spid="_x0000_s1207" type="#_x0000_t32" style="position:absolute;left:12833;top:6038;width:10954;height:20;flip:y;visibility:visible;mso-wrap-style:square" o:connectortype="straight" o:gfxdata="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" strokecolor="black [3040]">
                   <v:stroke startarrow="open" endarrow="open"/>
                 </v:shape>
-                <v:rect id="Rectangle 128" o:spid="_x0000_s1199" style="position:absolute;left:42862;top:7060;width:10668;height:4794;visibility:visible;mso-wrap-style:square;v-text-anchor:middle" o:gfxdata="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" fillcolor="#dfa7a6 [1621]" strokecolor="#bc4542 [3045]">
+                <v:rect id="Rectangle 128" o:spid="_x0000_s1208" style="position:absolute;left:42862;top:7060;width:10668;height:4794;visibility:visible;mso-wrap-style:square;v-text-anchor:middle" o:gfxdata="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" fillcolor="#dfa7a6 [1621]" strokecolor="#bc4542 [3045]">
                   <v:fill color2="#f5e4e4 [501]" rotate="t" angle="180" colors="0 #ffa2a1;22938f #ffbebd;1 #ffe5e5" focus="100%" type="gradient"/>
                   <v:shadow on="t" color="black" opacity="24903f" origin=",.5" offset="0,.55556mm"/>
                   <v:textbox>
@@ -31440,10 +32153,10 @@
                     </w:txbxContent>
                   </v:textbox>
                 </v:rect>
-                <v:shape id="Straight Arrow Connector 129" o:spid="_x0000_s1200" type="#_x0000_t32" style="position:absolute;left:36137;top:6038;width:6725;height:3419;visibility:visible;mso-wrap-style:square" o:connectortype="straight" o:gfxdata="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" strokecolor="black [3040]">
+                <v:shape id="Straight Arrow Connector 129" o:spid="_x0000_s1209" type="#_x0000_t32" style="position:absolute;left:36137;top:6038;width:6725;height:3419;visibility:visible;mso-wrap-style:square" o:connectortype="straight" o:gfxdata="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" strokecolor="black [3040]">
                   <v:stroke dashstyle="dash" endarrow="open"/>
                 </v:shape>
-                <v:rect id="Rectangle 130" o:spid="_x0000_s1201" style="position:absolute;left:42862;top:1478;width:10668;height:4794;visibility:visible;mso-wrap-style:square;v-text-anchor:middle" o:gfxdata="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" fillcolor="#dfa7a6 [1621]" strokecolor="#bc4542 [3045]">
+                <v:rect id="Rectangle 130" o:spid="_x0000_s1210" style="position:absolute;left:42862;top:1478;width:10668;height:4794;visibility:visible;mso-wrap-style:square;v-text-anchor:middle" o:gfxdata="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" fillcolor="#dfa7a6 [1621]" strokecolor="#bc4542 [3045]">
                   <v:fill color2="#f5e4e4 [501]" rotate="t" angle="180" colors="0 #ffa2a1;22938f #ffbebd;1 #ffe5e5" focus="100%" type="gradient"/>
                   <v:shadow on="t" color="black" opacity="24903f" origin=",.5" offset="0,.55556mm"/>
                   <v:textbox>
@@ -31487,10 +32200,10 @@
                     </w:txbxContent>
                   </v:textbox>
                 </v:rect>
-                <v:shape id="Straight Arrow Connector 131" o:spid="_x0000_s1202" type="#_x0000_t32" style="position:absolute;left:36137;top:3875;width:6725;height:2163;flip:y;visibility:visible;mso-wrap-style:square" o:connectortype="straight" o:gfxdata="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" strokecolor="black [3040]">
+                <v:shape id="Straight Arrow Connector 131" o:spid="_x0000_s1211" type="#_x0000_t32" style="position:absolute;left:36137;top:3875;width:6725;height:2163;flip:y;visibility:visible;mso-wrap-style:square" o:connectortype="straight" o:gfxdata="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" strokecolor="black [3040]">
                   <v:stroke dashstyle="dash" endarrow="open"/>
                 </v:shape>
-                <v:rect id="Rectangle 192" o:spid="_x0000_s1203" style="position:absolute;left:21399;top:11283;width:15653;height:9048;visibility:visible;mso-wrap-style:square;v-text-anchor:middle" o:gfxdata="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" filled="f" strokecolor="#d8d8d8 [2732]" strokeweight="1pt">
+                <v:rect id="Rectangle 192" o:spid="_x0000_s1212" style="position:absolute;left:21399;top:11283;width:15653;height:9048;visibility:visible;mso-wrap-style:square;v-text-anchor:middle" o:gfxdata="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" filled="f" strokecolor="#d8d8d8 [2732]" strokeweight="1pt">
                   <v:textbox>
                     <w:txbxContent>
                       <w:p>
@@ -31503,7 +32216,7 @@
                     </w:txbxContent>
                   </v:textbox>
                 </v:rect>
-                <v:shape id="Text Box 124" o:spid="_x0000_s1204" type="#_x0000_t202" style="position:absolute;left:21399;top:11314;width:8160;height:2604;visibility:visible;mso-wrap-style:none;v-text-anchor:top" o:gfxdata="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" filled="f" stroked="f" strokeweight=".5pt">
+                <v:shape id="Text Box 124" o:spid="_x0000_s1213" type="#_x0000_t202" style="position:absolute;left:21399;top:11314;width:8160;height:2604;visibility:visible;mso-wrap-style:none;v-text-anchor:top" o:gfxdata="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" filled="f" stroked="f" strokeweight=".5pt">
                   <v:textbox>
                     <w:txbxContent>
                       <w:p>
@@ -31536,7 +32249,7 @@
                     </w:txbxContent>
                   </v:textbox>
                 </v:shape>
-                <v:rect id="Rectangle 194" o:spid="_x0000_s1205" style="position:absolute;left:23787;top:15639;width:12350;height:2984;visibility:visible;mso-wrap-style:square;v-text-anchor:middle" o:gfxdata="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" fillcolor="#cdddac [1622]" strokecolor="#94b64e [3046]">
+                <v:rect id="Rectangle 194" o:spid="_x0000_s1214" style="position:absolute;left:23787;top:15639;width:12350;height:2984;visibility:visible;mso-wrap-style:square;v-text-anchor:middle" o:gfxdata="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" fillcolor="#cdddac [1622]" strokecolor="#94b64e [3046]">
                   <v:fill color2="#f0f4e6 [502]" rotate="t" angle="180" colors="0 #dafda7;22938f #e4fdc2;1 #f5ffe6" focus="100%" type="gradient"/>
                   <v:shadow on="t" color="black" opacity="24903f" origin=",.5" offset="0,.55556mm"/>
                   <v:textbox>
@@ -31562,7 +32275,7 @@
                     </w:txbxContent>
                   </v:textbox>
                 </v:rect>
-                <v:shape id="Straight Arrow Connector 195" o:spid="_x0000_s1206" type="#_x0000_t32" style="position:absolute;left:29962;top:7531;width:0;height:8108;visibility:visible;mso-wrap-style:square" o:connectortype="straight" o:gfxdata="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" strokecolor="black [3040]">
+                <v:shape id="Straight Arrow Connector 195" o:spid="_x0000_s1215" type="#_x0000_t32" style="position:absolute;left:29962;top:7531;width:0;height:8108;visibility:visible;mso-wrap-style:square" o:connectortype="straight" o:gfxdata="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" strokecolor="black [3040]">
                   <v:stroke dashstyle="dash" endarrow="open"/>
                 </v:shape>
                 <w10:anchorlock/>
@@ -32633,8 +33346,6 @@
         </w:rPr>
         <w:t>for</w:t>
       </w:r>
-      <w:bookmarkStart w:id="0" w:name="_GoBack"/>
-      <w:bookmarkEnd w:id="0"/>
       <w:r>
         <w:rPr>
           <w:rFonts w:cs="Calibri"/>
@@ -34206,43 +34917,7 @@
         <w:rPr>
           <w:rFonts w:cs="Calibri"/>
         </w:rPr>
-        <w:t>Version 0.2 had several architecture</w:t>
-      </w:r>
-      <w:r>
-        <w:rPr>
-          <w:rFonts w:cs="Calibri"/>
-        </w:rPr>
-        <w:t xml:space="preserve"> changes since version 0.1, some</w:t>
-      </w:r>
-      <w:r>
-        <w:rPr>
-          <w:rFonts w:cs="Calibri"/>
-        </w:rPr>
-        <w:t xml:space="preserve"> of which</w:t>
-      </w:r>
-      <w:r>
-        <w:rPr>
-          <w:rFonts w:cs="Calibri"/>
-        </w:rPr>
-        <w:t xml:space="preserve"> are</w:t>
-      </w:r>
-      <w:r>
-        <w:rPr>
-          <w:rFonts w:cs="Calibri"/>
-        </w:rPr>
-        <w:t xml:space="preserve"> influenced by </w:t>
-      </w:r>
-      <w:r>
-        <w:rPr>
-          <w:rFonts w:cs="Calibri"/>
-        </w:rPr>
-        <w:t>external</w:t>
-      </w:r>
-      <w:r>
-        <w:rPr>
-          <w:rFonts w:cs="Calibri"/>
-        </w:rPr>
-        <w:t xml:space="preserve"> feedback.</w:t>
+        <w:t>Version 0.3 had several changes to its feature set since version 0.2.</w:t>
       </w:r>
     </w:p>
     <w:p>
@@ -34258,12 +34933,6 @@
       </w:pPr>
       <w:r>
         <w:rPr>
-          <w:rFonts w:cs="Calibri"/>
-        </w:rPr>
-        <w:t xml:space="preserve">Both </w:t>
-      </w:r>
-      <w:r>
-        <w:rPr>
           <w:rFonts w:ascii="Consolas" w:hAnsi="Consolas" w:cs="Consolas"/>
         </w:rPr>
         <w:t>TaskManager</w:t>
@@ -34272,33 +34941,37 @@
         <w:rPr>
           <w:rFonts w:cs="Calibri"/>
         </w:rPr>
-        <w:t xml:space="preserve"> and </w:t>
+        <w:t xml:space="preserve"> </w:t>
+      </w:r>
+      <w:r>
+        <w:rPr>
+          <w:rFonts w:cs="Calibri"/>
+        </w:rPr>
+        <w:t xml:space="preserve">and </w:t>
       </w:r>
       <w:r>
         <w:rPr>
           <w:rFonts w:ascii="Consolas" w:hAnsi="Consolas" w:cs="Consolas"/>
         </w:rPr>
-        <w:t>SettingsManager</w:t>
-      </w:r>
-      <w:r>
-        <w:rPr>
-          <w:rFonts w:cs="Calibri"/>
-        </w:rPr>
-        <w:t xml:space="preserve"> classes have been moved to the </w:t>
-      </w:r>
-      <w:r>
-        <w:rPr>
-          <w:rFonts w:cs="Calibri"/>
-          <w:b/>
-          <w:color w:val="E36C0A" w:themeColor="accent6" w:themeShade="BF"/>
-        </w:rPr>
-        <w:t>Logic</w:t>
-      </w:r>
-      <w:r>
-        <w:rPr>
-          <w:rFonts w:cs="Calibri"/>
-        </w:rPr>
-        <w:t xml:space="preserve"> namespace</w:t>
+        <w:t>DebugTool</w:t>
+      </w:r>
+      <w:r>
+        <w:rPr>
+          <w:rFonts w:cs="Calibri"/>
+        </w:rPr>
+        <w:t xml:space="preserve"> </w:t>
+      </w:r>
+      <w:r>
+        <w:rPr>
+          <w:rFonts w:cs="Calibri"/>
+        </w:rPr>
+        <w:t>have</w:t>
+      </w:r>
+      <w:r>
+        <w:rPr>
+          <w:rFonts w:cs="Calibri"/>
+        </w:rPr>
+        <w:t xml:space="preserve"> a notification functionality based on the subscriber pattern.</w:t>
       </w:r>
     </w:p>
     <w:p>
@@ -34316,27 +34989,13 @@
         <w:rPr>
           <w:rFonts w:ascii="Consolas" w:hAnsi="Consolas" w:cs="Consolas"/>
         </w:rPr>
-        <w:t>CommandProcessor</w:t>
-      </w:r>
-      <w:r>
-        <w:rPr>
-          <w:rFonts w:cs="Calibri"/>
-        </w:rPr>
-        <w:t xml:space="preserve"> class has been moved to the </w:t>
-      </w:r>
-      <w:r>
-        <w:rPr>
-          <w:rFonts w:cs="Calibri"/>
-          <w:b/>
-          <w:color w:val="E36C0A" w:themeColor="accent6" w:themeShade="BF"/>
-        </w:rPr>
-        <w:t>Logic</w:t>
-      </w:r>
-      <w:r>
-        <w:rPr>
-          <w:rFonts w:cs="Calibri"/>
-        </w:rPr>
-        <w:t xml:space="preserve"> namespace</w:t>
+        <w:t>TaskManager</w:t>
+      </w:r>
+      <w:r>
+        <w:rPr>
+          <w:rFonts w:asciiTheme="minorHAnsi" w:hAnsiTheme="minorHAnsi" w:cstheme="minorHAnsi"/>
+        </w:rPr>
+        <w:t xml:space="preserve"> is now a singleton class to allow for concurrent data modification.</w:t>
       </w:r>
     </w:p>
     <w:p>
@@ -34352,33 +35011,27 @@
       </w:pPr>
       <w:r>
         <w:rPr>
-          <w:rFonts w:cs="Calibri"/>
-        </w:rPr>
-        <w:t xml:space="preserve">The early stages of the </w:t>
-      </w:r>
-      <w:r>
-        <w:rPr>
-          <w:rFonts w:cs="Calibri"/>
-        </w:rPr>
-        <w:t xml:space="preserve">AutoSuggest </w:t>
-      </w:r>
-      <w:r>
-        <w:rPr>
-          <w:rFonts w:cs="Calibri"/>
-        </w:rPr>
-        <w:t xml:space="preserve">feature </w:t>
-      </w:r>
-      <w:r>
-        <w:rPr>
-          <w:rFonts w:cs="Calibri"/>
-        </w:rPr>
-        <w:t xml:space="preserve">has been </w:t>
-      </w:r>
-      <w:r>
-        <w:rPr>
-          <w:rFonts w:cs="Calibri"/>
-        </w:rPr>
-        <w:t>implemented</w:t>
+          <w:rFonts w:ascii="Consolas" w:hAnsi="Consolas" w:cs="Consolas"/>
+        </w:rPr>
+        <w:t>StateStorage</w:t>
+      </w:r>
+      <w:r>
+        <w:rPr>
+          <w:rFonts w:asciiTheme="minorHAnsi" w:hAnsiTheme="minorHAnsi" w:cstheme="minorHAnsi"/>
+        </w:rPr>
+        <w:t xml:space="preserve"> is a subclass of </w:t>
+      </w:r>
+      <w:r>
+        <w:rPr>
+          <w:rFonts w:ascii="Consolas" w:hAnsi="Consolas" w:cs="Consolas"/>
+        </w:rPr>
+        <w:t>Storage</w:t>
+      </w:r>
+      <w:r>
+        <w:rPr>
+          <w:rFonts w:asciiTheme="minorHAnsi" w:hAnsiTheme="minorHAnsi" w:cstheme="minorHAnsi"/>
+        </w:rPr>
+        <w:t>.</w:t>
       </w:r>
     </w:p>
     <w:p>
@@ -34395,28 +35048,23 @@
       <w:r>
         <w:rPr>
           <w:rFonts w:cs="Calibri"/>
-        </w:rPr>
-        <w:t>Several unit tests have been added</w:t>
-      </w:r>
-      <w:r>
-        <w:rPr>
-          <w:rFonts w:cs="Calibri"/>
-        </w:rPr>
-        <w:t xml:space="preserve">, particularly those concerning the </w:t>
-      </w:r>
-      <w:r>
-        <w:rPr>
-          <w:rFonts w:cs="Calibri"/>
-          <w:b/>
-          <w:color w:val="E36C0A" w:themeColor="accent6" w:themeShade="BF"/>
-        </w:rPr>
-        <w:t>Logic</w:t>
-      </w:r>
-      <w:r>
-        <w:rPr>
-          <w:rFonts w:cs="Calibri"/>
-        </w:rPr>
-        <w:t xml:space="preserve"> namespace.</w:t>
+          <w:b/>
+          <w:color w:val="5F497A" w:themeColor="accent4" w:themeShade="BF"/>
+        </w:rPr>
+        <w:t>Google Calendar</w:t>
+      </w:r>
+      <w:r>
+        <w:rPr>
+          <w:rFonts w:cs="Calibri"/>
+          <w:color w:val="5F497A" w:themeColor="accent4" w:themeShade="BF"/>
+        </w:rPr>
+        <w:t xml:space="preserve"> </w:t>
+      </w:r>
+      <w:r>
+        <w:rPr>
+          <w:rFonts w:cs="Calibri"/>
+        </w:rPr>
+        <w:t>export and import functionality has been implemented.</w:t>
       </w:r>
     </w:p>
     <w:p>
@@ -34433,12 +35081,6 @@
       <w:r>
         <w:rPr>
           <w:rFonts w:cs="Calibri"/>
-        </w:rPr>
-        <w:t xml:space="preserve">Portions of the </w:t>
-      </w:r>
-      <w:r>
-        <w:rPr>
-          <w:rFonts w:cs="Calibri"/>
           <w:b/>
           <w:color w:val="5F497A" w:themeColor="accent4" w:themeShade="BF"/>
         </w:rPr>
@@ -34447,33 +35089,8 @@
       <w:r>
         <w:rPr>
           <w:rFonts w:cs="Calibri"/>
-          <w:color w:val="5F497A" w:themeColor="accent4" w:themeShade="BF"/>
-        </w:rPr>
-        <w:t xml:space="preserve"> </w:t>
-      </w:r>
-      <w:r>
-        <w:rPr>
-          <w:rFonts w:cs="Calibri"/>
-        </w:rPr>
-        <w:t>component</w:t>
-      </w:r>
-      <w:r>
-        <w:rPr>
-          <w:rFonts w:cs="Calibri"/>
-        </w:rPr>
-        <w:t>, particularly those concerning authentication,</w:t>
-      </w:r>
-      <w:r>
-        <w:rPr>
-          <w:rFonts w:cs="Calibri"/>
-        </w:rPr>
-        <w:t xml:space="preserve"> </w:t>
-      </w:r>
-      <w:r>
-        <w:rPr>
-          <w:rFonts w:cs="Calibri"/>
-        </w:rPr>
-        <w:t>has been integrated to the main application</w:t>
+        </w:rPr>
+        <w:t xml:space="preserve"> is multi-threaded to allow asynchronous operations for faster performance</w:t>
       </w:r>
     </w:p>
     <w:p>
@@ -34490,29 +35107,32 @@
       <w:r>
         <w:rPr>
           <w:rFonts w:cs="Calibri"/>
-        </w:rPr>
-        <w:t>Redundant d</w:t>
-      </w:r>
-      <w:r>
-        <w:rPr>
-          <w:rFonts w:cs="Calibri"/>
-        </w:rPr>
-        <w:t xml:space="preserve">ependencies in </w:t>
-      </w:r>
-      <w:r>
-        <w:rPr>
-          <w:rFonts w:cs="Calibri"/>
-          <w:b/>
-          <w:color w:val="76923C" w:themeColor="accent3" w:themeShade="BF"/>
-        </w:rPr>
-        <w:t>Data</w:t>
-      </w:r>
-      <w:r>
-        <w:rPr>
-          <w:rFonts w:cs="Calibri"/>
-        </w:rPr>
-        <w:t xml:space="preserve"> namespace has been reduced</w:t>
-      </w:r>
+          <w:b/>
+          <w:color w:val="17365D" w:themeColor="text2" w:themeShade="BF"/>
+        </w:rPr>
+        <w:t>User Interface</w:t>
+      </w:r>
+      <w:r>
+        <w:rPr>
+          <w:rFonts w:cs="Calibri"/>
+          <w:color w:val="17365D" w:themeColor="text2" w:themeShade="BF"/>
+        </w:rPr>
+        <w:t xml:space="preserve"> </w:t>
+      </w:r>
+      <w:r>
+        <w:rPr>
+          <w:rFonts w:cs="Calibri"/>
+        </w:rPr>
+        <w:t>has been changed to increase usability and user appeal</w:t>
+      </w:r>
+      <w:r>
+        <w:rPr>
+          <w:rFonts w:cs="Calibri"/>
+        </w:rPr>
+        <w:t>.</w:t>
+      </w:r>
+      <w:bookmarkStart w:id="0" w:name="_GoBack"/>
+      <w:bookmarkEnd w:id="0"/>
     </w:p>
     <w:p>
       <w:pPr>
@@ -34529,21 +35149,27 @@
         <w:rPr>
           <w:rFonts w:cs="Calibri"/>
         </w:rPr>
-        <w:t xml:space="preserve">JSON parser has been added to the </w:t>
-      </w:r>
-      <w:r>
-        <w:rPr>
-          <w:rFonts w:cs="Calibri"/>
-          <w:b/>
-          <w:color w:val="76923C" w:themeColor="accent3" w:themeShade="BF"/>
-        </w:rPr>
-        <w:t>Data</w:t>
-      </w:r>
-      <w:r>
-        <w:rPr>
-          <w:rFonts w:cs="Calibri"/>
-        </w:rPr>
-        <w:t xml:space="preserve"> namespace</w:t>
+        <w:t>Main</w:t>
+      </w:r>
+      <w:r>
+        <w:rPr>
+          <w:rFonts w:cs="Calibri"/>
+        </w:rPr>
+        <w:t xml:space="preserve"> feature has been changed to </w:t>
+      </w:r>
+      <w:r>
+        <w:rPr>
+          <w:rFonts w:cs="Calibri"/>
+          <w:b/>
+          <w:color w:val="17365D" w:themeColor="text2" w:themeShade="BF"/>
+        </w:rPr>
+        <w:t>User Interface</w:t>
+      </w:r>
+      <w:r>
+        <w:rPr>
+          <w:rFonts w:cs="Calibri"/>
+        </w:rPr>
+        <w:t>.</w:t>
       </w:r>
     </w:p>
     <w:p>
@@ -34561,21 +35187,13 @@
         <w:rPr>
           <w:rFonts w:cs="Calibri"/>
         </w:rPr>
-        <w:t xml:space="preserve">TimeConverter class has been added to </w:t>
-      </w:r>
-      <w:r>
-        <w:rPr>
-          <w:rFonts w:cs="Calibri"/>
-          <w:b/>
-          <w:color w:val="E36C0A" w:themeColor="accent6" w:themeShade="BF"/>
-        </w:rPr>
-        <w:t>Logic</w:t>
-      </w:r>
-      <w:r>
-        <w:rPr>
-          <w:rFonts w:cs="Calibri"/>
-        </w:rPr>
-        <w:t xml:space="preserve"> namespace, and subsumes time conversion function of TaskManager class.</w:t>
+        <w:t>Changes to code to improve readability</w:t>
+      </w:r>
+      <w:r>
+        <w:rPr>
+          <w:rFonts w:cs="Calibri"/>
+        </w:rPr>
+        <w:t>.</w:t>
       </w:r>
     </w:p>
     <w:p>
@@ -34592,41 +35210,8 @@
       <w:r>
         <w:rPr>
           <w:rFonts w:cs="Calibri"/>
-          <w:b/>
-          <w:color w:val="17365D" w:themeColor="text2" w:themeShade="BF"/>
-        </w:rPr>
-        <w:t>User Interface</w:t>
-      </w:r>
-      <w:r>
-        <w:rPr>
-          <w:rFonts w:cs="Calibri"/>
-          <w:color w:val="17365D" w:themeColor="text2" w:themeShade="BF"/>
-        </w:rPr>
-        <w:t xml:space="preserve"> </w:t>
-      </w:r>
-      <w:r>
-        <w:rPr>
-          <w:rFonts w:cs="Calibri"/>
-        </w:rPr>
-        <w:t xml:space="preserve">has </w:t>
-      </w:r>
-      <w:r>
-        <w:rPr>
-          <w:rFonts w:cs="Calibri"/>
-        </w:rPr>
-        <w:t>been changed</w:t>
-      </w:r>
-      <w:r>
-        <w:rPr>
-          <w:rFonts w:cs="Calibri"/>
-        </w:rPr>
-        <w:t xml:space="preserve"> to increase usability</w:t>
-      </w:r>
-      <w:r>
-        <w:rPr>
-          <w:rFonts w:cs="Calibri"/>
-        </w:rPr>
-        <w:t xml:space="preserve"> and user appeal</w:t>
+        </w:rPr>
+        <w:t>Part of UI functionality has been moved to UIController, based upon the MVC (Model View Control) pattern.</w:t>
       </w:r>
       <w:r>
         <w:rPr>
@@ -34862,7 +35447,7 @@
                 <w:bCs/>
                 <w:noProof/>
               </w:rPr>
-              <w:t>25</w:t>
+              <w:t>26</w:t>
             </w:r>
             <w:r>
               <w:rPr>
@@ -39221,7 +39806,7 @@
 </file>
 
 <file path=customXml/itemProps1.xml><?xml version="1.0" encoding="utf-8"?>
-<ds:datastoreItem xmlns:ds="http://schemas.openxmlformats.org/officeDocument/2006/customXml" ds:itemID="{8C11256F-4C78-4907-9E29-AA95A3F62061}">
+<ds:datastoreItem xmlns:ds="http://schemas.openxmlformats.org/officeDocument/2006/customXml" ds:itemID="{14C0E67D-13E4-48C6-B666-DFC1BC7703B7}">
   <ds:schemaRefs>
     <ds:schemaRef ds:uri="http://schemas.openxmlformats.org/officeDocument/2006/bibliography"/>
   </ds:schemaRefs>

</xml_diff>